<commit_message>
Prologue story rough draft updated
</commit_message>
<xml_diff>
--- a/DesignDocs/Story.docx
+++ b/DesignDocs/Story.docx
@@ -5,10 +5,8 @@
     <w:p>
       <w:pPr>
         <w:pStyle w:val="Heading1"/>
-      </w:pPr>
-      <w:r>
-        <w:t>.</w:t>
-      </w:r>
+        <w:ind w:firstLineChars="50" w:firstLine="160"/>
+      </w:pPr>
       <w:r>
         <w:t>Prologue</w:t>
       </w:r>
@@ -2035,6 +2033,2709 @@
         </w:rPr>
         <w:t>As you take a step, you find Major Frankenburg staring at the group. You ask him to come. Frankenburg turns toward you. His face is filled with disgust but also fear. He tells you the truth, “Your highness, they were carrying slaves…. Men, women, … even children.”</w:t>
       </w:r>
+    </w:p>
+    <w:p>
+      <w:pPr>
+        <w:rPr>
+          <w:rFonts w:ascii="Times New Roman" w:hAnsi="Times New Roman" w:cs="Times New Roman"/>
+          <w:sz w:val="24"/>
+          <w:szCs w:val="24"/>
+        </w:rPr>
+      </w:pPr>
+    </w:p>
+    <w:p>
+      <w:pPr>
+        <w:pStyle w:val="Heading3"/>
+      </w:pPr>
+      <w:r>
+        <w:rPr>
+          <w:rFonts w:hint="eastAsia"/>
+        </w:rPr>
+        <w:t xml:space="preserve">Negative Encounter 1: </w:t>
+      </w:r>
+      <w:r>
+        <w:rPr>
+          <w:rFonts w:hint="eastAsia"/>
+        </w:rPr>
+        <w:t xml:space="preserve">Strong heat </w:t>
+      </w:r>
+      <w:r>
+        <w:t>causing</w:t>
+      </w:r>
+      <w:r>
+        <w:rPr>
+          <w:rFonts w:hint="eastAsia"/>
+        </w:rPr>
+        <w:t xml:space="preserve"> thirst</w:t>
+      </w:r>
+    </w:p>
+    <w:p>
+      <w:pPr>
+        <w:rPr>
+          <w:rFonts w:ascii="Times New Roman" w:hAnsi="Times New Roman" w:cs="Times New Roman"/>
+          <w:sz w:val="24"/>
+          <w:szCs w:val="24"/>
+        </w:rPr>
+      </w:pPr>
+      <w:r>
+        <w:tab/>
+      </w:r>
+      <w:r>
+        <w:rPr>
+          <w:rFonts w:ascii="Times New Roman" w:hAnsi="Times New Roman" w:cs="Times New Roman" w:hint="eastAsia"/>
+          <w:sz w:val="24"/>
+          <w:szCs w:val="24"/>
+        </w:rPr>
+        <w:t xml:space="preserve">You keep walking. You </w:t>
+      </w:r>
+      <w:r>
+        <w:rPr>
+          <w:rFonts w:ascii="Times New Roman" w:hAnsi="Times New Roman" w:cs="Times New Roman"/>
+          <w:sz w:val="24"/>
+          <w:szCs w:val="24"/>
+        </w:rPr>
+        <w:t>have</w:t>
+      </w:r>
+      <w:r>
+        <w:rPr>
+          <w:rFonts w:ascii="Times New Roman" w:hAnsi="Times New Roman" w:cs="Times New Roman" w:hint="eastAsia"/>
+          <w:sz w:val="24"/>
+          <w:szCs w:val="24"/>
+        </w:rPr>
+        <w:t xml:space="preserve"> no idea how </w:t>
+      </w:r>
+      <w:r>
+        <w:rPr>
+          <w:rFonts w:ascii="Times New Roman" w:hAnsi="Times New Roman" w:cs="Times New Roman" w:hint="eastAsia"/>
+          <w:sz w:val="24"/>
+          <w:szCs w:val="24"/>
+        </w:rPr>
+        <w:t>far you</w:t>
+      </w:r>
+      <w:r>
+        <w:rPr>
+          <w:rFonts w:ascii="Times New Roman" w:hAnsi="Times New Roman" w:cs="Times New Roman"/>
+          <w:sz w:val="24"/>
+          <w:szCs w:val="24"/>
+        </w:rPr>
+        <w:t>’</w:t>
+      </w:r>
+      <w:r>
+        <w:rPr>
+          <w:rFonts w:ascii="Times New Roman" w:hAnsi="Times New Roman" w:cs="Times New Roman" w:hint="eastAsia"/>
+          <w:sz w:val="24"/>
+          <w:szCs w:val="24"/>
+        </w:rPr>
+        <w:t xml:space="preserve">ve walked. </w:t>
+      </w:r>
+      <w:r>
+        <w:rPr>
+          <w:rFonts w:ascii="Times New Roman" w:hAnsi="Times New Roman" w:cs="Times New Roman" w:hint="eastAsia"/>
+          <w:sz w:val="24"/>
+          <w:szCs w:val="24"/>
+        </w:rPr>
+        <w:t xml:space="preserve">Karakum desert just seems endless. </w:t>
+      </w:r>
+      <w:r>
+        <w:rPr>
+          <w:rFonts w:ascii="Times New Roman" w:hAnsi="Times New Roman" w:cs="Times New Roman" w:hint="eastAsia"/>
+          <w:sz w:val="24"/>
+          <w:szCs w:val="24"/>
+        </w:rPr>
+        <w:t>Suddenly, you feel thirst creeping up your throat. You already find yourself reaching for the water bag.</w:t>
+      </w:r>
+      <w:r>
+        <w:rPr>
+          <w:rFonts w:ascii="Times New Roman" w:hAnsi="Times New Roman" w:cs="Times New Roman" w:hint="eastAsia"/>
+          <w:sz w:val="24"/>
+          <w:szCs w:val="24"/>
+        </w:rPr>
+        <w:t xml:space="preserve"> Major Frankenburg grabs your hand to stop you. </w:t>
+      </w:r>
+      <w:r>
+        <w:rPr>
+          <w:rFonts w:ascii="Times New Roman" w:hAnsi="Times New Roman" w:cs="Times New Roman"/>
+          <w:sz w:val="24"/>
+          <w:szCs w:val="24"/>
+        </w:rPr>
+        <w:t>“</w:t>
+      </w:r>
+      <w:r>
+        <w:rPr>
+          <w:rFonts w:ascii="Times New Roman" w:hAnsi="Times New Roman" w:cs="Times New Roman" w:hint="eastAsia"/>
+          <w:sz w:val="24"/>
+          <w:szCs w:val="24"/>
+        </w:rPr>
+        <w:t>Your highness, we are still miles away. Drinking now won</w:t>
+      </w:r>
+      <w:r>
+        <w:rPr>
+          <w:rFonts w:ascii="Times New Roman" w:hAnsi="Times New Roman" w:cs="Times New Roman"/>
+          <w:sz w:val="24"/>
+          <w:szCs w:val="24"/>
+        </w:rPr>
+        <w:t>’</w:t>
+      </w:r>
+      <w:r>
+        <w:rPr>
+          <w:rFonts w:ascii="Times New Roman" w:hAnsi="Times New Roman" w:cs="Times New Roman" w:hint="eastAsia"/>
+          <w:sz w:val="24"/>
+          <w:szCs w:val="24"/>
+        </w:rPr>
+        <w:t>t bode well for us later on.</w:t>
+      </w:r>
+      <w:r>
+        <w:rPr>
+          <w:rFonts w:ascii="Times New Roman" w:hAnsi="Times New Roman" w:cs="Times New Roman"/>
+          <w:sz w:val="24"/>
+          <w:szCs w:val="24"/>
+        </w:rPr>
+        <w:t>”</w:t>
+      </w:r>
+    </w:p>
+    <w:p>
+      <w:pPr>
+        <w:pStyle w:val="ListParagraph"/>
+        <w:numPr>
+          <w:ilvl w:val="0"/>
+          <w:numId w:val="2"/>
+        </w:numPr>
+        <w:rPr>
+          <w:rFonts w:ascii="Times New Roman" w:hAnsi="Times New Roman" w:cs="Times New Roman"/>
+          <w:sz w:val="24"/>
+          <w:szCs w:val="24"/>
+        </w:rPr>
+      </w:pPr>
+      <w:r>
+        <w:rPr>
+          <w:rFonts w:ascii="Times New Roman" w:hAnsi="Times New Roman" w:cs="Times New Roman" w:hint="eastAsia"/>
+          <w:sz w:val="24"/>
+          <w:szCs w:val="24"/>
+        </w:rPr>
+        <w:t>Drink</w:t>
+      </w:r>
+    </w:p>
+    <w:p>
+      <w:pPr>
+        <w:pStyle w:val="ListParagraph"/>
+        <w:numPr>
+          <w:ilvl w:val="0"/>
+          <w:numId w:val="2"/>
+        </w:numPr>
+        <w:rPr>
+          <w:rFonts w:ascii="Times New Roman" w:hAnsi="Times New Roman" w:cs="Times New Roman"/>
+          <w:sz w:val="24"/>
+          <w:szCs w:val="24"/>
+        </w:rPr>
+      </w:pPr>
+      <w:r>
+        <w:rPr>
+          <w:rFonts w:ascii="Times New Roman" w:hAnsi="Times New Roman" w:cs="Times New Roman" w:hint="eastAsia"/>
+          <w:sz w:val="24"/>
+          <w:szCs w:val="24"/>
+        </w:rPr>
+        <w:t>Do not drink -&gt; Trigger the event that you suspect Major Frankenburg stole the water.</w:t>
+      </w:r>
+    </w:p>
+    <w:p>
+      <w:pPr>
+        <w:rPr>
+          <w:rFonts w:ascii="Times New Roman" w:hAnsi="Times New Roman" w:cs="Times New Roman"/>
+          <w:sz w:val="24"/>
+          <w:szCs w:val="24"/>
+        </w:rPr>
+      </w:pPr>
+    </w:p>
+    <w:p>
+      <w:pPr>
+        <w:ind w:firstLine="800"/>
+        <w:rPr>
+          <w:rFonts w:ascii="Times New Roman" w:hAnsi="Times New Roman" w:cs="Times New Roman"/>
+          <w:sz w:val="24"/>
+          <w:szCs w:val="24"/>
+        </w:rPr>
+      </w:pPr>
+      <w:r>
+        <w:rPr>
+          <w:rFonts w:ascii="Times New Roman" w:hAnsi="Times New Roman" w:cs="Times New Roman" w:hint="eastAsia"/>
+          <w:sz w:val="24"/>
+          <w:szCs w:val="24"/>
+        </w:rPr>
+        <w:t xml:space="preserve">The night fell. You built a small </w:t>
+      </w:r>
+      <w:r>
+        <w:rPr>
+          <w:rFonts w:ascii="Times New Roman" w:hAnsi="Times New Roman" w:cs="Times New Roman"/>
+          <w:sz w:val="24"/>
+          <w:szCs w:val="24"/>
+        </w:rPr>
+        <w:t>campfire</w:t>
+      </w:r>
+      <w:r>
+        <w:rPr>
+          <w:rFonts w:ascii="Times New Roman" w:hAnsi="Times New Roman" w:cs="Times New Roman" w:hint="eastAsia"/>
+          <w:sz w:val="24"/>
+          <w:szCs w:val="24"/>
+        </w:rPr>
+        <w:t xml:space="preserve"> to warm yourself. Cold wind is cruel. It </w:t>
+      </w:r>
+      <w:r>
+        <w:rPr>
+          <w:rFonts w:ascii="Times New Roman" w:hAnsi="Times New Roman" w:cs="Times New Roman"/>
+          <w:sz w:val="24"/>
+          <w:szCs w:val="24"/>
+        </w:rPr>
+        <w:t>bites</w:t>
+      </w:r>
+      <w:r>
+        <w:rPr>
+          <w:rFonts w:ascii="Times New Roman" w:hAnsi="Times New Roman" w:cs="Times New Roman" w:hint="eastAsia"/>
+          <w:sz w:val="24"/>
+          <w:szCs w:val="24"/>
+        </w:rPr>
+        <w:t xml:space="preserve"> your skin every time it hits you. Small but significant crackling fire is the only thing we can rely on. Major Frankenburg volunteers to be the first watch. A moment later, you fall into a deep sleep.</w:t>
+      </w:r>
+    </w:p>
+    <w:p>
+      <w:pPr>
+        <w:ind w:firstLine="800"/>
+        <w:rPr>
+          <w:rFonts w:ascii="Times New Roman" w:hAnsi="Times New Roman" w:cs="Times New Roman"/>
+          <w:sz w:val="24"/>
+          <w:szCs w:val="24"/>
+        </w:rPr>
+      </w:pPr>
+    </w:p>
+    <w:p>
+      <w:pPr>
+        <w:ind w:firstLine="800"/>
+        <w:rPr>
+          <w:rFonts w:ascii="Times New Roman" w:hAnsi="Times New Roman" w:cs="Times New Roman"/>
+          <w:sz w:val="24"/>
+          <w:szCs w:val="24"/>
+        </w:rPr>
+      </w:pPr>
+      <w:r>
+        <w:rPr>
+          <w:rFonts w:ascii="Times New Roman" w:hAnsi="Times New Roman" w:cs="Times New Roman" w:hint="eastAsia"/>
+          <w:sz w:val="24"/>
+          <w:szCs w:val="24"/>
+        </w:rPr>
+        <w:lastRenderedPageBreak/>
+        <w:t>A f</w:t>
+      </w:r>
+      <w:r>
+        <w:rPr>
+          <w:rFonts w:ascii="Times New Roman" w:hAnsi="Times New Roman" w:cs="Times New Roman" w:hint="eastAsia"/>
+          <w:sz w:val="24"/>
+          <w:szCs w:val="24"/>
+        </w:rPr>
+        <w:t xml:space="preserve">ew hours </w:t>
+      </w:r>
+      <w:r>
+        <w:rPr>
+          <w:rFonts w:ascii="Times New Roman" w:hAnsi="Times New Roman" w:cs="Times New Roman"/>
+          <w:sz w:val="24"/>
+          <w:szCs w:val="24"/>
+        </w:rPr>
+        <w:t>passed</w:t>
+      </w:r>
+      <w:r>
+        <w:rPr>
+          <w:rFonts w:ascii="Times New Roman" w:hAnsi="Times New Roman" w:cs="Times New Roman" w:hint="eastAsia"/>
+          <w:sz w:val="24"/>
+          <w:szCs w:val="24"/>
+        </w:rPr>
+        <w:t>. Y</w:t>
+      </w:r>
+      <w:r>
+        <w:rPr>
+          <w:rFonts w:ascii="Times New Roman" w:hAnsi="Times New Roman" w:cs="Times New Roman" w:hint="eastAsia"/>
+          <w:sz w:val="24"/>
+          <w:szCs w:val="24"/>
+        </w:rPr>
+        <w:t xml:space="preserve">ou wake up to the sound of </w:t>
+      </w:r>
+      <w:r>
+        <w:rPr>
+          <w:rFonts w:ascii="Times New Roman" w:hAnsi="Times New Roman" w:cs="Times New Roman"/>
+          <w:sz w:val="24"/>
+          <w:szCs w:val="24"/>
+        </w:rPr>
+        <w:t>rustling</w:t>
+      </w:r>
+      <w:r>
+        <w:rPr>
+          <w:rFonts w:ascii="Times New Roman" w:hAnsi="Times New Roman" w:cs="Times New Roman" w:hint="eastAsia"/>
+          <w:sz w:val="24"/>
+          <w:szCs w:val="24"/>
+        </w:rPr>
+        <w:t>.</w:t>
+      </w:r>
+      <w:r>
+        <w:rPr>
+          <w:rFonts w:ascii="Times New Roman" w:hAnsi="Times New Roman" w:cs="Times New Roman" w:hint="eastAsia"/>
+          <w:sz w:val="24"/>
+          <w:szCs w:val="24"/>
+        </w:rPr>
+        <w:t xml:space="preserve"> There, you see Major Frankenburg holding a large water bag</w:t>
+      </w:r>
+      <w:r>
+        <w:rPr>
+          <w:rFonts w:ascii="Times New Roman" w:hAnsi="Times New Roman" w:cs="Times New Roman" w:hint="eastAsia"/>
+          <w:sz w:val="24"/>
+          <w:szCs w:val="24"/>
+        </w:rPr>
+        <w:t xml:space="preserve"> with his back turned</w:t>
+      </w:r>
+      <w:r>
+        <w:rPr>
+          <w:rFonts w:ascii="Times New Roman" w:hAnsi="Times New Roman" w:cs="Times New Roman" w:hint="eastAsia"/>
+          <w:sz w:val="24"/>
+          <w:szCs w:val="24"/>
+        </w:rPr>
+        <w:t xml:space="preserve">. </w:t>
+      </w:r>
+    </w:p>
+    <w:p>
+      <w:pPr>
+        <w:rPr>
+          <w:rFonts w:ascii="Times New Roman" w:hAnsi="Times New Roman" w:cs="Times New Roman"/>
+          <w:sz w:val="24"/>
+          <w:szCs w:val="24"/>
+        </w:rPr>
+      </w:pPr>
+    </w:p>
+    <w:p>
+      <w:pPr>
+        <w:pStyle w:val="ListParagraph"/>
+        <w:numPr>
+          <w:ilvl w:val="0"/>
+          <w:numId w:val="2"/>
+        </w:numPr>
+        <w:rPr>
+          <w:rFonts w:ascii="Times New Roman" w:hAnsi="Times New Roman" w:cs="Times New Roman"/>
+          <w:sz w:val="24"/>
+          <w:szCs w:val="24"/>
+        </w:rPr>
+      </w:pPr>
+      <w:r>
+        <w:rPr>
+          <w:rFonts w:ascii="Times New Roman" w:hAnsi="Times New Roman" w:cs="Times New Roman" w:hint="eastAsia"/>
+          <w:sz w:val="24"/>
+          <w:szCs w:val="24"/>
+        </w:rPr>
+        <w:t>What are you doing?</w:t>
+      </w:r>
+    </w:p>
+    <w:p>
+      <w:pPr>
+        <w:rPr>
+          <w:rFonts w:ascii="Times New Roman" w:hAnsi="Times New Roman" w:cs="Times New Roman"/>
+          <w:sz w:val="24"/>
+          <w:szCs w:val="24"/>
+        </w:rPr>
+      </w:pPr>
+    </w:p>
+    <w:p>
+      <w:pPr>
+        <w:rPr>
+          <w:rFonts w:ascii="Times New Roman" w:hAnsi="Times New Roman" w:cs="Times New Roman"/>
+          <w:sz w:val="24"/>
+          <w:szCs w:val="24"/>
+        </w:rPr>
+      </w:pPr>
+      <w:r>
+        <w:rPr>
+          <w:rFonts w:ascii="Times New Roman" w:hAnsi="Times New Roman" w:cs="Times New Roman"/>
+          <w:sz w:val="24"/>
+          <w:szCs w:val="24"/>
+        </w:rPr>
+        <w:tab/>
+      </w:r>
+      <w:r>
+        <w:rPr>
+          <w:rFonts w:ascii="Times New Roman" w:hAnsi="Times New Roman" w:cs="Times New Roman" w:hint="eastAsia"/>
+          <w:sz w:val="24"/>
+          <w:szCs w:val="24"/>
+        </w:rPr>
+        <w:t xml:space="preserve">Major </w:t>
+      </w:r>
+      <w:r>
+        <w:rPr>
+          <w:rFonts w:ascii="Times New Roman" w:hAnsi="Times New Roman" w:cs="Times New Roman" w:hint="eastAsia"/>
+          <w:sz w:val="24"/>
+          <w:szCs w:val="24"/>
+        </w:rPr>
+        <w:t xml:space="preserve">turns around spooked. He quickly tries to defend himself, </w:t>
+      </w:r>
+      <w:r>
+        <w:rPr>
+          <w:rFonts w:ascii="Times New Roman" w:hAnsi="Times New Roman" w:cs="Times New Roman"/>
+          <w:sz w:val="24"/>
+          <w:szCs w:val="24"/>
+        </w:rPr>
+        <w:t>“</w:t>
+      </w:r>
+      <w:r>
+        <w:rPr>
+          <w:rFonts w:ascii="Times New Roman" w:hAnsi="Times New Roman" w:cs="Times New Roman" w:hint="eastAsia"/>
+          <w:sz w:val="24"/>
+          <w:szCs w:val="24"/>
+        </w:rPr>
+        <w:t>I</w:t>
+      </w:r>
+      <w:r>
+        <w:rPr>
+          <w:rFonts w:ascii="Times New Roman" w:hAnsi="Times New Roman" w:cs="Times New Roman"/>
+          <w:sz w:val="24"/>
+          <w:szCs w:val="24"/>
+        </w:rPr>
+        <w:t>…</w:t>
+      </w:r>
+      <w:r>
+        <w:rPr>
+          <w:rFonts w:ascii="Times New Roman" w:hAnsi="Times New Roman" w:cs="Times New Roman" w:hint="eastAsia"/>
+          <w:sz w:val="24"/>
+          <w:szCs w:val="24"/>
+        </w:rPr>
+        <w:t xml:space="preserve"> was doing some inventories, your highness.</w:t>
+      </w:r>
+      <w:r>
+        <w:rPr>
+          <w:rFonts w:ascii="Times New Roman" w:hAnsi="Times New Roman" w:cs="Times New Roman"/>
+          <w:sz w:val="24"/>
+          <w:szCs w:val="24"/>
+        </w:rPr>
+        <w:t>”</w:t>
+      </w:r>
+      <w:r>
+        <w:rPr>
+          <w:rFonts w:ascii="Times New Roman" w:hAnsi="Times New Roman" w:cs="Times New Roman" w:hint="eastAsia"/>
+          <w:sz w:val="24"/>
+          <w:szCs w:val="24"/>
+        </w:rPr>
+        <w:t xml:space="preserve"> You quickly get up to see the supplies for </w:t>
+      </w:r>
+      <w:r>
+        <w:rPr>
+          <w:rFonts w:ascii="Times New Roman" w:hAnsi="Times New Roman" w:cs="Times New Roman"/>
+          <w:sz w:val="24"/>
+          <w:szCs w:val="24"/>
+        </w:rPr>
+        <w:t>yourself</w:t>
+      </w:r>
+      <w:r>
+        <w:rPr>
+          <w:rFonts w:ascii="Times New Roman" w:hAnsi="Times New Roman" w:cs="Times New Roman" w:hint="eastAsia"/>
+          <w:sz w:val="24"/>
+          <w:szCs w:val="24"/>
+        </w:rPr>
+        <w:t xml:space="preserve">. You find that Major Frankenburg drank some of the water. Feeling of betrayal rushes into you. You question your lieutenant about this situation. </w:t>
+      </w:r>
+      <w:r>
+        <w:rPr>
+          <w:rFonts w:ascii="Times New Roman" w:hAnsi="Times New Roman" w:cs="Times New Roman"/>
+          <w:sz w:val="24"/>
+          <w:szCs w:val="24"/>
+        </w:rPr>
+        <w:t>“</w:t>
+      </w:r>
+      <w:r>
+        <w:rPr>
+          <w:rFonts w:ascii="Times New Roman" w:hAnsi="Times New Roman" w:cs="Times New Roman" w:hint="eastAsia"/>
+          <w:sz w:val="24"/>
+          <w:szCs w:val="24"/>
+        </w:rPr>
+        <w:t>Of course, I drank some, your highness. But just one little sip. It wasn</w:t>
+      </w:r>
+      <w:r>
+        <w:rPr>
+          <w:rFonts w:ascii="Times New Roman" w:hAnsi="Times New Roman" w:cs="Times New Roman"/>
+          <w:sz w:val="24"/>
+          <w:szCs w:val="24"/>
+        </w:rPr>
+        <w:t>’</w:t>
+      </w:r>
+      <w:r>
+        <w:rPr>
+          <w:rFonts w:ascii="Times New Roman" w:hAnsi="Times New Roman" w:cs="Times New Roman" w:hint="eastAsia"/>
+          <w:sz w:val="24"/>
+          <w:szCs w:val="24"/>
+        </w:rPr>
+        <w:t>t much, I swear.</w:t>
+      </w:r>
+      <w:r>
+        <w:rPr>
+          <w:rFonts w:ascii="Times New Roman" w:hAnsi="Times New Roman" w:cs="Times New Roman"/>
+          <w:sz w:val="24"/>
+          <w:szCs w:val="24"/>
+        </w:rPr>
+        <w:t>”</w:t>
+      </w:r>
+      <w:r>
+        <w:rPr>
+          <w:rFonts w:ascii="Times New Roman" w:hAnsi="Times New Roman" w:cs="Times New Roman" w:hint="eastAsia"/>
+          <w:sz w:val="24"/>
+          <w:szCs w:val="24"/>
+        </w:rPr>
+        <w:t xml:space="preserve"> </w:t>
+      </w:r>
+      <w:r>
+        <w:rPr>
+          <w:rFonts w:ascii="Times New Roman" w:hAnsi="Times New Roman" w:cs="Times New Roman" w:hint="eastAsia"/>
+          <w:sz w:val="24"/>
+          <w:szCs w:val="24"/>
+        </w:rPr>
+        <w:t xml:space="preserve">You </w:t>
+      </w:r>
+      <w:r>
+        <w:rPr>
+          <w:rFonts w:ascii="Times New Roman" w:hAnsi="Times New Roman" w:cs="Times New Roman" w:hint="eastAsia"/>
+          <w:sz w:val="24"/>
+          <w:szCs w:val="24"/>
+        </w:rPr>
+        <w:t xml:space="preserve">remember the time he stops you from drinking. Perhaps, he did that to save water for himself. </w:t>
+      </w:r>
+      <w:r>
+        <w:rPr>
+          <w:rFonts w:ascii="Times New Roman" w:hAnsi="Times New Roman" w:cs="Times New Roman"/>
+          <w:sz w:val="24"/>
+          <w:szCs w:val="24"/>
+        </w:rPr>
+        <w:t>“</w:t>
+      </w:r>
+      <w:r>
+        <w:rPr>
+          <w:rFonts w:ascii="Times New Roman" w:hAnsi="Times New Roman" w:cs="Times New Roman" w:hint="eastAsia"/>
+          <w:sz w:val="24"/>
+          <w:szCs w:val="24"/>
+        </w:rPr>
+        <w:t>Your highness</w:t>
+      </w:r>
+      <w:r>
+        <w:rPr>
+          <w:rFonts w:ascii="Times New Roman" w:hAnsi="Times New Roman" w:cs="Times New Roman"/>
+          <w:sz w:val="24"/>
+          <w:szCs w:val="24"/>
+        </w:rPr>
+        <w:t>…</w:t>
+      </w:r>
+      <w:r>
+        <w:rPr>
+          <w:rFonts w:ascii="Times New Roman" w:hAnsi="Times New Roman" w:cs="Times New Roman" w:hint="eastAsia"/>
+          <w:sz w:val="24"/>
+          <w:szCs w:val="24"/>
+        </w:rPr>
+        <w:t xml:space="preserve"> This is outrageous! I </w:t>
+      </w:r>
+      <w:r>
+        <w:rPr>
+          <w:rFonts w:ascii="Times New Roman" w:hAnsi="Times New Roman" w:cs="Times New Roman" w:hint="eastAsia"/>
+          <w:sz w:val="24"/>
+          <w:szCs w:val="24"/>
+        </w:rPr>
+        <w:t>didn</w:t>
+      </w:r>
+      <w:r>
+        <w:rPr>
+          <w:rFonts w:ascii="Times New Roman" w:hAnsi="Times New Roman" w:cs="Times New Roman"/>
+          <w:sz w:val="24"/>
+          <w:szCs w:val="24"/>
+        </w:rPr>
+        <w:t>’</w:t>
+      </w:r>
+      <w:r>
+        <w:rPr>
+          <w:rFonts w:ascii="Times New Roman" w:hAnsi="Times New Roman" w:cs="Times New Roman" w:hint="eastAsia"/>
+          <w:sz w:val="24"/>
+          <w:szCs w:val="24"/>
+        </w:rPr>
+        <w:t>t drink all day until now.</w:t>
+      </w:r>
+      <w:r>
+        <w:rPr>
+          <w:rFonts w:ascii="Times New Roman" w:hAnsi="Times New Roman" w:cs="Times New Roman" w:hint="eastAsia"/>
+          <w:sz w:val="24"/>
+          <w:szCs w:val="24"/>
+        </w:rPr>
+        <w:t xml:space="preserve"> And I only drank a sip!</w:t>
+      </w:r>
+      <w:r>
+        <w:rPr>
+          <w:rFonts w:ascii="Times New Roman" w:hAnsi="Times New Roman" w:cs="Times New Roman"/>
+          <w:sz w:val="24"/>
+          <w:szCs w:val="24"/>
+        </w:rPr>
+        <w:t>”</w:t>
+      </w:r>
+      <w:r>
+        <w:rPr>
+          <w:rFonts w:ascii="Times New Roman" w:hAnsi="Times New Roman" w:cs="Times New Roman" w:hint="eastAsia"/>
+          <w:sz w:val="24"/>
+          <w:szCs w:val="24"/>
+        </w:rPr>
+        <w:t xml:space="preserve"> You have a hard time believing it. </w:t>
+      </w:r>
+      <w:r>
+        <w:rPr>
+          <w:rFonts w:ascii="Times New Roman" w:hAnsi="Times New Roman" w:cs="Times New Roman" w:hint="eastAsia"/>
+          <w:sz w:val="24"/>
+          <w:szCs w:val="24"/>
+        </w:rPr>
+        <w:t xml:space="preserve">Major Frankenburg is disgruntled. </w:t>
+      </w:r>
+      <w:r>
+        <w:rPr>
+          <w:rFonts w:ascii="Times New Roman" w:hAnsi="Times New Roman" w:cs="Times New Roman"/>
+          <w:sz w:val="24"/>
+          <w:szCs w:val="24"/>
+        </w:rPr>
+        <w:t>“</w:t>
+      </w:r>
+      <w:r>
+        <w:rPr>
+          <w:rFonts w:ascii="Times New Roman" w:hAnsi="Times New Roman" w:cs="Times New Roman" w:hint="eastAsia"/>
+          <w:sz w:val="24"/>
+          <w:szCs w:val="24"/>
+        </w:rPr>
+        <w:t xml:space="preserve">I have always been loyal to you, your highness. Whether you </w:t>
+      </w:r>
+      <w:r>
+        <w:rPr>
+          <w:rFonts w:ascii="Times New Roman" w:hAnsi="Times New Roman" w:cs="Times New Roman"/>
+          <w:sz w:val="24"/>
+          <w:szCs w:val="24"/>
+        </w:rPr>
+        <w:t>believe</w:t>
+      </w:r>
+      <w:r>
+        <w:rPr>
+          <w:rFonts w:ascii="Times New Roman" w:hAnsi="Times New Roman" w:cs="Times New Roman" w:hint="eastAsia"/>
+          <w:sz w:val="24"/>
+          <w:szCs w:val="24"/>
+        </w:rPr>
+        <w:t xml:space="preserve"> me or not is up to you. If you can</w:t>
+      </w:r>
+      <w:r>
+        <w:rPr>
+          <w:rFonts w:ascii="Times New Roman" w:hAnsi="Times New Roman" w:cs="Times New Roman"/>
+          <w:sz w:val="24"/>
+          <w:szCs w:val="24"/>
+        </w:rPr>
+        <w:t>’</w:t>
+      </w:r>
+      <w:r>
+        <w:rPr>
+          <w:rFonts w:ascii="Times New Roman" w:hAnsi="Times New Roman" w:cs="Times New Roman" w:hint="eastAsia"/>
+          <w:sz w:val="24"/>
+          <w:szCs w:val="24"/>
+        </w:rPr>
+        <w:t>t believe me anymore, you can take my watch.</w:t>
+      </w:r>
+      <w:r>
+        <w:rPr>
+          <w:rFonts w:ascii="Times New Roman" w:hAnsi="Times New Roman" w:cs="Times New Roman"/>
+          <w:sz w:val="24"/>
+          <w:szCs w:val="24"/>
+        </w:rPr>
+        <w:t>”</w:t>
+      </w:r>
+      <w:r>
+        <w:rPr>
+          <w:rFonts w:ascii="Times New Roman" w:hAnsi="Times New Roman" w:cs="Times New Roman" w:hint="eastAsia"/>
+          <w:sz w:val="24"/>
+          <w:szCs w:val="24"/>
+        </w:rPr>
+        <w:t xml:space="preserve"> Major Frankenburg </w:t>
+      </w:r>
+      <w:r>
+        <w:rPr>
+          <w:rFonts w:ascii="Times New Roman" w:hAnsi="Times New Roman" w:cs="Times New Roman"/>
+          <w:sz w:val="24"/>
+          <w:szCs w:val="24"/>
+        </w:rPr>
+        <w:t>immediately</w:t>
+      </w:r>
+      <w:r>
+        <w:rPr>
+          <w:rFonts w:ascii="Times New Roman" w:hAnsi="Times New Roman" w:cs="Times New Roman" w:hint="eastAsia"/>
+          <w:sz w:val="24"/>
+          <w:szCs w:val="24"/>
+        </w:rPr>
+        <w:t xml:space="preserve"> goes to his bunk</w:t>
+      </w:r>
+      <w:r>
+        <w:rPr>
+          <w:rFonts w:ascii="Times New Roman" w:hAnsi="Times New Roman" w:cs="Times New Roman" w:hint="eastAsia"/>
+          <w:sz w:val="24"/>
+          <w:szCs w:val="24"/>
+        </w:rPr>
+        <w:t xml:space="preserve">, turning his back on you. Still feeling </w:t>
+      </w:r>
+      <w:r>
+        <w:rPr>
+          <w:rFonts w:ascii="Times New Roman" w:hAnsi="Times New Roman" w:cs="Times New Roman"/>
+          <w:sz w:val="24"/>
+          <w:szCs w:val="24"/>
+        </w:rPr>
+        <w:t>suspicious</w:t>
+      </w:r>
+      <w:r>
+        <w:rPr>
+          <w:rFonts w:ascii="Times New Roman" w:hAnsi="Times New Roman" w:cs="Times New Roman" w:hint="eastAsia"/>
+          <w:sz w:val="24"/>
+          <w:szCs w:val="24"/>
+        </w:rPr>
+        <w:t>, you stay up until dawn.</w:t>
+      </w:r>
+    </w:p>
+    <w:p>
+      <w:pPr>
+        <w:rPr>
+          <w:rFonts w:ascii="Times New Roman" w:hAnsi="Times New Roman" w:cs="Times New Roman"/>
+          <w:sz w:val="24"/>
+          <w:szCs w:val="24"/>
+        </w:rPr>
+      </w:pPr>
+    </w:p>
+    <w:p>
+      <w:pPr>
+        <w:pStyle w:val="Heading3"/>
+      </w:pPr>
+      <w:r>
+        <w:rPr>
+          <w:rFonts w:hint="eastAsia"/>
+        </w:rPr>
+        <w:t xml:space="preserve">Negative Encounter 2: Meeting a thirsty </w:t>
+      </w:r>
+      <w:r>
+        <w:t>Turcoman</w:t>
+      </w:r>
+    </w:p>
+    <w:p>
+      <w:pPr>
+        <w:rPr>
+          <w:rFonts w:ascii="Times New Roman" w:hAnsi="Times New Roman" w:cs="Times New Roman"/>
+          <w:sz w:val="24"/>
+          <w:szCs w:val="24"/>
+        </w:rPr>
+      </w:pPr>
+      <w:r>
+        <w:tab/>
+      </w:r>
+      <w:r>
+        <w:rPr>
+          <w:rFonts w:ascii="Times New Roman" w:hAnsi="Times New Roman" w:cs="Times New Roman" w:hint="eastAsia"/>
+          <w:sz w:val="24"/>
+          <w:szCs w:val="24"/>
+        </w:rPr>
+        <w:t xml:space="preserve">Dawn breaks. You and Major Frankenburg break camp and start walking. The desert is still </w:t>
+      </w:r>
+      <w:r>
+        <w:rPr>
+          <w:rFonts w:ascii="Times New Roman" w:hAnsi="Times New Roman" w:cs="Times New Roman"/>
+          <w:sz w:val="24"/>
+          <w:szCs w:val="24"/>
+        </w:rPr>
+        <w:t>the same</w:t>
+      </w:r>
+      <w:r>
+        <w:rPr>
+          <w:rFonts w:ascii="Times New Roman" w:hAnsi="Times New Roman" w:cs="Times New Roman" w:hint="eastAsia"/>
+          <w:sz w:val="24"/>
+          <w:szCs w:val="24"/>
+        </w:rPr>
+        <w:t xml:space="preserve"> as yesterday, but more brutal. The unending heat is </w:t>
+      </w:r>
+      <w:r>
+        <w:rPr>
+          <w:rFonts w:ascii="Times New Roman" w:hAnsi="Times New Roman" w:cs="Times New Roman"/>
+          <w:sz w:val="24"/>
+          <w:szCs w:val="24"/>
+        </w:rPr>
+        <w:t>shining on</w:t>
+      </w:r>
+      <w:r>
+        <w:rPr>
+          <w:rFonts w:ascii="Times New Roman" w:hAnsi="Times New Roman" w:cs="Times New Roman" w:hint="eastAsia"/>
+          <w:sz w:val="24"/>
+          <w:szCs w:val="24"/>
+        </w:rPr>
+        <w:t xml:space="preserve"> your face. The strong heat haze causes the vision to shimmer in front of you. </w:t>
+      </w:r>
+      <w:r>
+        <w:rPr>
+          <w:rFonts w:ascii="Times New Roman" w:hAnsi="Times New Roman" w:cs="Times New Roman" w:hint="eastAsia"/>
+          <w:sz w:val="24"/>
+          <w:szCs w:val="24"/>
+        </w:rPr>
+        <w:t xml:space="preserve">Beyond the heat haze, you see a small </w:t>
+      </w:r>
+      <w:r>
+        <w:rPr>
+          <w:rFonts w:ascii="Times New Roman" w:hAnsi="Times New Roman" w:cs="Times New Roman"/>
+          <w:sz w:val="24"/>
+          <w:szCs w:val="24"/>
+        </w:rPr>
+        <w:t>silhouette</w:t>
+      </w:r>
+      <w:r>
+        <w:rPr>
+          <w:rFonts w:ascii="Times New Roman" w:hAnsi="Times New Roman" w:cs="Times New Roman" w:hint="eastAsia"/>
+          <w:sz w:val="24"/>
+          <w:szCs w:val="24"/>
+        </w:rPr>
+        <w:t xml:space="preserve"> of a person. It was a </w:t>
+      </w:r>
+      <w:r>
+        <w:rPr>
+          <w:rFonts w:ascii="Times New Roman" w:hAnsi="Times New Roman" w:cs="Times New Roman"/>
+          <w:sz w:val="24"/>
+          <w:szCs w:val="24"/>
+        </w:rPr>
+        <w:t>Turcoman</w:t>
+      </w:r>
+      <w:r>
+        <w:rPr>
+          <w:rFonts w:ascii="Times New Roman" w:hAnsi="Times New Roman" w:cs="Times New Roman" w:hint="eastAsia"/>
+          <w:sz w:val="24"/>
+          <w:szCs w:val="24"/>
+        </w:rPr>
+        <w:t xml:space="preserve"> male collapsed on the sand. His lip was so dry that cracks were all over it. He opened his eyes. Unable to speak, he weakly raised his hand and pointed at your water bag. </w:t>
+      </w:r>
+      <w:r>
+        <w:rPr>
+          <w:rFonts w:ascii="Times New Roman" w:hAnsi="Times New Roman" w:cs="Times New Roman" w:hint="eastAsia"/>
+          <w:sz w:val="24"/>
+          <w:szCs w:val="24"/>
+          <w:highlight w:val="yellow"/>
+        </w:rPr>
+        <w:t>You hesitate if you should give your precious water to this man or not.</w:t>
+      </w:r>
+    </w:p>
+    <w:p>
+      <w:pPr>
+        <w:rPr>
+          <w:rFonts w:ascii="Times New Roman" w:hAnsi="Times New Roman" w:cs="Times New Roman"/>
+          <w:sz w:val="24"/>
+          <w:szCs w:val="24"/>
+        </w:rPr>
+      </w:pPr>
+    </w:p>
+    <w:p>
+      <w:pPr>
+        <w:pStyle w:val="ListParagraph"/>
+        <w:numPr>
+          <w:ilvl w:val="0"/>
+          <w:numId w:val="2"/>
+        </w:numPr>
+        <w:rPr>
+          <w:rFonts w:ascii="Times New Roman" w:hAnsi="Times New Roman" w:cs="Times New Roman"/>
+          <w:sz w:val="24"/>
+          <w:szCs w:val="24"/>
+        </w:rPr>
+      </w:pPr>
+      <w:r>
+        <w:rPr>
+          <w:rFonts w:ascii="Times New Roman" w:hAnsi="Times New Roman" w:cs="Times New Roman" w:hint="eastAsia"/>
+          <w:sz w:val="24"/>
+          <w:szCs w:val="24"/>
+        </w:rPr>
+        <w:t>Give water</w:t>
+      </w:r>
+    </w:p>
+    <w:p>
+      <w:pPr>
+        <w:pStyle w:val="ListParagraph"/>
+        <w:numPr>
+          <w:ilvl w:val="0"/>
+          <w:numId w:val="2"/>
+        </w:numPr>
+        <w:rPr>
+          <w:rFonts w:ascii="Times New Roman" w:hAnsi="Times New Roman" w:cs="Times New Roman"/>
+          <w:sz w:val="24"/>
+          <w:szCs w:val="24"/>
+        </w:rPr>
+      </w:pPr>
+      <w:r>
+        <w:rPr>
+          <w:rFonts w:ascii="Times New Roman" w:hAnsi="Times New Roman" w:cs="Times New Roman" w:hint="eastAsia"/>
+          <w:sz w:val="24"/>
+          <w:szCs w:val="24"/>
+        </w:rPr>
+        <w:t>Walk away</w:t>
+      </w:r>
+    </w:p>
+    <w:p>
+      <w:pPr>
+        <w:rPr>
+          <w:rFonts w:ascii="Times New Roman" w:hAnsi="Times New Roman" w:cs="Times New Roman"/>
+          <w:sz w:val="24"/>
+          <w:szCs w:val="24"/>
+        </w:rPr>
+      </w:pPr>
+    </w:p>
+    <w:p>
+      <w:pPr>
+        <w:rPr>
+          <w:rFonts w:ascii="Times New Roman" w:hAnsi="Times New Roman" w:cs="Times New Roman"/>
+          <w:sz w:val="24"/>
+          <w:szCs w:val="24"/>
+        </w:rPr>
+      </w:pPr>
+      <w:r>
+        <w:rPr>
+          <w:rFonts w:ascii="Times New Roman" w:hAnsi="Times New Roman" w:cs="Times New Roman"/>
+          <w:sz w:val="24"/>
+          <w:szCs w:val="24"/>
+        </w:rPr>
+        <w:tab/>
+      </w:r>
+      <w:r>
+        <w:rPr>
+          <w:rFonts w:ascii="Times New Roman" w:hAnsi="Times New Roman" w:cs="Times New Roman" w:hint="eastAsia"/>
+          <w:sz w:val="24"/>
+          <w:szCs w:val="24"/>
+        </w:rPr>
+        <w:t xml:space="preserve">You give a sip to the dying man. He </w:t>
+      </w:r>
+      <w:r>
+        <w:rPr>
+          <w:rFonts w:ascii="Times New Roman" w:hAnsi="Times New Roman" w:cs="Times New Roman"/>
+          <w:sz w:val="24"/>
+          <w:szCs w:val="24"/>
+        </w:rPr>
+        <w:t>greatly</w:t>
+      </w:r>
+      <w:r>
+        <w:rPr>
+          <w:rFonts w:ascii="Times New Roman" w:hAnsi="Times New Roman" w:cs="Times New Roman" w:hint="eastAsia"/>
+          <w:sz w:val="24"/>
+          <w:szCs w:val="24"/>
+        </w:rPr>
+        <w:t xml:space="preserve"> wets his lips with pure water. He smiles and says something to you. Probably, a thank you. But since you can</w:t>
+      </w:r>
+      <w:r>
+        <w:rPr>
+          <w:rFonts w:ascii="Times New Roman" w:hAnsi="Times New Roman" w:cs="Times New Roman"/>
+          <w:sz w:val="24"/>
+          <w:szCs w:val="24"/>
+        </w:rPr>
+        <w:t>’</w:t>
+      </w:r>
+      <w:r>
+        <w:rPr>
+          <w:rFonts w:ascii="Times New Roman" w:hAnsi="Times New Roman" w:cs="Times New Roman" w:hint="eastAsia"/>
+          <w:sz w:val="24"/>
+          <w:szCs w:val="24"/>
+        </w:rPr>
+        <w:t>t do anything else to help this man, you slowly walk away, leaving the man to his fate.</w:t>
+      </w:r>
+    </w:p>
+    <w:p>
+      <w:pPr>
+        <w:rPr>
+          <w:rFonts w:ascii="Times New Roman" w:hAnsi="Times New Roman" w:cs="Times New Roman"/>
+          <w:sz w:val="24"/>
+          <w:szCs w:val="24"/>
+        </w:rPr>
+      </w:pPr>
+    </w:p>
+    <w:p>
+      <w:pPr>
+        <w:rPr>
+          <w:rFonts w:ascii="Times New Roman" w:hAnsi="Times New Roman" w:cs="Times New Roman"/>
+          <w:sz w:val="24"/>
+          <w:szCs w:val="24"/>
+        </w:rPr>
+      </w:pPr>
+      <w:r>
+        <w:rPr>
+          <w:rFonts w:ascii="Times New Roman" w:hAnsi="Times New Roman" w:cs="Times New Roman"/>
+          <w:sz w:val="24"/>
+          <w:szCs w:val="24"/>
+        </w:rPr>
+        <w:tab/>
+      </w:r>
+      <w:r>
+        <w:rPr>
+          <w:rFonts w:ascii="Times New Roman" w:hAnsi="Times New Roman" w:cs="Times New Roman" w:hint="eastAsia"/>
+          <w:sz w:val="24"/>
+          <w:szCs w:val="24"/>
+        </w:rPr>
+        <w:t>You barely have enough for yourself. The man</w:t>
+      </w:r>
+      <w:r>
+        <w:rPr>
+          <w:rFonts w:ascii="Times New Roman" w:hAnsi="Times New Roman" w:cs="Times New Roman"/>
+          <w:sz w:val="24"/>
+          <w:szCs w:val="24"/>
+        </w:rPr>
+        <w:t>’</w:t>
+      </w:r>
+      <w:r>
+        <w:rPr>
+          <w:rFonts w:ascii="Times New Roman" w:hAnsi="Times New Roman" w:cs="Times New Roman" w:hint="eastAsia"/>
+          <w:sz w:val="24"/>
+          <w:szCs w:val="24"/>
+        </w:rPr>
+        <w:t xml:space="preserve">s hand falls and hits the sand. There is nothing you can do to help his man. With an uncomfortable feeling remaining in your heart, you slowly walk away. </w:t>
+      </w:r>
+    </w:p>
+    <w:p/>
+    <w:p/>
+    <w:p>
+      <w:pPr>
+        <w:pStyle w:val="Heading3"/>
+      </w:pPr>
+      <w:r>
+        <w:t>Negative Encounter 3: Turcoman bandit raid</w:t>
+      </w:r>
+    </w:p>
+    <w:p/>
+    <w:p>
+      <w:pPr>
+        <w:rPr>
+          <w:rFonts w:ascii="Times New Roman" w:hAnsi="Times New Roman" w:cs="Times New Roman"/>
+          <w:sz w:val="24"/>
+          <w:szCs w:val="24"/>
+        </w:rPr>
+      </w:pPr>
+      <w:r>
+        <w:tab/>
+      </w:r>
+      <w:r>
+        <w:rPr>
+          <w:rFonts w:ascii="Times New Roman" w:hAnsi="Times New Roman" w:cs="Times New Roman"/>
+          <w:sz w:val="24"/>
+          <w:szCs w:val="24"/>
+        </w:rPr>
+        <w:t>In your instincts, you feel something uneasy. A soldier’s instinct tells you that danger is coming. Suddenly, you see bands of Turcoman bandits riding horses and camels coming toward you. “Your highness! Bandits!”</w:t>
+      </w:r>
+    </w:p>
+    <w:p>
+      <w:pPr>
+        <w:rPr>
+          <w:rFonts w:ascii="Times New Roman" w:hAnsi="Times New Roman" w:cs="Times New Roman"/>
+          <w:sz w:val="24"/>
+          <w:szCs w:val="24"/>
+        </w:rPr>
+      </w:pPr>
+    </w:p>
+    <w:p>
+      <w:pPr>
+        <w:rPr>
+          <w:rFonts w:ascii="Times New Roman" w:hAnsi="Times New Roman" w:cs="Times New Roman"/>
+          <w:sz w:val="24"/>
+          <w:szCs w:val="24"/>
+        </w:rPr>
+      </w:pPr>
+      <w:r>
+        <w:rPr>
+          <w:rFonts w:ascii="Times New Roman" w:hAnsi="Times New Roman" w:cs="Times New Roman"/>
+          <w:sz w:val="24"/>
+          <w:szCs w:val="24"/>
+        </w:rPr>
+        <w:t xml:space="preserve">Draw your </w:t>
+      </w:r>
+      <w:r>
+        <w:rPr>
+          <w:rFonts w:ascii="Times New Roman" w:hAnsi="Times New Roman" w:cs="Times New Roman"/>
+          <w:sz w:val="24"/>
+          <w:szCs w:val="24"/>
+        </w:rPr>
+        <w:t>pistol</w:t>
+      </w:r>
+    </w:p>
+    <w:p>
+      <w:pPr>
+        <w:rPr>
+          <w:rFonts w:ascii="Times New Roman" w:hAnsi="Times New Roman" w:cs="Times New Roman"/>
+          <w:sz w:val="24"/>
+          <w:szCs w:val="24"/>
+        </w:rPr>
+      </w:pPr>
+    </w:p>
+    <w:p>
+      <w:pPr>
+        <w:ind w:firstLine="800"/>
+        <w:rPr>
+          <w:rFonts w:ascii="Times New Roman" w:hAnsi="Times New Roman" w:cs="Times New Roman"/>
+          <w:sz w:val="24"/>
+          <w:szCs w:val="24"/>
+        </w:rPr>
+      </w:pPr>
+      <w:r>
+        <w:rPr>
+          <w:rFonts w:ascii="Times New Roman" w:hAnsi="Times New Roman" w:cs="Times New Roman"/>
+          <w:sz w:val="24"/>
+          <w:szCs w:val="24"/>
+        </w:rPr>
+        <w:lastRenderedPageBreak/>
+        <w:t>Bandits surround you and ride in a circle. You and Frankenburg are standing back-to-back, aiming your pistol at them. Amongst the bandits, the leader comes forward. He was an elderly man with white beard covering his mouth and neck. “Christians!</w:t>
+      </w:r>
+      <w:r>
+        <w:rPr>
+          <w:rFonts w:ascii="Times New Roman" w:hAnsi="Times New Roman" w:cs="Times New Roman"/>
+          <w:sz w:val="24"/>
+          <w:szCs w:val="24"/>
+        </w:rPr>
+        <w:t xml:space="preserve"> </w:t>
+      </w:r>
+      <w:r>
+        <w:rPr>
+          <w:rFonts w:ascii="Times New Roman" w:hAnsi="Times New Roman" w:cs="Times New Roman"/>
+          <w:sz w:val="24"/>
+          <w:szCs w:val="24"/>
+        </w:rPr>
+        <w:t>You have two choices. Surrender or die.”</w:t>
+      </w:r>
+    </w:p>
+    <w:p>
+      <w:pPr>
+        <w:rPr>
+          <w:rFonts w:ascii="Times New Roman" w:hAnsi="Times New Roman" w:cs="Times New Roman"/>
+          <w:sz w:val="24"/>
+          <w:szCs w:val="24"/>
+        </w:rPr>
+      </w:pPr>
+    </w:p>
+    <w:p>
+      <w:pPr>
+        <w:rPr>
+          <w:rFonts w:ascii="Times New Roman" w:hAnsi="Times New Roman" w:cs="Times New Roman"/>
+          <w:sz w:val="24"/>
+          <w:szCs w:val="24"/>
+        </w:rPr>
+      </w:pPr>
+      <w:r>
+        <w:rPr>
+          <w:rFonts w:ascii="Times New Roman" w:hAnsi="Times New Roman" w:cs="Times New Roman"/>
+          <w:sz w:val="24"/>
+          <w:szCs w:val="24"/>
+        </w:rPr>
+        <w:t>“We are just the patrol unit. The whole Russian army is within 20 miles!” (Bluff)</w:t>
+      </w:r>
+    </w:p>
+    <w:p>
+      <w:pPr>
+        <w:rPr>
+          <w:rFonts w:ascii="Times New Roman" w:hAnsi="Times New Roman" w:cs="Times New Roman"/>
+          <w:sz w:val="24"/>
+          <w:szCs w:val="24"/>
+        </w:rPr>
+      </w:pPr>
+      <w:r>
+        <w:rPr>
+          <w:rFonts w:ascii="Times New Roman" w:hAnsi="Times New Roman" w:cs="Times New Roman"/>
+          <w:sz w:val="24"/>
+          <w:szCs w:val="24"/>
+        </w:rPr>
+        <w:t>“I know your tribes value freedom. Why enslave us?”</w:t>
+      </w:r>
+    </w:p>
+    <w:p>
+      <w:pPr>
+        <w:rPr>
+          <w:rFonts w:ascii="Times New Roman" w:hAnsi="Times New Roman" w:cs="Times New Roman"/>
+          <w:sz w:val="24"/>
+          <w:szCs w:val="24"/>
+        </w:rPr>
+      </w:pPr>
+      <w:r>
+        <w:rPr>
+          <w:rFonts w:ascii="Times New Roman" w:hAnsi="Times New Roman" w:cs="Times New Roman"/>
+          <w:sz w:val="24"/>
+          <w:szCs w:val="24"/>
+        </w:rPr>
+        <w:t>“Do you not have any honor? I saved one of you!” (Only available if you gave water to the dying Turcoman)</w:t>
+      </w:r>
+    </w:p>
+    <w:p>
+      <w:pPr>
+        <w:rPr>
+          <w:rFonts w:ascii="Times New Roman" w:hAnsi="Times New Roman" w:cs="Times New Roman"/>
+          <w:sz w:val="24"/>
+          <w:szCs w:val="24"/>
+        </w:rPr>
+      </w:pPr>
+      <w:r>
+        <w:rPr>
+          <w:rFonts w:ascii="Times New Roman" w:hAnsi="Times New Roman" w:cs="Times New Roman"/>
+          <w:sz w:val="24"/>
+          <w:szCs w:val="24"/>
+        </w:rPr>
+        <w:t>“How about you take some of our money and let us by?” (Bribe)</w:t>
+      </w:r>
+    </w:p>
+    <w:p>
+      <w:pPr>
+        <w:rPr>
+          <w:rFonts w:ascii="Times New Roman" w:hAnsi="Times New Roman" w:cs="Times New Roman"/>
+          <w:sz w:val="24"/>
+          <w:szCs w:val="24"/>
+        </w:rPr>
+      </w:pPr>
+    </w:p>
+    <w:p>
+      <w:pPr>
+        <w:rPr>
+          <w:rFonts w:ascii="Times New Roman" w:hAnsi="Times New Roman" w:cs="Times New Roman"/>
+          <w:sz w:val="24"/>
+          <w:szCs w:val="24"/>
+        </w:rPr>
+      </w:pPr>
+      <w:r>
+        <w:rPr>
+          <w:rFonts w:ascii="Times New Roman" w:hAnsi="Times New Roman" w:cs="Times New Roman"/>
+          <w:sz w:val="24"/>
+          <w:szCs w:val="24"/>
+        </w:rPr>
+        <w:t>Option 1: Turcomans not fooled</w:t>
+      </w:r>
+    </w:p>
+    <w:p>
+      <w:pPr>
+        <w:rPr>
+          <w:rFonts w:ascii="Times New Roman" w:hAnsi="Times New Roman" w:cs="Times New Roman"/>
+          <w:sz w:val="24"/>
+          <w:szCs w:val="24"/>
+        </w:rPr>
+      </w:pPr>
+      <w:r>
+        <w:rPr>
+          <w:rFonts w:ascii="Times New Roman" w:hAnsi="Times New Roman" w:cs="Times New Roman"/>
+          <w:sz w:val="24"/>
+          <w:szCs w:val="24"/>
+        </w:rPr>
+        <w:tab/>
+      </w:r>
+    </w:p>
+    <w:p>
+      <w:pPr>
+        <w:ind w:firstLine="800"/>
+        <w:rPr>
+          <w:rFonts w:ascii="Times New Roman" w:hAnsi="Times New Roman" w:cs="Times New Roman"/>
+          <w:sz w:val="24"/>
+          <w:szCs w:val="24"/>
+        </w:rPr>
+      </w:pPr>
+      <w:r>
+        <w:rPr>
+          <w:rFonts w:ascii="Times New Roman" w:hAnsi="Times New Roman" w:cs="Times New Roman"/>
+          <w:sz w:val="24"/>
+          <w:szCs w:val="24"/>
+        </w:rPr>
+        <w:t>The leader grins. “You take me for a fool? This desert is my home. There is no help coming for you. Take them away!” The bandits swarm you and rip you out of your clothes. You resist but are helplessly restrained and carried away by them.</w:t>
+      </w:r>
+    </w:p>
+    <w:p>
+      <w:pPr>
+        <w:rPr>
+          <w:rFonts w:ascii="Times New Roman" w:hAnsi="Times New Roman" w:cs="Times New Roman"/>
+          <w:sz w:val="24"/>
+          <w:szCs w:val="24"/>
+        </w:rPr>
+      </w:pPr>
+    </w:p>
+    <w:p>
+      <w:pPr>
+        <w:rPr>
+          <w:rFonts w:ascii="Times New Roman" w:hAnsi="Times New Roman" w:cs="Times New Roman"/>
+          <w:sz w:val="24"/>
+          <w:szCs w:val="24"/>
+        </w:rPr>
+      </w:pPr>
+      <w:r>
+        <w:rPr>
+          <w:rFonts w:ascii="Times New Roman" w:hAnsi="Times New Roman" w:cs="Times New Roman"/>
+          <w:sz w:val="24"/>
+          <w:szCs w:val="24"/>
+        </w:rPr>
+        <w:t xml:space="preserve">Option 2: </w:t>
+      </w:r>
+      <w:r>
+        <w:rPr>
+          <w:rFonts w:ascii="Times New Roman" w:hAnsi="Times New Roman" w:cs="Times New Roman"/>
+          <w:sz w:val="24"/>
+          <w:szCs w:val="24"/>
+        </w:rPr>
+        <w:t>Persuasion</w:t>
+      </w:r>
+    </w:p>
+    <w:p>
+      <w:pPr>
+        <w:rPr>
+          <w:rFonts w:ascii="Times New Roman" w:hAnsi="Times New Roman" w:cs="Times New Roman"/>
+          <w:sz w:val="24"/>
+          <w:szCs w:val="24"/>
+        </w:rPr>
+      </w:pPr>
+    </w:p>
+    <w:p>
+      <w:pPr>
+        <w:rPr>
+          <w:rFonts w:ascii="Times New Roman" w:hAnsi="Times New Roman" w:cs="Times New Roman"/>
+          <w:sz w:val="24"/>
+          <w:szCs w:val="24"/>
+        </w:rPr>
+      </w:pPr>
+      <w:r>
+        <w:rPr>
+          <w:rFonts w:ascii="Times New Roman" w:hAnsi="Times New Roman" w:cs="Times New Roman"/>
+          <w:sz w:val="24"/>
+          <w:szCs w:val="24"/>
+        </w:rPr>
+        <w:tab/>
+      </w:r>
+      <w:r>
+        <w:rPr>
+          <w:rFonts w:ascii="Times New Roman" w:hAnsi="Times New Roman" w:cs="Times New Roman"/>
+          <w:sz w:val="24"/>
+          <w:szCs w:val="24"/>
+        </w:rPr>
+        <w:t>“You speak of freedom? You</w:t>
+      </w:r>
+      <w:r>
+        <w:rPr>
+          <w:rFonts w:ascii="Times New Roman" w:hAnsi="Times New Roman" w:cs="Times New Roman"/>
+          <w:sz w:val="24"/>
+          <w:szCs w:val="24"/>
+        </w:rPr>
+        <w:t xml:space="preserve"> Christians</w:t>
+      </w:r>
+      <w:r>
+        <w:rPr>
+          <w:rFonts w:ascii="Times New Roman" w:hAnsi="Times New Roman" w:cs="Times New Roman"/>
+          <w:sz w:val="24"/>
+          <w:szCs w:val="24"/>
+        </w:rPr>
+        <w:t xml:space="preserve"> </w:t>
+      </w:r>
+      <w:r>
+        <w:rPr>
+          <w:rFonts w:ascii="Times New Roman" w:hAnsi="Times New Roman" w:cs="Times New Roman"/>
+          <w:sz w:val="24"/>
+          <w:szCs w:val="24"/>
+        </w:rPr>
+        <w:t xml:space="preserve">continue to invade </w:t>
+      </w:r>
+      <w:r>
+        <w:rPr>
+          <w:rFonts w:ascii="Times New Roman" w:hAnsi="Times New Roman" w:cs="Times New Roman"/>
+          <w:sz w:val="24"/>
+          <w:szCs w:val="24"/>
+        </w:rPr>
+        <w:t xml:space="preserve">us </w:t>
+      </w:r>
+      <w:r>
+        <w:rPr>
+          <w:rFonts w:ascii="Times New Roman" w:hAnsi="Times New Roman" w:cs="Times New Roman"/>
+          <w:sz w:val="24"/>
+          <w:szCs w:val="24"/>
+        </w:rPr>
+        <w:t>and take our lands and people!”</w:t>
+      </w:r>
+    </w:p>
+    <w:p>
+      <w:pPr>
+        <w:rPr>
+          <w:rFonts w:ascii="Times New Roman" w:hAnsi="Times New Roman" w:cs="Times New Roman"/>
+          <w:sz w:val="24"/>
+          <w:szCs w:val="24"/>
+        </w:rPr>
+      </w:pPr>
+    </w:p>
+    <w:p>
+      <w:pPr>
+        <w:rPr>
+          <w:rFonts w:ascii="Times New Roman" w:hAnsi="Times New Roman" w:cs="Times New Roman"/>
+          <w:sz w:val="24"/>
+          <w:szCs w:val="24"/>
+        </w:rPr>
+      </w:pPr>
+      <w:r>
+        <w:rPr>
+          <w:rFonts w:ascii="Times New Roman" w:hAnsi="Times New Roman" w:cs="Times New Roman"/>
+          <w:sz w:val="24"/>
+          <w:szCs w:val="24"/>
+        </w:rPr>
+        <w:t>“We are not invaders. We are just doctors studying oriental medicines</w:t>
+      </w:r>
+      <w:r>
+        <w:rPr>
+          <w:rFonts w:ascii="Times New Roman" w:hAnsi="Times New Roman" w:cs="Times New Roman"/>
+          <w:sz w:val="24"/>
+          <w:szCs w:val="24"/>
+        </w:rPr>
+        <w:t>.</w:t>
+      </w:r>
+      <w:r>
+        <w:rPr>
+          <w:rFonts w:ascii="Times New Roman" w:hAnsi="Times New Roman" w:cs="Times New Roman"/>
+          <w:sz w:val="24"/>
+          <w:szCs w:val="24"/>
+        </w:rPr>
+        <w:t>” (Lie)</w:t>
+      </w:r>
+    </w:p>
+    <w:p>
+      <w:pPr>
+        <w:rPr>
+          <w:rFonts w:ascii="Times New Roman" w:hAnsi="Times New Roman" w:cs="Times New Roman"/>
+          <w:sz w:val="24"/>
+          <w:szCs w:val="24"/>
+        </w:rPr>
+      </w:pPr>
+      <w:r>
+        <w:rPr>
+          <w:rFonts w:ascii="Times New Roman" w:hAnsi="Times New Roman" w:cs="Times New Roman"/>
+          <w:sz w:val="24"/>
+          <w:szCs w:val="24"/>
+        </w:rPr>
+        <w:t>“Then Consider what you are about to do. Harm us, our country will scorch this place.” (Threaten) -&gt; Fail</w:t>
+      </w:r>
+    </w:p>
+    <w:p>
+      <w:pPr>
+        <w:rPr>
+          <w:rFonts w:ascii="Times New Roman" w:hAnsi="Times New Roman" w:cs="Times New Roman"/>
+          <w:sz w:val="24"/>
+          <w:szCs w:val="24"/>
+        </w:rPr>
+      </w:pPr>
+      <w:r>
+        <w:rPr>
+          <w:rFonts w:ascii="Times New Roman" w:hAnsi="Times New Roman" w:cs="Times New Roman"/>
+          <w:sz w:val="24"/>
+          <w:szCs w:val="24"/>
+        </w:rPr>
+        <w:t>“You earned your freedom. I am asking you to extend that favor to us.” (Persuade) -&gt; use this?</w:t>
+      </w:r>
+      <w:r>
+        <w:rPr>
+          <w:rFonts w:ascii="Times New Roman" w:hAnsi="Times New Roman" w:cs="Times New Roman" w:hint="eastAsia"/>
+          <w:sz w:val="24"/>
+          <w:szCs w:val="24"/>
+        </w:rPr>
+        <w:t xml:space="preserve"> Give </w:t>
+      </w:r>
+      <w:r>
+        <w:rPr>
+          <w:rFonts w:ascii="Times New Roman" w:hAnsi="Times New Roman" w:cs="Times New Roman"/>
+          <w:sz w:val="24"/>
+          <w:szCs w:val="24"/>
+        </w:rPr>
+        <w:t>anot</w:t>
+      </w:r>
+      <w:r>
+        <w:rPr>
+          <w:rFonts w:ascii="Times New Roman" w:hAnsi="Times New Roman" w:cs="Times New Roman" w:hint="eastAsia"/>
+          <w:sz w:val="24"/>
+          <w:szCs w:val="24"/>
+        </w:rPr>
+        <w:t>her chance.</w:t>
+      </w:r>
+    </w:p>
+    <w:p>
+      <w:pPr>
+        <w:rPr>
+          <w:rFonts w:ascii="Times New Roman" w:hAnsi="Times New Roman" w:cs="Times New Roman"/>
+          <w:sz w:val="24"/>
+          <w:szCs w:val="24"/>
+        </w:rPr>
+      </w:pPr>
+    </w:p>
+    <w:p>
+      <w:pPr>
+        <w:rPr>
+          <w:rFonts w:ascii="Times New Roman" w:hAnsi="Times New Roman" w:cs="Times New Roman"/>
+          <w:sz w:val="24"/>
+          <w:szCs w:val="24"/>
+        </w:rPr>
+      </w:pPr>
+      <w:r>
+        <w:rPr>
+          <w:rFonts w:ascii="Times New Roman" w:hAnsi="Times New Roman" w:cs="Times New Roman"/>
+          <w:sz w:val="24"/>
+          <w:szCs w:val="24"/>
+        </w:rPr>
+        <w:tab/>
+      </w:r>
+    </w:p>
+    <w:p>
+      <w:pPr>
+        <w:rPr>
+          <w:rFonts w:ascii="Times New Roman" w:hAnsi="Times New Roman" w:cs="Times New Roman"/>
+          <w:sz w:val="24"/>
+          <w:szCs w:val="24"/>
+        </w:rPr>
+      </w:pPr>
+      <w:r>
+        <w:rPr>
+          <w:rFonts w:ascii="Times New Roman" w:hAnsi="Times New Roman" w:cs="Times New Roman"/>
+          <w:sz w:val="24"/>
+          <w:szCs w:val="24"/>
+        </w:rPr>
+        <w:tab/>
+      </w:r>
+      <w:r>
+        <w:rPr>
+          <w:rFonts w:ascii="Times New Roman" w:hAnsi="Times New Roman" w:cs="Times New Roman" w:hint="eastAsia"/>
+          <w:sz w:val="24"/>
+          <w:szCs w:val="24"/>
+        </w:rPr>
+        <w:t xml:space="preserve">(Choice 1) </w:t>
+      </w:r>
+      <w:r>
+        <w:rPr>
+          <w:rFonts w:ascii="Times New Roman" w:hAnsi="Times New Roman" w:cs="Times New Roman"/>
+          <w:sz w:val="24"/>
+          <w:szCs w:val="24"/>
+        </w:rPr>
+        <w:t xml:space="preserve">Turcoman leader asks why you are carrying weapons. You simply answer you need means to defend yourself for your own freedom. You emphasize how you </w:t>
+      </w:r>
+      <w:r>
+        <w:rPr>
+          <w:rFonts w:ascii="Times New Roman" w:hAnsi="Times New Roman" w:cs="Times New Roman" w:hint="eastAsia"/>
+          <w:sz w:val="24"/>
+          <w:szCs w:val="24"/>
+        </w:rPr>
+        <w:t>escaped your oppressive family for freedom and help those in need. They would be impeding your freedom of helping others. T</w:t>
+      </w:r>
+      <w:r>
+        <w:rPr>
+          <w:rFonts w:ascii="Times New Roman" w:hAnsi="Times New Roman" w:cs="Times New Roman"/>
+          <w:sz w:val="24"/>
+          <w:szCs w:val="24"/>
+        </w:rPr>
+        <w:t xml:space="preserve">he leader hesitates. </w:t>
+      </w:r>
+      <w:r>
+        <w:rPr>
+          <w:rFonts w:ascii="Times New Roman" w:hAnsi="Times New Roman" w:cs="Times New Roman"/>
+          <w:sz w:val="24"/>
+          <w:szCs w:val="24"/>
+        </w:rPr>
+        <w:t xml:space="preserve">He sighs and lets you go. He fell for your lies. You thank him and hurriedly move along with your lieutenant. </w:t>
+      </w:r>
+    </w:p>
+    <w:p>
+      <w:pPr>
+        <w:rPr>
+          <w:rFonts w:ascii="Times New Roman" w:hAnsi="Times New Roman" w:cs="Times New Roman"/>
+          <w:sz w:val="24"/>
+          <w:szCs w:val="24"/>
+        </w:rPr>
+      </w:pPr>
+    </w:p>
+    <w:p>
+      <w:pPr>
+        <w:ind w:firstLine="800"/>
+        <w:rPr>
+          <w:rFonts w:ascii="Times New Roman" w:hAnsi="Times New Roman" w:cs="Times New Roman"/>
+          <w:sz w:val="24"/>
+          <w:szCs w:val="24"/>
+        </w:rPr>
+      </w:pPr>
+      <w:r>
+        <w:rPr>
+          <w:rFonts w:ascii="Times New Roman" w:hAnsi="Times New Roman" w:cs="Times New Roman" w:hint="eastAsia"/>
+          <w:sz w:val="24"/>
+          <w:szCs w:val="24"/>
+        </w:rPr>
+        <w:t xml:space="preserve">(Choice 2) You can see the anger rise in him. </w:t>
+      </w:r>
+      <w:r>
+        <w:rPr>
+          <w:rFonts w:ascii="Times New Roman" w:hAnsi="Times New Roman" w:cs="Times New Roman"/>
+          <w:sz w:val="24"/>
+          <w:szCs w:val="24"/>
+        </w:rPr>
+        <w:t>“</w:t>
+      </w:r>
+      <w:r>
+        <w:rPr>
+          <w:rFonts w:ascii="Times New Roman" w:hAnsi="Times New Roman" w:cs="Times New Roman" w:hint="eastAsia"/>
+          <w:sz w:val="24"/>
+          <w:szCs w:val="24"/>
+        </w:rPr>
+        <w:t>Your country is already scorching us with your heretical belief! Take them away!</w:t>
+      </w:r>
+      <w:r>
+        <w:rPr>
+          <w:rFonts w:ascii="Times New Roman" w:hAnsi="Times New Roman" w:cs="Times New Roman"/>
+          <w:sz w:val="24"/>
+          <w:szCs w:val="24"/>
+        </w:rPr>
+        <w:t>”</w:t>
+      </w:r>
+      <w:r>
+        <w:rPr>
+          <w:rFonts w:ascii="Times New Roman" w:hAnsi="Times New Roman" w:cs="Times New Roman" w:hint="eastAsia"/>
+          <w:sz w:val="24"/>
+          <w:szCs w:val="24"/>
+        </w:rPr>
+        <w:t xml:space="preserve"> </w:t>
+      </w:r>
+      <w:r>
+        <w:rPr>
+          <w:rFonts w:ascii="Times New Roman" w:hAnsi="Times New Roman" w:cs="Times New Roman"/>
+          <w:sz w:val="24"/>
+          <w:szCs w:val="24"/>
+        </w:rPr>
+        <w:t>The bandits swarm you and rip you out of your clothes. You resist but are helplessly restrained and carried away by them.</w:t>
+      </w:r>
+    </w:p>
+    <w:p>
+      <w:pPr>
+        <w:rPr>
+          <w:rFonts w:ascii="Times New Roman" w:hAnsi="Times New Roman" w:cs="Times New Roman"/>
+          <w:sz w:val="24"/>
+          <w:szCs w:val="24"/>
+        </w:rPr>
+      </w:pPr>
+    </w:p>
+    <w:p>
+      <w:pPr>
+        <w:rPr>
+          <w:rFonts w:ascii="Times New Roman" w:hAnsi="Times New Roman" w:cs="Times New Roman"/>
+          <w:sz w:val="24"/>
+          <w:szCs w:val="24"/>
+        </w:rPr>
+      </w:pPr>
+      <w:r>
+        <w:rPr>
+          <w:rFonts w:ascii="Times New Roman" w:hAnsi="Times New Roman" w:cs="Times New Roman"/>
+          <w:sz w:val="24"/>
+          <w:szCs w:val="24"/>
+        </w:rPr>
+        <w:tab/>
+      </w:r>
+      <w:r>
+        <w:rPr>
+          <w:rFonts w:ascii="Times New Roman" w:hAnsi="Times New Roman" w:cs="Times New Roman" w:hint="eastAsia"/>
+          <w:sz w:val="24"/>
+          <w:szCs w:val="24"/>
+        </w:rPr>
+        <w:t xml:space="preserve">(Choice 3) </w:t>
+      </w:r>
+      <w:r>
+        <w:rPr>
+          <w:rFonts w:ascii="Times New Roman" w:hAnsi="Times New Roman" w:cs="Times New Roman"/>
+          <w:sz w:val="24"/>
+          <w:szCs w:val="24"/>
+        </w:rPr>
+        <w:t>“</w:t>
+      </w:r>
+      <w:r>
+        <w:rPr>
+          <w:rFonts w:ascii="Times New Roman" w:hAnsi="Times New Roman" w:cs="Times New Roman" w:hint="eastAsia"/>
+          <w:sz w:val="24"/>
+          <w:szCs w:val="24"/>
+        </w:rPr>
+        <w:t>Why should I extend my favor to you? You would never do the same to us!</w:t>
+      </w:r>
+      <w:r>
+        <w:rPr>
+          <w:rFonts w:ascii="Times New Roman" w:hAnsi="Times New Roman" w:cs="Times New Roman"/>
+          <w:sz w:val="24"/>
+          <w:szCs w:val="24"/>
+        </w:rPr>
+        <w:t>”</w:t>
+      </w:r>
+    </w:p>
+    <w:p>
+      <w:pPr>
+        <w:rPr>
+          <w:rFonts w:ascii="Times New Roman" w:hAnsi="Times New Roman" w:cs="Times New Roman"/>
+          <w:sz w:val="24"/>
+          <w:szCs w:val="24"/>
+        </w:rPr>
+      </w:pPr>
+    </w:p>
+    <w:p>
+      <w:pPr>
+        <w:rPr>
+          <w:rFonts w:ascii="Times New Roman" w:hAnsi="Times New Roman" w:cs="Times New Roman"/>
+          <w:sz w:val="24"/>
+          <w:szCs w:val="24"/>
+        </w:rPr>
+      </w:pPr>
+      <w:r>
+        <w:rPr>
+          <w:rFonts w:ascii="Times New Roman" w:hAnsi="Times New Roman" w:cs="Times New Roman" w:hint="eastAsia"/>
+          <w:sz w:val="24"/>
+          <w:szCs w:val="24"/>
+        </w:rPr>
+        <w:t>Option 3: Bribe</w:t>
+      </w:r>
+    </w:p>
+    <w:p>
+      <w:pPr>
+        <w:rPr>
+          <w:rFonts w:ascii="Times New Roman" w:hAnsi="Times New Roman" w:cs="Times New Roman"/>
+          <w:sz w:val="24"/>
+          <w:szCs w:val="24"/>
+        </w:rPr>
+      </w:pPr>
+    </w:p>
+    <w:p>
+      <w:pPr>
+        <w:rPr>
+          <w:rFonts w:ascii="Times New Roman" w:hAnsi="Times New Roman" w:cs="Times New Roman"/>
+          <w:sz w:val="24"/>
+          <w:szCs w:val="24"/>
+        </w:rPr>
+      </w:pPr>
+      <w:r>
+        <w:rPr>
+          <w:rFonts w:ascii="Times New Roman" w:hAnsi="Times New Roman" w:cs="Times New Roman"/>
+          <w:sz w:val="24"/>
+          <w:szCs w:val="24"/>
+        </w:rPr>
+        <w:tab/>
+      </w:r>
+      <w:r>
+        <w:rPr>
+          <w:rFonts w:ascii="Times New Roman" w:hAnsi="Times New Roman" w:cs="Times New Roman" w:hint="eastAsia"/>
+          <w:sz w:val="24"/>
+          <w:szCs w:val="24"/>
+        </w:rPr>
+        <w:t xml:space="preserve">Apparently, Russian currency is highly valued here. The leader is satisfied and lets you go. </w:t>
+      </w:r>
+      <w:r>
+        <w:rPr>
+          <w:rFonts w:ascii="Times New Roman" w:hAnsi="Times New Roman" w:cs="Times New Roman"/>
+          <w:sz w:val="24"/>
+          <w:szCs w:val="24"/>
+        </w:rPr>
+        <w:t>Y</w:t>
+      </w:r>
+      <w:r>
+        <w:rPr>
+          <w:rFonts w:ascii="Times New Roman" w:hAnsi="Times New Roman" w:cs="Times New Roman" w:hint="eastAsia"/>
+          <w:sz w:val="24"/>
+          <w:szCs w:val="24"/>
+        </w:rPr>
+        <w:t xml:space="preserve">ou quickly turn and walk with your lieutenant. </w:t>
+      </w:r>
+    </w:p>
+    <w:p>
+      <w:pPr>
+        <w:rPr>
+          <w:rFonts w:ascii="Times New Roman" w:hAnsi="Times New Roman" w:cs="Times New Roman"/>
+          <w:sz w:val="24"/>
+          <w:szCs w:val="24"/>
+        </w:rPr>
+      </w:pPr>
+      <w:r>
+        <w:rPr>
+          <w:rFonts w:ascii="Times New Roman" w:hAnsi="Times New Roman" w:cs="Times New Roman"/>
+          <w:sz w:val="24"/>
+          <w:szCs w:val="24"/>
+        </w:rPr>
+        <w:tab/>
+      </w:r>
+    </w:p>
+    <w:p>
+      <w:pPr>
+        <w:rPr>
+          <w:rFonts w:ascii="Times New Roman" w:hAnsi="Times New Roman" w:cs="Times New Roman"/>
+          <w:sz w:val="24"/>
+          <w:szCs w:val="24"/>
+        </w:rPr>
+      </w:pPr>
+    </w:p>
+    <w:p>
+      <w:pPr>
+        <w:rPr>
+          <w:rFonts w:ascii="Times New Roman" w:hAnsi="Times New Roman" w:cs="Times New Roman"/>
+          <w:sz w:val="24"/>
+          <w:szCs w:val="24"/>
+        </w:rPr>
+      </w:pPr>
+    </w:p>
+    <w:p>
+      <w:pPr>
+        <w:pStyle w:val="Heading3"/>
+      </w:pPr>
+      <w:r>
+        <w:rPr>
+          <w:rFonts w:hint="eastAsia"/>
+        </w:rPr>
+        <w:lastRenderedPageBreak/>
+        <w:t xml:space="preserve">Negative Encounter 4: Extreme heat </w:t>
+      </w:r>
+      <w:r>
+        <w:t>–</w:t>
+      </w:r>
+      <w:r>
+        <w:rPr>
+          <w:rFonts w:hint="eastAsia"/>
+        </w:rPr>
+        <w:t xml:space="preserve"> dangerous</w:t>
+      </w:r>
+    </w:p>
+    <w:p/>
+    <w:p>
+      <w:pPr>
+        <w:rPr>
+          <w:rFonts w:ascii="Times New Roman" w:hAnsi="Times New Roman" w:cs="Times New Roman"/>
+          <w:sz w:val="24"/>
+        </w:rPr>
+      </w:pPr>
+      <w:r>
+        <w:tab/>
+      </w:r>
+      <w:r>
+        <w:rPr>
+          <w:rFonts w:ascii="Times New Roman" w:hAnsi="Times New Roman" w:cs="Times New Roman" w:hint="eastAsia"/>
+          <w:sz w:val="24"/>
+        </w:rPr>
+        <w:t>The heat is becoming more and more unbearable. The unrelenting sun keeps burning your skins. Your body is screaming for more water.</w:t>
+      </w:r>
+    </w:p>
+    <w:p>
+      <w:pPr>
+        <w:rPr>
+          <w:rFonts w:ascii="Times New Roman" w:hAnsi="Times New Roman" w:cs="Times New Roman"/>
+          <w:sz w:val="24"/>
+        </w:rPr>
+      </w:pPr>
+    </w:p>
+    <w:p>
+      <w:pPr>
+        <w:rPr>
+          <w:rFonts w:ascii="Times New Roman" w:hAnsi="Times New Roman" w:cs="Times New Roman"/>
+          <w:sz w:val="24"/>
+        </w:rPr>
+      </w:pPr>
+      <w:r>
+        <w:rPr>
+          <w:rFonts w:ascii="Times New Roman" w:hAnsi="Times New Roman" w:cs="Times New Roman"/>
+          <w:sz w:val="24"/>
+        </w:rPr>
+        <w:t>Drink water</w:t>
+      </w:r>
+    </w:p>
+    <w:p>
+      <w:pPr>
+        <w:rPr>
+          <w:rFonts w:ascii="Times New Roman" w:hAnsi="Times New Roman" w:cs="Times New Roman"/>
+          <w:sz w:val="24"/>
+        </w:rPr>
+      </w:pPr>
+      <w:r>
+        <w:rPr>
+          <w:rFonts w:ascii="Times New Roman" w:hAnsi="Times New Roman" w:cs="Times New Roman"/>
+          <w:sz w:val="24"/>
+        </w:rPr>
+        <w:t>Save water</w:t>
+      </w:r>
+    </w:p>
+    <w:p>
+      <w:pPr>
+        <w:pStyle w:val="Heading3"/>
+      </w:pPr>
+      <w:r>
+        <w:t>Negative Encounter 5: Oasis Mirage</w:t>
+      </w:r>
+    </w:p>
+    <w:p/>
+    <w:p>
+      <w:pPr>
+        <w:rPr>
+          <w:rFonts w:ascii="Times New Roman" w:hAnsi="Times New Roman" w:cs="Times New Roman"/>
+          <w:sz w:val="24"/>
+        </w:rPr>
+      </w:pPr>
+      <w:r>
+        <w:tab/>
+      </w:r>
+      <w:r>
+        <w:rPr>
+          <w:rFonts w:ascii="Times New Roman" w:hAnsi="Times New Roman" w:cs="Times New Roman"/>
+          <w:sz w:val="24"/>
+        </w:rPr>
+        <w:t>Far away, you see something</w:t>
+      </w:r>
+      <w:r>
+        <w:rPr>
+          <w:rFonts w:ascii="Times New Roman" w:hAnsi="Times New Roman" w:cs="Times New Roman" w:hint="eastAsia"/>
+          <w:sz w:val="24"/>
+        </w:rPr>
+        <w:t xml:space="preserve"> very faintly. Palm tree</w:t>
+      </w:r>
+      <w:r>
+        <w:rPr>
+          <w:rFonts w:ascii="Times New Roman" w:hAnsi="Times New Roman" w:cs="Times New Roman"/>
+          <w:sz w:val="24"/>
+        </w:rPr>
+        <w:t>…</w:t>
+      </w:r>
+      <w:r>
+        <w:rPr>
+          <w:rFonts w:ascii="Times New Roman" w:hAnsi="Times New Roman" w:cs="Times New Roman" w:hint="eastAsia"/>
+          <w:sz w:val="24"/>
+        </w:rPr>
+        <w:t xml:space="preserve"> Pond</w:t>
+      </w:r>
+      <w:r>
+        <w:rPr>
+          <w:rFonts w:ascii="Times New Roman" w:hAnsi="Times New Roman" w:cs="Times New Roman"/>
+          <w:sz w:val="24"/>
+        </w:rPr>
+        <w:t xml:space="preserve">… It’s an oasis! </w:t>
+      </w:r>
+    </w:p>
+    <w:p>
+      <w:pPr>
+        <w:rPr>
+          <w:rFonts w:ascii="Times New Roman" w:hAnsi="Times New Roman" w:cs="Times New Roman"/>
+          <w:sz w:val="24"/>
+        </w:rPr>
+      </w:pPr>
+    </w:p>
+    <w:p>
+      <w:pPr>
+        <w:rPr>
+          <w:rFonts w:ascii="Times New Roman" w:hAnsi="Times New Roman" w:cs="Times New Roman"/>
+          <w:sz w:val="24"/>
+        </w:rPr>
+      </w:pPr>
+      <w:r>
+        <w:rPr>
+          <w:rFonts w:ascii="Times New Roman" w:hAnsi="Times New Roman" w:cs="Times New Roman" w:hint="eastAsia"/>
+          <w:sz w:val="24"/>
+        </w:rPr>
+        <w:t>Run towards it</w:t>
+      </w:r>
+    </w:p>
+    <w:p>
+      <w:pPr>
+        <w:rPr>
+          <w:rFonts w:ascii="Times New Roman" w:hAnsi="Times New Roman" w:cs="Times New Roman"/>
+          <w:sz w:val="24"/>
+        </w:rPr>
+      </w:pPr>
+      <w:r>
+        <w:rPr>
+          <w:rFonts w:ascii="Times New Roman" w:hAnsi="Times New Roman" w:cs="Times New Roman" w:hint="eastAsia"/>
+          <w:sz w:val="24"/>
+        </w:rPr>
+        <w:t>It could be a mirage. Let</w:t>
+      </w:r>
+      <w:r>
+        <w:rPr>
+          <w:rFonts w:ascii="Times New Roman" w:hAnsi="Times New Roman" w:cs="Times New Roman"/>
+          <w:sz w:val="24"/>
+        </w:rPr>
+        <w:t>’</w:t>
+      </w:r>
+      <w:r>
+        <w:rPr>
+          <w:rFonts w:ascii="Times New Roman" w:hAnsi="Times New Roman" w:cs="Times New Roman" w:hint="eastAsia"/>
+          <w:sz w:val="24"/>
+        </w:rPr>
+        <w:t>s walk away.</w:t>
+      </w:r>
+    </w:p>
+    <w:p>
+      <w:pPr>
+        <w:rPr>
+          <w:rFonts w:ascii="Times New Roman" w:hAnsi="Times New Roman" w:cs="Times New Roman"/>
+          <w:sz w:val="24"/>
+        </w:rPr>
+      </w:pPr>
+    </w:p>
+    <w:p>
+      <w:pPr>
+        <w:rPr>
+          <w:rFonts w:ascii="Times New Roman" w:hAnsi="Times New Roman" w:cs="Times New Roman"/>
+          <w:sz w:val="24"/>
+        </w:rPr>
+      </w:pPr>
+      <w:r>
+        <w:rPr>
+          <w:rFonts w:ascii="Times New Roman" w:hAnsi="Times New Roman" w:cs="Times New Roman"/>
+          <w:sz w:val="24"/>
+        </w:rPr>
+        <w:tab/>
+      </w:r>
+      <w:r>
+        <w:rPr>
+          <w:rFonts w:ascii="Times New Roman" w:hAnsi="Times New Roman" w:cs="Times New Roman" w:hint="eastAsia"/>
+          <w:sz w:val="24"/>
+        </w:rPr>
+        <w:t>You milk last ounce of strength to get there. You just hope that this isn</w:t>
+      </w:r>
+      <w:r>
+        <w:rPr>
+          <w:rFonts w:ascii="Times New Roman" w:hAnsi="Times New Roman" w:cs="Times New Roman"/>
+          <w:sz w:val="24"/>
+        </w:rPr>
+        <w:t>’</w:t>
+      </w:r>
+      <w:r>
+        <w:rPr>
+          <w:rFonts w:ascii="Times New Roman" w:hAnsi="Times New Roman" w:cs="Times New Roman" w:hint="eastAsia"/>
+          <w:sz w:val="24"/>
+        </w:rPr>
+        <w:t>t a mirage.</w:t>
+      </w:r>
+    </w:p>
+    <w:p>
+      <w:pPr>
+        <w:rPr>
+          <w:rFonts w:ascii="Times New Roman" w:hAnsi="Times New Roman" w:cs="Times New Roman"/>
+          <w:sz w:val="24"/>
+        </w:rPr>
+      </w:pPr>
+    </w:p>
+    <w:p>
+      <w:pPr>
+        <w:rPr>
+          <w:rFonts w:ascii="Times New Roman" w:hAnsi="Times New Roman" w:cs="Times New Roman"/>
+          <w:sz w:val="24"/>
+        </w:rPr>
+      </w:pPr>
+      <w:r>
+        <w:rPr>
+          <w:rFonts w:ascii="Times New Roman" w:hAnsi="Times New Roman" w:cs="Times New Roman" w:hint="eastAsia"/>
+          <w:sz w:val="24"/>
+        </w:rPr>
+        <w:t>Keep walking</w:t>
+      </w:r>
+    </w:p>
+    <w:p>
+      <w:pPr>
+        <w:rPr>
+          <w:rFonts w:ascii="Times New Roman" w:hAnsi="Times New Roman" w:cs="Times New Roman"/>
+          <w:sz w:val="24"/>
+        </w:rPr>
+      </w:pPr>
+      <w:r>
+        <w:rPr>
+          <w:rFonts w:ascii="Times New Roman" w:hAnsi="Times New Roman" w:cs="Times New Roman" w:hint="eastAsia"/>
+          <w:sz w:val="24"/>
+        </w:rPr>
+        <w:t>Should I stop? Is this worth the risk?</w:t>
+      </w:r>
+    </w:p>
+    <w:p>
+      <w:pPr>
+        <w:rPr>
+          <w:rFonts w:ascii="Times New Roman" w:hAnsi="Times New Roman" w:cs="Times New Roman"/>
+          <w:sz w:val="24"/>
+        </w:rPr>
+      </w:pPr>
+    </w:p>
+    <w:p>
+      <w:pPr>
+        <w:rPr>
+          <w:rFonts w:ascii="Times New Roman" w:hAnsi="Times New Roman" w:cs="Times New Roman"/>
+          <w:sz w:val="24"/>
+        </w:rPr>
+      </w:pPr>
+      <w:r>
+        <w:rPr>
+          <w:rFonts w:ascii="Times New Roman" w:hAnsi="Times New Roman" w:cs="Times New Roman"/>
+          <w:sz w:val="24"/>
+        </w:rPr>
+        <w:tab/>
+      </w:r>
+      <w:r>
+        <w:rPr>
+          <w:rFonts w:ascii="Times New Roman" w:hAnsi="Times New Roman" w:cs="Times New Roman" w:hint="eastAsia"/>
+          <w:sz w:val="24"/>
+        </w:rPr>
+        <w:t xml:space="preserve">You are stumbling as you take one step at a time. But you keep walking for the faint hope. </w:t>
+      </w:r>
+      <w:r>
+        <w:rPr>
+          <w:rFonts w:ascii="Times New Roman" w:hAnsi="Times New Roman" w:cs="Times New Roman"/>
+          <w:sz w:val="24"/>
+        </w:rPr>
+        <w:t>However</w:t>
+      </w:r>
+      <w:r>
+        <w:rPr>
+          <w:rFonts w:ascii="Times New Roman" w:hAnsi="Times New Roman" w:cs="Times New Roman" w:hint="eastAsia"/>
+          <w:sz w:val="24"/>
+        </w:rPr>
+        <w:t>, the oasis isn</w:t>
+      </w:r>
+      <w:r>
+        <w:rPr>
+          <w:rFonts w:ascii="Times New Roman" w:hAnsi="Times New Roman" w:cs="Times New Roman"/>
+          <w:sz w:val="24"/>
+        </w:rPr>
+        <w:t>’</w:t>
+      </w:r>
+      <w:r>
+        <w:rPr>
+          <w:rFonts w:ascii="Times New Roman" w:hAnsi="Times New Roman" w:cs="Times New Roman" w:hint="eastAsia"/>
+          <w:sz w:val="24"/>
+        </w:rPr>
+        <w:t>t getting closer than it already is. You stop, fall to your knees.</w:t>
+      </w:r>
+    </w:p>
+    <w:p>
+      <w:pPr>
+        <w:rPr>
+          <w:rFonts w:ascii="Times New Roman" w:hAnsi="Times New Roman" w:cs="Times New Roman"/>
+          <w:sz w:val="24"/>
+        </w:rPr>
+      </w:pPr>
+    </w:p>
+    <w:p>
+      <w:pPr>
+        <w:pStyle w:val="Heading3"/>
+      </w:pPr>
+      <w:r>
+        <w:rPr>
+          <w:rFonts w:hint="eastAsia"/>
+        </w:rPr>
+        <w:t>Negative Encounter 6: Major Frankenburg verge of death</w:t>
+      </w:r>
+    </w:p>
+    <w:p/>
+    <w:p>
+      <w:pPr>
+        <w:ind w:firstLine="800"/>
+        <w:rPr>
+          <w:rFonts w:ascii="Times New Roman" w:hAnsi="Times New Roman" w:cs="Times New Roman"/>
+          <w:sz w:val="24"/>
+        </w:rPr>
+      </w:pPr>
+      <w:r>
+        <w:rPr>
+          <w:rFonts w:ascii="Times New Roman" w:hAnsi="Times New Roman" w:cs="Times New Roman" w:hint="eastAsia"/>
+          <w:sz w:val="24"/>
+        </w:rPr>
+        <w:t xml:space="preserve">Behind you, Frankenburg collapses on the sand. You quickly turn around and check his condition. His mouth is dried and cracked. </w:t>
+      </w:r>
+      <w:r>
+        <w:rPr>
+          <w:rFonts w:ascii="Times New Roman" w:hAnsi="Times New Roman" w:cs="Times New Roman"/>
+          <w:sz w:val="24"/>
+        </w:rPr>
+        <w:t>“</w:t>
+      </w:r>
+      <w:r>
+        <w:rPr>
+          <w:rFonts w:ascii="Times New Roman" w:hAnsi="Times New Roman" w:cs="Times New Roman" w:hint="eastAsia"/>
+          <w:sz w:val="24"/>
+        </w:rPr>
+        <w:t>Your highness</w:t>
+      </w:r>
+      <w:r>
+        <w:rPr>
+          <w:rFonts w:ascii="Times New Roman" w:hAnsi="Times New Roman" w:cs="Times New Roman"/>
+          <w:sz w:val="24"/>
+        </w:rPr>
+        <w:t>…</w:t>
+      </w:r>
+      <w:r>
+        <w:rPr>
+          <w:rFonts w:ascii="Times New Roman" w:hAnsi="Times New Roman" w:cs="Times New Roman" w:hint="eastAsia"/>
+          <w:sz w:val="24"/>
+        </w:rPr>
+        <w:t xml:space="preserve"> Water</w:t>
+      </w:r>
+      <w:r>
+        <w:rPr>
+          <w:rFonts w:ascii="Times New Roman" w:hAnsi="Times New Roman" w:cs="Times New Roman"/>
+          <w:sz w:val="24"/>
+        </w:rPr>
+        <w:t>…</w:t>
+      </w:r>
+      <w:r>
+        <w:rPr>
+          <w:rFonts w:ascii="Times New Roman" w:hAnsi="Times New Roman" w:cs="Times New Roman" w:hint="eastAsia"/>
+          <w:sz w:val="24"/>
+        </w:rPr>
+        <w:t>. Please</w:t>
+      </w:r>
+      <w:r>
+        <w:rPr>
+          <w:rFonts w:ascii="Times New Roman" w:hAnsi="Times New Roman" w:cs="Times New Roman"/>
+          <w:sz w:val="24"/>
+        </w:rPr>
+        <w:t>…”</w:t>
+      </w:r>
+    </w:p>
+    <w:p>
+      <w:pPr>
+        <w:rPr>
+          <w:rFonts w:ascii="Times New Roman" w:hAnsi="Times New Roman" w:cs="Times New Roman"/>
+          <w:sz w:val="24"/>
+        </w:rPr>
+      </w:pPr>
+    </w:p>
+    <w:p>
+      <w:pPr>
+        <w:rPr>
+          <w:rFonts w:ascii="Times New Roman" w:hAnsi="Times New Roman" w:cs="Times New Roman"/>
+          <w:sz w:val="24"/>
+        </w:rPr>
+      </w:pPr>
+      <w:r>
+        <w:rPr>
+          <w:rFonts w:ascii="Times New Roman" w:hAnsi="Times New Roman" w:cs="Times New Roman" w:hint="eastAsia"/>
+          <w:sz w:val="24"/>
+        </w:rPr>
+        <w:t>Give water</w:t>
+      </w:r>
+    </w:p>
+    <w:p>
+      <w:pPr>
+        <w:rPr>
+          <w:rFonts w:ascii="Times New Roman" w:hAnsi="Times New Roman" w:cs="Times New Roman"/>
+          <w:sz w:val="24"/>
+        </w:rPr>
+      </w:pPr>
+      <w:r>
+        <w:rPr>
+          <w:rFonts w:ascii="Times New Roman" w:hAnsi="Times New Roman" w:cs="Times New Roman" w:hint="eastAsia"/>
+          <w:sz w:val="24"/>
+        </w:rPr>
+        <w:t>Barely have enough for my own. Save water.</w:t>
+      </w:r>
+    </w:p>
+    <w:p>
+      <w:pPr>
+        <w:rPr>
+          <w:rFonts w:ascii="Times New Roman" w:hAnsi="Times New Roman" w:cs="Times New Roman" w:hint="eastAsia"/>
+          <w:sz w:val="24"/>
+        </w:rPr>
+      </w:pPr>
+    </w:p>
+    <w:p>
+      <w:pPr>
+        <w:rPr>
+          <w:rFonts w:ascii="Times New Roman" w:hAnsi="Times New Roman" w:cs="Times New Roman" w:hint="eastAsia"/>
+          <w:sz w:val="24"/>
+        </w:rPr>
+      </w:pPr>
+      <w:r>
+        <w:rPr>
+          <w:rFonts w:ascii="Times New Roman" w:hAnsi="Times New Roman" w:cs="Times New Roman"/>
+          <w:sz w:val="24"/>
+        </w:rPr>
+        <w:tab/>
+      </w:r>
+      <w:r>
+        <w:rPr>
+          <w:rFonts w:ascii="Times New Roman" w:hAnsi="Times New Roman" w:cs="Times New Roman" w:hint="eastAsia"/>
+          <w:sz w:val="24"/>
+        </w:rPr>
+        <w:t>Major Frankenburg doesn</w:t>
+      </w:r>
+      <w:r>
+        <w:rPr>
+          <w:rFonts w:ascii="Times New Roman" w:hAnsi="Times New Roman" w:cs="Times New Roman"/>
+          <w:sz w:val="24"/>
+        </w:rPr>
+        <w:t>’</w:t>
+      </w:r>
+      <w:r>
+        <w:rPr>
+          <w:rFonts w:ascii="Times New Roman" w:hAnsi="Times New Roman" w:cs="Times New Roman" w:hint="eastAsia"/>
+          <w:sz w:val="24"/>
+        </w:rPr>
+        <w:t xml:space="preserve">t say anything. He slowly closes his eyes. You grab his dog tag and close his eyes. You lay him down. You quickly turn around and go on your way. </w:t>
+      </w:r>
+    </w:p>
+    <w:p>
+      <w:pPr>
+        <w:rPr>
+          <w:rFonts w:hint="eastAsia"/>
+        </w:rPr>
+      </w:pPr>
+    </w:p>
+    <w:p>
+      <w:pPr>
+        <w:pStyle w:val="Heading3"/>
+      </w:pPr>
+      <w:r>
+        <w:rPr>
+          <w:rFonts w:hint="eastAsia"/>
+        </w:rPr>
+        <w:t>Positive Encounter 1: Turcoman selling supplies</w:t>
+      </w:r>
+    </w:p>
+    <w:p/>
+    <w:p>
+      <w:pPr>
+        <w:rPr>
+          <w:rFonts w:ascii="Times New Roman" w:hAnsi="Times New Roman" w:cs="Times New Roman"/>
+          <w:sz w:val="24"/>
+          <w:szCs w:val="24"/>
+        </w:rPr>
+      </w:pPr>
+      <w:r>
+        <w:tab/>
+      </w:r>
+      <w:r>
+        <w:rPr>
+          <w:rFonts w:ascii="Times New Roman" w:hAnsi="Times New Roman" w:cs="Times New Roman" w:hint="eastAsia"/>
+          <w:sz w:val="24"/>
+          <w:szCs w:val="24"/>
+        </w:rPr>
+        <w:t xml:space="preserve">You see a lone Turcoman with camel. The camel was packed with supplies and goods. The Turcoman greets you with big smile. He starts to barter. </w:t>
+      </w:r>
+      <w:r>
+        <w:rPr>
+          <w:rFonts w:ascii="Times New Roman" w:hAnsi="Times New Roman" w:cs="Times New Roman"/>
+          <w:sz w:val="24"/>
+          <w:szCs w:val="24"/>
+        </w:rPr>
+        <w:t>“</w:t>
+      </w:r>
+      <w:r>
+        <w:rPr>
+          <w:rFonts w:ascii="Times New Roman" w:hAnsi="Times New Roman" w:cs="Times New Roman" w:hint="eastAsia"/>
+          <w:sz w:val="24"/>
+          <w:szCs w:val="24"/>
+        </w:rPr>
+        <w:t>Christian! Desert bad! You need water! Water ey? Food too!</w:t>
+      </w:r>
+      <w:r>
+        <w:rPr>
+          <w:rFonts w:ascii="Times New Roman" w:hAnsi="Times New Roman" w:cs="Times New Roman"/>
+          <w:sz w:val="24"/>
+          <w:szCs w:val="24"/>
+        </w:rPr>
+        <w:t>”</w:t>
+      </w:r>
+    </w:p>
+    <w:p>
+      <w:pPr>
+        <w:rPr>
+          <w:rFonts w:ascii="Times New Roman" w:hAnsi="Times New Roman" w:cs="Times New Roman"/>
+          <w:sz w:val="24"/>
+          <w:szCs w:val="24"/>
+        </w:rPr>
+      </w:pPr>
+    </w:p>
+    <w:p>
+      <w:pPr>
+        <w:rPr>
+          <w:rFonts w:ascii="Times New Roman" w:hAnsi="Times New Roman" w:cs="Times New Roman"/>
+          <w:sz w:val="24"/>
+          <w:szCs w:val="24"/>
+        </w:rPr>
+      </w:pPr>
+      <w:r>
+        <w:rPr>
+          <w:rFonts w:ascii="Times New Roman" w:hAnsi="Times New Roman" w:cs="Times New Roman" w:hint="eastAsia"/>
+          <w:sz w:val="24"/>
+          <w:szCs w:val="24"/>
+        </w:rPr>
+        <w:t>Purchase supplies.</w:t>
+      </w:r>
+    </w:p>
+    <w:p>
+      <w:pPr>
+        <w:rPr>
+          <w:rFonts w:ascii="Times New Roman" w:hAnsi="Times New Roman" w:cs="Times New Roman"/>
+          <w:sz w:val="24"/>
+          <w:szCs w:val="24"/>
+        </w:rPr>
+      </w:pPr>
+      <w:r>
+        <w:rPr>
+          <w:rFonts w:ascii="Times New Roman" w:hAnsi="Times New Roman" w:cs="Times New Roman" w:hint="eastAsia"/>
+          <w:sz w:val="24"/>
+          <w:szCs w:val="24"/>
+        </w:rPr>
+        <w:t>Leave the merchant.</w:t>
+      </w:r>
+    </w:p>
+    <w:p>
+      <w:pPr>
+        <w:rPr>
+          <w:rFonts w:ascii="Times New Roman" w:hAnsi="Times New Roman" w:cs="Times New Roman"/>
+          <w:sz w:val="24"/>
+          <w:szCs w:val="24"/>
+        </w:rPr>
+      </w:pPr>
+    </w:p>
+    <w:p>
+      <w:pPr>
+        <w:rPr>
+          <w:rFonts w:ascii="Times New Roman" w:hAnsi="Times New Roman" w:cs="Times New Roman"/>
+          <w:sz w:val="24"/>
+          <w:szCs w:val="24"/>
+        </w:rPr>
+      </w:pPr>
+    </w:p>
+    <w:p>
+      <w:pPr>
+        <w:pStyle w:val="Heading3"/>
+        <w:rPr>
+          <w:rFonts w:hint="eastAsia"/>
+        </w:rPr>
+      </w:pPr>
+      <w:r>
+        <w:rPr>
+          <w:rFonts w:hint="eastAsia"/>
+        </w:rPr>
+        <w:lastRenderedPageBreak/>
+        <w:t>Positive Encounter 2: Discovering oasis</w:t>
+      </w:r>
+    </w:p>
+    <w:p>
+      <w:pPr>
+        <w:ind w:left="795"/>
+        <w:rPr>
+          <w:rFonts w:ascii="Times New Roman" w:hAnsi="Times New Roman" w:cs="Times New Roman"/>
+          <w:sz w:val="24"/>
+          <w:szCs w:val="24"/>
+        </w:rPr>
+      </w:pPr>
+    </w:p>
+    <w:p>
+      <w:pPr>
+        <w:ind w:firstLine="800"/>
+        <w:rPr>
+          <w:rFonts w:ascii="Times New Roman" w:hAnsi="Times New Roman" w:cs="Times New Roman"/>
+          <w:sz w:val="24"/>
+        </w:rPr>
+      </w:pPr>
+      <w:r>
+        <w:rPr>
+          <w:rFonts w:ascii="Times New Roman" w:hAnsi="Times New Roman" w:cs="Times New Roman"/>
+          <w:sz w:val="24"/>
+        </w:rPr>
+        <w:t>Far away, you see something</w:t>
+      </w:r>
+      <w:r>
+        <w:rPr>
+          <w:rFonts w:ascii="Times New Roman" w:hAnsi="Times New Roman" w:cs="Times New Roman" w:hint="eastAsia"/>
+          <w:sz w:val="24"/>
+        </w:rPr>
+        <w:t xml:space="preserve"> very faintly. Palm tree</w:t>
+      </w:r>
+      <w:r>
+        <w:rPr>
+          <w:rFonts w:ascii="Times New Roman" w:hAnsi="Times New Roman" w:cs="Times New Roman"/>
+          <w:sz w:val="24"/>
+        </w:rPr>
+        <w:t>…</w:t>
+      </w:r>
+      <w:r>
+        <w:rPr>
+          <w:rFonts w:ascii="Times New Roman" w:hAnsi="Times New Roman" w:cs="Times New Roman" w:hint="eastAsia"/>
+          <w:sz w:val="24"/>
+        </w:rPr>
+        <w:t xml:space="preserve"> Pond</w:t>
+      </w:r>
+      <w:r>
+        <w:rPr>
+          <w:rFonts w:ascii="Times New Roman" w:hAnsi="Times New Roman" w:cs="Times New Roman"/>
+          <w:sz w:val="24"/>
+        </w:rPr>
+        <w:t xml:space="preserve">… It’s an oasis! </w:t>
+      </w:r>
+    </w:p>
+    <w:p>
+      <w:pPr>
+        <w:rPr>
+          <w:rFonts w:ascii="Times New Roman" w:hAnsi="Times New Roman" w:cs="Times New Roman"/>
+          <w:sz w:val="24"/>
+        </w:rPr>
+      </w:pPr>
+    </w:p>
+    <w:p>
+      <w:pPr>
+        <w:rPr>
+          <w:rFonts w:ascii="Times New Roman" w:hAnsi="Times New Roman" w:cs="Times New Roman"/>
+          <w:sz w:val="24"/>
+        </w:rPr>
+      </w:pPr>
+      <w:r>
+        <w:rPr>
+          <w:rFonts w:ascii="Times New Roman" w:hAnsi="Times New Roman" w:cs="Times New Roman" w:hint="eastAsia"/>
+          <w:sz w:val="24"/>
+        </w:rPr>
+        <w:t>Run towards it</w:t>
+      </w:r>
+    </w:p>
+    <w:p>
+      <w:pPr>
+        <w:rPr>
+          <w:rFonts w:ascii="Times New Roman" w:hAnsi="Times New Roman" w:cs="Times New Roman"/>
+          <w:sz w:val="24"/>
+        </w:rPr>
+      </w:pPr>
+      <w:r>
+        <w:rPr>
+          <w:rFonts w:ascii="Times New Roman" w:hAnsi="Times New Roman" w:cs="Times New Roman" w:hint="eastAsia"/>
+          <w:sz w:val="24"/>
+        </w:rPr>
+        <w:t>It could be a mirage. Let</w:t>
+      </w:r>
+      <w:r>
+        <w:rPr>
+          <w:rFonts w:ascii="Times New Roman" w:hAnsi="Times New Roman" w:cs="Times New Roman"/>
+          <w:sz w:val="24"/>
+        </w:rPr>
+        <w:t>’</w:t>
+      </w:r>
+      <w:r>
+        <w:rPr>
+          <w:rFonts w:ascii="Times New Roman" w:hAnsi="Times New Roman" w:cs="Times New Roman" w:hint="eastAsia"/>
+          <w:sz w:val="24"/>
+        </w:rPr>
+        <w:t>s walk away.</w:t>
+      </w:r>
+    </w:p>
+    <w:p>
+      <w:pPr>
+        <w:rPr>
+          <w:rFonts w:ascii="Times New Roman" w:hAnsi="Times New Roman" w:cs="Times New Roman"/>
+          <w:sz w:val="24"/>
+        </w:rPr>
+      </w:pPr>
+    </w:p>
+    <w:p>
+      <w:pPr>
+        <w:rPr>
+          <w:rFonts w:ascii="Times New Roman" w:hAnsi="Times New Roman" w:cs="Times New Roman"/>
+          <w:sz w:val="24"/>
+        </w:rPr>
+      </w:pPr>
+      <w:r>
+        <w:rPr>
+          <w:rFonts w:ascii="Times New Roman" w:hAnsi="Times New Roman" w:cs="Times New Roman"/>
+          <w:sz w:val="24"/>
+        </w:rPr>
+        <w:tab/>
+      </w:r>
+      <w:r>
+        <w:rPr>
+          <w:rFonts w:ascii="Times New Roman" w:hAnsi="Times New Roman" w:cs="Times New Roman" w:hint="eastAsia"/>
+          <w:sz w:val="24"/>
+        </w:rPr>
+        <w:t>You milk last ounce of strength to get there. You just hope that this isn</w:t>
+      </w:r>
+      <w:r>
+        <w:rPr>
+          <w:rFonts w:ascii="Times New Roman" w:hAnsi="Times New Roman" w:cs="Times New Roman"/>
+          <w:sz w:val="24"/>
+        </w:rPr>
+        <w:t>’</w:t>
+      </w:r>
+      <w:r>
+        <w:rPr>
+          <w:rFonts w:ascii="Times New Roman" w:hAnsi="Times New Roman" w:cs="Times New Roman" w:hint="eastAsia"/>
+          <w:sz w:val="24"/>
+        </w:rPr>
+        <w:t>t a mirage.</w:t>
+      </w:r>
+    </w:p>
+    <w:p>
+      <w:pPr>
+        <w:rPr>
+          <w:rFonts w:ascii="Times New Roman" w:hAnsi="Times New Roman" w:cs="Times New Roman"/>
+          <w:sz w:val="24"/>
+        </w:rPr>
+      </w:pPr>
+    </w:p>
+    <w:p>
+      <w:pPr>
+        <w:rPr>
+          <w:rFonts w:ascii="Times New Roman" w:hAnsi="Times New Roman" w:cs="Times New Roman"/>
+          <w:sz w:val="24"/>
+        </w:rPr>
+      </w:pPr>
+      <w:r>
+        <w:rPr>
+          <w:rFonts w:ascii="Times New Roman" w:hAnsi="Times New Roman" w:cs="Times New Roman" w:hint="eastAsia"/>
+          <w:sz w:val="24"/>
+        </w:rPr>
+        <w:t>Keep walking</w:t>
+      </w:r>
+    </w:p>
+    <w:p>
+      <w:pPr>
+        <w:rPr>
+          <w:rFonts w:ascii="Times New Roman" w:hAnsi="Times New Roman" w:cs="Times New Roman"/>
+          <w:sz w:val="24"/>
+        </w:rPr>
+      </w:pPr>
+      <w:r>
+        <w:rPr>
+          <w:rFonts w:ascii="Times New Roman" w:hAnsi="Times New Roman" w:cs="Times New Roman" w:hint="eastAsia"/>
+          <w:sz w:val="24"/>
+        </w:rPr>
+        <w:t>Should I stop? Is this worth the risk?</w:t>
+      </w:r>
+    </w:p>
+    <w:p>
+      <w:pPr>
+        <w:rPr>
+          <w:rFonts w:ascii="Times New Roman" w:hAnsi="Times New Roman" w:cs="Times New Roman"/>
+          <w:sz w:val="24"/>
+        </w:rPr>
+      </w:pPr>
+    </w:p>
+    <w:p>
+      <w:pPr>
+        <w:rPr>
+          <w:rFonts w:ascii="Times New Roman" w:hAnsi="Times New Roman" w:cs="Times New Roman" w:hint="eastAsia"/>
+          <w:sz w:val="24"/>
+        </w:rPr>
+      </w:pPr>
+      <w:r>
+        <w:rPr>
+          <w:rFonts w:ascii="Times New Roman" w:hAnsi="Times New Roman" w:cs="Times New Roman"/>
+          <w:sz w:val="24"/>
+        </w:rPr>
+        <w:tab/>
+      </w:r>
+      <w:r>
+        <w:rPr>
+          <w:rFonts w:ascii="Times New Roman" w:hAnsi="Times New Roman" w:cs="Times New Roman" w:hint="eastAsia"/>
+          <w:sz w:val="24"/>
+        </w:rPr>
+        <w:t xml:space="preserve">You are stumbling as you take one step at a time. But you keep walking for the faint hope. </w:t>
+      </w:r>
+      <w:r>
+        <w:rPr>
+          <w:rFonts w:ascii="Times New Roman" w:hAnsi="Times New Roman" w:cs="Times New Roman" w:hint="eastAsia"/>
+          <w:sz w:val="24"/>
+        </w:rPr>
+        <w:t>You start to pick up the smell of water. It</w:t>
+      </w:r>
+      <w:r>
+        <w:rPr>
+          <w:rFonts w:ascii="Times New Roman" w:hAnsi="Times New Roman" w:cs="Times New Roman"/>
+          <w:sz w:val="24"/>
+        </w:rPr>
+        <w:t>’</w:t>
+      </w:r>
+      <w:r>
+        <w:rPr>
+          <w:rFonts w:ascii="Times New Roman" w:hAnsi="Times New Roman" w:cs="Times New Roman" w:hint="eastAsia"/>
+          <w:sz w:val="24"/>
+        </w:rPr>
+        <w:t>s getting closer. Jubilant, you start running towards the oasis. You sink to your knees and start drinking fresh water.</w:t>
+      </w:r>
+    </w:p>
+    <w:p>
+      <w:pPr>
+        <w:ind w:left="795"/>
+        <w:rPr>
+          <w:rFonts w:ascii="Times New Roman" w:hAnsi="Times New Roman" w:cs="Times New Roman" w:hint="eastAsia"/>
+          <w:sz w:val="24"/>
+          <w:szCs w:val="24"/>
+        </w:rPr>
+      </w:pPr>
     </w:p>
     <w:sectPr>
       <w:pgSz w:w="11906" w:h="16838"/>
@@ -2049,9 +4750,9 @@
 <file path=word/numbering.xml><?xml version="1.0" encoding="utf-8"?>
 <w:numbering xmlns:wpc="http://schemas.microsoft.com/office/word/2010/wordprocessingCanvas" xmlns:cx="http://schemas.microsoft.com/office/drawing/2014/chartex" xmlns:cx1="http://schemas.microsoft.com/office/drawing/2015/9/8/chartex" xmlns:cx2="http://schemas.microsoft.com/office/drawing/2015/10/21/chartex" xmlns:cx3="http://schemas.microsoft.com/office/drawing/2016/5/9/chartex" xmlns:cx4="http://schemas.microsoft.com/office/drawing/2016/5/10/chartex" xmlns:cx5="http://schemas.microsoft.com/office/drawing/2016/5/11/chartex" xmlns:cx6="http://schemas.microsoft.com/office/drawing/2016/5/12/chartex" xmlns:cx7="http://schemas.microsoft.com/office/drawing/2016/5/13/chartex" xmlns:cx8="http://schemas.microsoft.com/office/drawing/2016/5/14/chartex" xmlns:mc="http://schemas.openxmlformats.org/markup-compatibility/2006" xmlns:aink="http://schemas.microsoft.com/office/drawing/2016/ink" xmlns:am3d="http://schemas.microsoft.com/office/drawing/2017/model3d" xmlns:o="urn:schemas-microsoft-com:office:office" xmlns:oel="http://schemas.microsoft.com/office/2019/extlst" xmlns:r="http://schemas.openxmlformats.org/officeDocument/2006/relationships" xmlns:m="http://schemas.openxmlformats.org/officeDocument/2006/math" xmlns:v="urn:schemas-microsoft-com:vml" xmlns:wp14="http://schemas.microsoft.com/office/word/2010/wordprocessingDrawing" xmlns:wp="http://schemas.openxmlformats.org/drawingml/2006/wordprocessingDrawing" xmlns:w10="urn:schemas-microsoft-com:office:word" xmlns:w="http://schemas.openxmlformats.org/wordprocessingml/2006/main" xmlns:w14="http://schemas.microsoft.com/office/word/2010/wordml" xmlns:w15="http://schemas.microsoft.com/office/word/2012/wordml" xmlns:w16cex="http://schemas.microsoft.com/office/word/2018/wordml/cex" xmlns:w16cid="http://schemas.microsoft.com/office/word/2016/wordml/cid" xmlns:w16="http://schemas.microsoft.com/office/word/2018/wordml" xmlns:w16du="http://schemas.microsoft.com/office/word/2023/wordml/word16du" xmlns:w16sdtdh="http://schemas.microsoft.com/office/word/2020/wordml/sdtdatahash" xmlns:w16se="http://schemas.microsoft.com/office/word/2015/wordml/symex" xmlns:wpg="http://schemas.microsoft.com/office/word/2010/wordprocessingGroup" xmlns:wpi="http://schemas.microsoft.com/office/word/2010/wordprocessingInk" xmlns:wne="http://schemas.microsoft.com/office/word/2006/wordml" xmlns:wps="http://schemas.microsoft.com/office/word/2010/wordprocessingShape" mc:Ignorable="w14 w15 w16se w16cid w16 w16cex w16sdtdh w16du wp14">
   <w:abstractNum w:abstractNumId="0" w15:restartNumberingAfterBreak="0">
-    <w:nsid w:val="51B01559"/>
+    <w:nsid w:val="24B8600C"/>
     <w:multiLevelType w:val="hybridMultilevel"/>
-    <w:tmpl w:val="592E97A2"/>
+    <w:tmpl w:val="C598FCC8"/>
     <w:lvl w:ilvl="0" w:tplc="A5787C48">
       <w:numFmt w:val="bullet"/>
       <w:lvlText w:val="-"/>
@@ -2069,7 +4770,7 @@
       <w:lvlText w:val=""/>
       <w:lvlJc w:val="left"/>
       <w:pPr>
-        <w:ind w:left="1675" w:hanging="440"/>
+        <w:ind w:left="1320" w:hanging="440"/>
       </w:pPr>
       <w:rPr>
         <w:rFonts w:ascii="Wingdings" w:hAnsi="Wingdings" w:hint="default"/>
@@ -2081,7 +4782,7 @@
       <w:lvlText w:val=""/>
       <w:lvlJc w:val="left"/>
       <w:pPr>
-        <w:ind w:left="2115" w:hanging="440"/>
+        <w:ind w:left="1760" w:hanging="440"/>
       </w:pPr>
       <w:rPr>
         <w:rFonts w:ascii="Wingdings" w:hAnsi="Wingdings" w:hint="default"/>
@@ -2093,7 +4794,7 @@
       <w:lvlText w:val=""/>
       <w:lvlJc w:val="left"/>
       <w:pPr>
-        <w:ind w:left="2555" w:hanging="440"/>
+        <w:ind w:left="2200" w:hanging="440"/>
       </w:pPr>
       <w:rPr>
         <w:rFonts w:ascii="Wingdings" w:hAnsi="Wingdings" w:hint="default"/>
@@ -2105,7 +4806,7 @@
       <w:lvlText w:val=""/>
       <w:lvlJc w:val="left"/>
       <w:pPr>
-        <w:ind w:left="2995" w:hanging="440"/>
+        <w:ind w:left="2640" w:hanging="440"/>
       </w:pPr>
       <w:rPr>
         <w:rFonts w:ascii="Wingdings" w:hAnsi="Wingdings" w:hint="default"/>
@@ -2117,7 +4818,7 @@
       <w:lvlText w:val=""/>
       <w:lvlJc w:val="left"/>
       <w:pPr>
-        <w:ind w:left="3435" w:hanging="440"/>
+        <w:ind w:left="3080" w:hanging="440"/>
       </w:pPr>
       <w:rPr>
         <w:rFonts w:ascii="Wingdings" w:hAnsi="Wingdings" w:hint="default"/>
@@ -2129,7 +4830,7 @@
       <w:lvlText w:val=""/>
       <w:lvlJc w:val="left"/>
       <w:pPr>
-        <w:ind w:left="3875" w:hanging="440"/>
+        <w:ind w:left="3520" w:hanging="440"/>
       </w:pPr>
       <w:rPr>
         <w:rFonts w:ascii="Wingdings" w:hAnsi="Wingdings" w:hint="default"/>
@@ -2141,7 +4842,7 @@
       <w:lvlText w:val=""/>
       <w:lvlJc w:val="left"/>
       <w:pPr>
-        <w:ind w:left="4315" w:hanging="440"/>
+        <w:ind w:left="3960" w:hanging="440"/>
       </w:pPr>
       <w:rPr>
         <w:rFonts w:ascii="Wingdings" w:hAnsi="Wingdings" w:hint="default"/>
@@ -2153,6 +4854,118 @@
       <w:lvlText w:val=""/>
       <w:lvlJc w:val="left"/>
       <w:pPr>
+        <w:ind w:left="4400" w:hanging="440"/>
+      </w:pPr>
+      <w:rPr>
+        <w:rFonts w:ascii="Wingdings" w:hAnsi="Wingdings" w:hint="default"/>
+      </w:rPr>
+    </w:lvl>
+  </w:abstractNum>
+  <w:abstractNum w:abstractNumId="1" w15:restartNumberingAfterBreak="0">
+    <w:nsid w:val="51B01559"/>
+    <w:multiLevelType w:val="hybridMultilevel"/>
+    <w:tmpl w:val="592E97A2"/>
+    <w:lvl w:ilvl="0" w:tplc="A5787C48">
+      <w:numFmt w:val="bullet"/>
+      <w:lvlText w:val="-"/>
+      <w:lvlJc w:val="left"/>
+      <w:pPr>
+        <w:ind w:left="1155" w:hanging="360"/>
+      </w:pPr>
+      <w:rPr>
+        <w:rFonts w:ascii="Times New Roman" w:eastAsiaTheme="minorEastAsia" w:hAnsi="Times New Roman" w:cs="Times New Roman" w:hint="default"/>
+      </w:rPr>
+    </w:lvl>
+    <w:lvl w:ilvl="1" w:tplc="04090003">
+      <w:start w:val="1"/>
+      <w:numFmt w:val="bullet"/>
+      <w:lvlText w:val=""/>
+      <w:lvlJc w:val="left"/>
+      <w:pPr>
+        <w:ind w:left="1675" w:hanging="440"/>
+      </w:pPr>
+      <w:rPr>
+        <w:rFonts w:ascii="Wingdings" w:hAnsi="Wingdings" w:hint="default"/>
+      </w:rPr>
+    </w:lvl>
+    <w:lvl w:ilvl="2" w:tplc="04090005" w:tentative="1">
+      <w:start w:val="1"/>
+      <w:numFmt w:val="bullet"/>
+      <w:lvlText w:val=""/>
+      <w:lvlJc w:val="left"/>
+      <w:pPr>
+        <w:ind w:left="2115" w:hanging="440"/>
+      </w:pPr>
+      <w:rPr>
+        <w:rFonts w:ascii="Wingdings" w:hAnsi="Wingdings" w:hint="default"/>
+      </w:rPr>
+    </w:lvl>
+    <w:lvl w:ilvl="3" w:tplc="04090001" w:tentative="1">
+      <w:start w:val="1"/>
+      <w:numFmt w:val="bullet"/>
+      <w:lvlText w:val=""/>
+      <w:lvlJc w:val="left"/>
+      <w:pPr>
+        <w:ind w:left="2555" w:hanging="440"/>
+      </w:pPr>
+      <w:rPr>
+        <w:rFonts w:ascii="Wingdings" w:hAnsi="Wingdings" w:hint="default"/>
+      </w:rPr>
+    </w:lvl>
+    <w:lvl w:ilvl="4" w:tplc="04090003" w:tentative="1">
+      <w:start w:val="1"/>
+      <w:numFmt w:val="bullet"/>
+      <w:lvlText w:val=""/>
+      <w:lvlJc w:val="left"/>
+      <w:pPr>
+        <w:ind w:left="2995" w:hanging="440"/>
+      </w:pPr>
+      <w:rPr>
+        <w:rFonts w:ascii="Wingdings" w:hAnsi="Wingdings" w:hint="default"/>
+      </w:rPr>
+    </w:lvl>
+    <w:lvl w:ilvl="5" w:tplc="04090005" w:tentative="1">
+      <w:start w:val="1"/>
+      <w:numFmt w:val="bullet"/>
+      <w:lvlText w:val=""/>
+      <w:lvlJc w:val="left"/>
+      <w:pPr>
+        <w:ind w:left="3435" w:hanging="440"/>
+      </w:pPr>
+      <w:rPr>
+        <w:rFonts w:ascii="Wingdings" w:hAnsi="Wingdings" w:hint="default"/>
+      </w:rPr>
+    </w:lvl>
+    <w:lvl w:ilvl="6" w:tplc="04090001" w:tentative="1">
+      <w:start w:val="1"/>
+      <w:numFmt w:val="bullet"/>
+      <w:lvlText w:val=""/>
+      <w:lvlJc w:val="left"/>
+      <w:pPr>
+        <w:ind w:left="3875" w:hanging="440"/>
+      </w:pPr>
+      <w:rPr>
+        <w:rFonts w:ascii="Wingdings" w:hAnsi="Wingdings" w:hint="default"/>
+      </w:rPr>
+    </w:lvl>
+    <w:lvl w:ilvl="7" w:tplc="04090003" w:tentative="1">
+      <w:start w:val="1"/>
+      <w:numFmt w:val="bullet"/>
+      <w:lvlText w:val=""/>
+      <w:lvlJc w:val="left"/>
+      <w:pPr>
+        <w:ind w:left="4315" w:hanging="440"/>
+      </w:pPr>
+      <w:rPr>
+        <w:rFonts w:ascii="Wingdings" w:hAnsi="Wingdings" w:hint="default"/>
+      </w:rPr>
+    </w:lvl>
+    <w:lvl w:ilvl="8" w:tplc="04090005" w:tentative="1">
+      <w:start w:val="1"/>
+      <w:numFmt w:val="bullet"/>
+      <w:lvlText w:val=""/>
+      <w:lvlJc w:val="left"/>
+      <w:pPr>
         <w:ind w:left="4755" w:hanging="440"/>
       </w:pPr>
       <w:rPr>
@@ -2161,6 +4974,9 @@
     </w:lvl>
   </w:abstractNum>
   <w:num w:numId="1" w16cid:durableId="1716008304">
+    <w:abstractNumId w:val="1"/>
+  </w:num>
+  <w:num w:numId="2" w16cid:durableId="533467948">
     <w:abstractNumId w:val="0"/>
   </w:num>
 </w:numbering>

</xml_diff>

<commit_message>
system and story updated
</commit_message>
<xml_diff>
--- a/DesignDocs/Story.docx
+++ b/DesignDocs/Story.docx
@@ -60,13 +60,23 @@
         </w:rPr>
         <w:t xml:space="preserve"> toward </w:t>
       </w:r>
-      <w:r>
-        <w:rPr>
-          <w:rFonts w:ascii="Times New Roman" w:hAnsi="Times New Roman" w:cs="Times New Roman" w:hint="eastAsia"/>
-          <w:sz w:val="24"/>
-          <w:szCs w:val="28"/>
-        </w:rPr>
-        <w:t>turcomans and Muslim</w:t>
+      <w:proofErr w:type="spellStart"/>
+      <w:r>
+        <w:rPr>
+          <w:rFonts w:ascii="Times New Roman" w:hAnsi="Times New Roman" w:cs="Times New Roman" w:hint="eastAsia"/>
+          <w:sz w:val="24"/>
+          <w:szCs w:val="28"/>
+        </w:rPr>
+        <w:t>turcomans</w:t>
+      </w:r>
+      <w:proofErr w:type="spellEnd"/>
+      <w:r>
+        <w:rPr>
+          <w:rFonts w:ascii="Times New Roman" w:hAnsi="Times New Roman" w:cs="Times New Roman" w:hint="eastAsia"/>
+          <w:sz w:val="24"/>
+          <w:szCs w:val="28"/>
+        </w:rPr>
+        <w:t xml:space="preserve"> and Muslim</w:t>
       </w:r>
       <w:r>
         <w:rPr>
@@ -404,6 +414,7 @@
         </w:rPr>
         <w:t xml:space="preserve">s offer. Chosen to lead this expedition was a Muslim prince from the Caucasus, Prince Alexander </w:t>
       </w:r>
+      <w:proofErr w:type="spellStart"/>
       <w:r>
         <w:rPr>
           <w:rFonts w:ascii="Times New Roman" w:hAnsi="Times New Roman" w:cs="Times New Roman" w:hint="eastAsia"/>
@@ -412,6 +423,7 @@
         </w:rPr>
         <w:t>Bekovski</w:t>
       </w:r>
+      <w:proofErr w:type="spellEnd"/>
       <w:r>
         <w:rPr>
           <w:rFonts w:ascii="Times New Roman" w:hAnsi="Times New Roman" w:cs="Times New Roman" w:hint="eastAsia"/>
@@ -470,6 +482,7 @@
         </w:rPr>
         <w:t xml:space="preserve">After celebrating the Russian Easter, </w:t>
       </w:r>
+      <w:proofErr w:type="spellStart"/>
       <w:r>
         <w:rPr>
           <w:rFonts w:ascii="Times New Roman" w:hAnsi="Times New Roman" w:cs="Times New Roman" w:hint="eastAsia"/>
@@ -478,14 +491,34 @@
         </w:rPr>
         <w:t>Bekovski</w:t>
       </w:r>
-      <w:r>
-        <w:rPr>
-          <w:rFonts w:ascii="Times New Roman" w:hAnsi="Times New Roman" w:cs="Times New Roman" w:hint="eastAsia"/>
-          <w:sz w:val="24"/>
-          <w:szCs w:val="28"/>
-        </w:rPr>
-        <w:t xml:space="preserve"> and his party set sail from Astrakan. </w:t>
-      </w:r>
+      <w:proofErr w:type="spellEnd"/>
+      <w:r>
+        <w:rPr>
+          <w:rFonts w:ascii="Times New Roman" w:hAnsi="Times New Roman" w:cs="Times New Roman" w:hint="eastAsia"/>
+          <w:sz w:val="24"/>
+          <w:szCs w:val="28"/>
+        </w:rPr>
+        <w:t xml:space="preserve"> and his party set sail from </w:t>
+      </w:r>
+      <w:proofErr w:type="spellStart"/>
+      <w:r>
+        <w:rPr>
+          <w:rFonts w:ascii="Times New Roman" w:hAnsi="Times New Roman" w:cs="Times New Roman" w:hint="eastAsia"/>
+          <w:sz w:val="24"/>
+          <w:szCs w:val="28"/>
+        </w:rPr>
+        <w:t>Astrakan</w:t>
+      </w:r>
+      <w:proofErr w:type="spellEnd"/>
+      <w:r>
+        <w:rPr>
+          <w:rFonts w:ascii="Times New Roman" w:hAnsi="Times New Roman" w:cs="Times New Roman" w:hint="eastAsia"/>
+          <w:sz w:val="24"/>
+          <w:szCs w:val="28"/>
+        </w:rPr>
+        <w:t xml:space="preserve">. </w:t>
+      </w:r>
+      <w:proofErr w:type="spellStart"/>
       <w:r>
         <w:rPr>
           <w:rFonts w:ascii="Times New Roman" w:hAnsi="Times New Roman" w:cs="Times New Roman" w:hint="eastAsia"/>
@@ -508,15 +541,34 @@
           <w:sz w:val="24"/>
           <w:szCs w:val="28"/>
         </w:rPr>
-        <w:t xml:space="preserve">s principal obstacle was the dangerous stretch of </w:t>
-      </w:r>
-      <w:r>
-        <w:rPr>
-          <w:rFonts w:ascii="Times New Roman" w:hAnsi="Times New Roman" w:cs="Times New Roman"/>
-          <w:sz w:val="24"/>
-          <w:szCs w:val="28"/>
-        </w:rPr>
-        <w:t xml:space="preserve">Karakum </w:t>
+        <w:t>s</w:t>
+      </w:r>
+      <w:proofErr w:type="spellEnd"/>
+      <w:r>
+        <w:rPr>
+          <w:rFonts w:ascii="Times New Roman" w:hAnsi="Times New Roman" w:cs="Times New Roman" w:hint="eastAsia"/>
+          <w:sz w:val="24"/>
+          <w:szCs w:val="28"/>
+        </w:rPr>
+        <w:t xml:space="preserve"> principal obstacle was the dangerous stretch of </w:t>
+      </w:r>
+      <w:proofErr w:type="spellStart"/>
+      <w:r>
+        <w:rPr>
+          <w:rFonts w:ascii="Times New Roman" w:hAnsi="Times New Roman" w:cs="Times New Roman"/>
+          <w:sz w:val="24"/>
+          <w:szCs w:val="28"/>
+        </w:rPr>
+        <w:t>Karakum</w:t>
+      </w:r>
+      <w:proofErr w:type="spellEnd"/>
+      <w:r>
+        <w:rPr>
+          <w:rFonts w:ascii="Times New Roman" w:hAnsi="Times New Roman" w:cs="Times New Roman"/>
+          <w:sz w:val="24"/>
+          <w:szCs w:val="28"/>
+        </w:rPr>
+        <w:t xml:space="preserve"> </w:t>
       </w:r>
       <w:r>
         <w:rPr>
@@ -582,6 +634,7 @@
         </w:rPr>
         <w:t xml:space="preserve">s word was the law. Determined to bring the mission to success, </w:t>
       </w:r>
+      <w:proofErr w:type="spellStart"/>
       <w:r>
         <w:rPr>
           <w:rFonts w:ascii="Times New Roman" w:hAnsi="Times New Roman" w:cs="Times New Roman" w:hint="eastAsia"/>
@@ -590,6 +643,7 @@
         </w:rPr>
         <w:t>Bekovski</w:t>
       </w:r>
+      <w:proofErr w:type="spellEnd"/>
       <w:r>
         <w:rPr>
           <w:rFonts w:ascii="Times New Roman" w:hAnsi="Times New Roman" w:cs="Times New Roman" w:hint="eastAsia"/>
@@ -682,6 +736,7 @@
         </w:rPr>
         <w:tab/>
       </w:r>
+      <w:proofErr w:type="spellStart"/>
       <w:r>
         <w:rPr>
           <w:rFonts w:ascii="Times New Roman" w:hAnsi="Times New Roman" w:cs="Times New Roman" w:hint="eastAsia"/>
@@ -690,6 +745,7 @@
         </w:rPr>
         <w:t>Bekovski</w:t>
       </w:r>
+      <w:proofErr w:type="spellEnd"/>
       <w:r>
         <w:rPr>
           <w:rFonts w:ascii="Times New Roman" w:hAnsi="Times New Roman" w:cs="Times New Roman" w:hint="eastAsia"/>
@@ -714,6 +770,7 @@
         </w:rPr>
         <w:t xml:space="preserve"> </w:t>
       </w:r>
+      <w:proofErr w:type="spellStart"/>
       <w:r>
         <w:rPr>
           <w:rFonts w:ascii="Times New Roman" w:hAnsi="Times New Roman" w:cs="Times New Roman" w:hint="eastAsia"/>
@@ -736,7 +793,16 @@
           <w:sz w:val="24"/>
           <w:szCs w:val="28"/>
         </w:rPr>
-        <w:t>s party. After exchanging courtesies, and listening to the mission</w:t>
+        <w:t>s</w:t>
+      </w:r>
+      <w:proofErr w:type="spellEnd"/>
+      <w:r>
+        <w:rPr>
+          <w:rFonts w:ascii="Times New Roman" w:hAnsi="Times New Roman" w:cs="Times New Roman" w:hint="eastAsia"/>
+          <w:sz w:val="24"/>
+          <w:szCs w:val="28"/>
+        </w:rPr>
+        <w:t xml:space="preserve"> party. After exchanging courtesies, and listening to the mission</w:t>
       </w:r>
       <w:r>
         <w:rPr>
@@ -754,6 +820,7 @@
         </w:rPr>
         <w:t xml:space="preserve">s band together, </w:t>
       </w:r>
+      <w:proofErr w:type="spellStart"/>
       <w:r>
         <w:rPr>
           <w:rFonts w:ascii="Times New Roman" w:hAnsi="Times New Roman" w:cs="Times New Roman" w:hint="eastAsia"/>
@@ -762,6 +829,7 @@
         </w:rPr>
         <w:t>Bekovski</w:t>
       </w:r>
+      <w:proofErr w:type="spellEnd"/>
       <w:r>
         <w:rPr>
           <w:rFonts w:ascii="Times New Roman" w:hAnsi="Times New Roman" w:cs="Times New Roman" w:hint="eastAsia"/>
@@ -786,6 +854,7 @@
         </w:rPr>
         <w:t xml:space="preserve"> the town. As they approached the city gates, the Khan explained to </w:t>
       </w:r>
+      <w:proofErr w:type="spellStart"/>
       <w:r>
         <w:rPr>
           <w:rFonts w:ascii="Times New Roman" w:hAnsi="Times New Roman" w:cs="Times New Roman" w:hint="eastAsia"/>
@@ -794,6 +863,7 @@
         </w:rPr>
         <w:t>Bekovski</w:t>
       </w:r>
+      <w:proofErr w:type="spellEnd"/>
       <w:r>
         <w:rPr>
           <w:rFonts w:ascii="Times New Roman" w:hAnsi="Times New Roman" w:cs="Times New Roman" w:hint="eastAsia"/>
@@ -894,6 +964,7 @@
         </w:rPr>
         <w:t xml:space="preserve">Anxious not to offend the Khan, </w:t>
       </w:r>
+      <w:proofErr w:type="spellStart"/>
       <w:r>
         <w:rPr>
           <w:rFonts w:ascii="Times New Roman" w:hAnsi="Times New Roman" w:cs="Times New Roman" w:hint="eastAsia"/>
@@ -902,14 +973,70 @@
         </w:rPr>
         <w:t>Bekovski</w:t>
       </w:r>
-      <w:r>
-        <w:rPr>
-          <w:rFonts w:ascii="Times New Roman" w:hAnsi="Times New Roman" w:cs="Times New Roman" w:hint="eastAsia"/>
-          <w:sz w:val="24"/>
-          <w:szCs w:val="28"/>
-        </w:rPr>
-        <w:t xml:space="preserve"> agreed and told Major Frankenburg, his second-in-command, to divide the men into into five parties and send to assigned quarters. Frankenburg objected strongly. But </w:t>
-      </w:r>
+      <w:proofErr w:type="spellEnd"/>
+      <w:r>
+        <w:rPr>
+          <w:rFonts w:ascii="Times New Roman" w:hAnsi="Times New Roman" w:cs="Times New Roman" w:hint="eastAsia"/>
+          <w:sz w:val="24"/>
+          <w:szCs w:val="28"/>
+        </w:rPr>
+        <w:t xml:space="preserve"> agreed and told Major </w:t>
+      </w:r>
+      <w:proofErr w:type="spellStart"/>
+      <w:r>
+        <w:rPr>
+          <w:rFonts w:ascii="Times New Roman" w:hAnsi="Times New Roman" w:cs="Times New Roman" w:hint="eastAsia"/>
+          <w:sz w:val="24"/>
+          <w:szCs w:val="28"/>
+        </w:rPr>
+        <w:t>Frankenburg</w:t>
+      </w:r>
+      <w:proofErr w:type="spellEnd"/>
+      <w:r>
+        <w:rPr>
+          <w:rFonts w:ascii="Times New Roman" w:hAnsi="Times New Roman" w:cs="Times New Roman" w:hint="eastAsia"/>
+          <w:sz w:val="24"/>
+          <w:szCs w:val="28"/>
+        </w:rPr>
+        <w:t xml:space="preserve">, his second-in-command, to divide the men into </w:t>
+      </w:r>
+      <w:proofErr w:type="spellStart"/>
+      <w:r>
+        <w:rPr>
+          <w:rFonts w:ascii="Times New Roman" w:hAnsi="Times New Roman" w:cs="Times New Roman" w:hint="eastAsia"/>
+          <w:sz w:val="24"/>
+          <w:szCs w:val="28"/>
+        </w:rPr>
+        <w:t>into</w:t>
+      </w:r>
+      <w:proofErr w:type="spellEnd"/>
+      <w:r>
+        <w:rPr>
+          <w:rFonts w:ascii="Times New Roman" w:hAnsi="Times New Roman" w:cs="Times New Roman" w:hint="eastAsia"/>
+          <w:sz w:val="24"/>
+          <w:szCs w:val="28"/>
+        </w:rPr>
+        <w:t xml:space="preserve"> five parties and send to assigned quarters. </w:t>
+      </w:r>
+      <w:proofErr w:type="spellStart"/>
+      <w:r>
+        <w:rPr>
+          <w:rFonts w:ascii="Times New Roman" w:hAnsi="Times New Roman" w:cs="Times New Roman" w:hint="eastAsia"/>
+          <w:sz w:val="24"/>
+          <w:szCs w:val="28"/>
+        </w:rPr>
+        <w:t>Frankenburg</w:t>
+      </w:r>
+      <w:proofErr w:type="spellEnd"/>
+      <w:r>
+        <w:rPr>
+          <w:rFonts w:ascii="Times New Roman" w:hAnsi="Times New Roman" w:cs="Times New Roman" w:hint="eastAsia"/>
+          <w:sz w:val="24"/>
+          <w:szCs w:val="28"/>
+        </w:rPr>
+        <w:t xml:space="preserve"> objected strongly. But </w:t>
+      </w:r>
+      <w:proofErr w:type="spellStart"/>
       <w:r>
         <w:rPr>
           <w:rFonts w:ascii="Times New Roman" w:hAnsi="Times New Roman" w:cs="Times New Roman" w:hint="eastAsia"/>
@@ -918,6 +1045,7 @@
         </w:rPr>
         <w:t>Bekovski</w:t>
       </w:r>
+      <w:proofErr w:type="spellEnd"/>
       <w:r>
         <w:rPr>
           <w:rFonts w:ascii="Times New Roman" w:hAnsi="Times New Roman" w:cs="Times New Roman" w:hint="eastAsia"/>
@@ -940,7 +1068,25 @@
           <w:sz w:val="24"/>
           <w:szCs w:val="28"/>
         </w:rPr>
-        <w:t xml:space="preserve">. The troops were then led away in small groups by their hosts. This was just what the Khivans had been waiting for. </w:t>
+        <w:t xml:space="preserve">. The troops were then led away in small groups by their hosts. This was just what the </w:t>
+      </w:r>
+      <w:proofErr w:type="spellStart"/>
+      <w:r>
+        <w:rPr>
+          <w:rFonts w:ascii="Times New Roman" w:hAnsi="Times New Roman" w:cs="Times New Roman" w:hint="eastAsia"/>
+          <w:sz w:val="24"/>
+          <w:szCs w:val="28"/>
+        </w:rPr>
+        <w:t>Khivans</w:t>
+      </w:r>
+      <w:proofErr w:type="spellEnd"/>
+      <w:r>
+        <w:rPr>
+          <w:rFonts w:ascii="Times New Roman" w:hAnsi="Times New Roman" w:cs="Times New Roman" w:hint="eastAsia"/>
+          <w:sz w:val="24"/>
+          <w:szCs w:val="28"/>
+        </w:rPr>
+        <w:t xml:space="preserve"> had been waiting for. </w:t>
       </w:r>
     </w:p>
     <w:p>
@@ -976,6 +1122,7 @@
         </w:rPr>
         <w:t xml:space="preserve">Everywhere they fell upon the unsuspecting Russians. </w:t>
       </w:r>
+      <w:proofErr w:type="spellStart"/>
       <w:r>
         <w:rPr>
           <w:rFonts w:ascii="Times New Roman" w:hAnsi="Times New Roman" w:cs="Times New Roman" w:hint="eastAsia"/>
@@ -984,6 +1131,7 @@
         </w:rPr>
         <w:t>Bekovski</w:t>
       </w:r>
+      <w:proofErr w:type="spellEnd"/>
       <w:r>
         <w:rPr>
           <w:rFonts w:ascii="Times New Roman" w:hAnsi="Times New Roman" w:cs="Times New Roman" w:hint="eastAsia"/>
@@ -1116,6 +1264,7 @@
         </w:rPr>
         <w:tab/>
       </w:r>
+      <w:proofErr w:type="spellStart"/>
       <w:r>
         <w:rPr>
           <w:rFonts w:ascii="Times New Roman" w:hAnsi="Times New Roman" w:cs="Times New Roman" w:hint="eastAsia"/>
@@ -1124,6 +1273,7 @@
         </w:rPr>
         <w:t>Bekovski</w:t>
       </w:r>
+      <w:proofErr w:type="spellEnd"/>
       <w:r>
         <w:rPr>
           <w:rFonts w:ascii="Times New Roman" w:hAnsi="Times New Roman" w:cs="Times New Roman" w:hint="eastAsia"/>
@@ -1140,6 +1290,7 @@
         </w:rPr>
         <w:t xml:space="preserve">Major </w:t>
       </w:r>
+      <w:proofErr w:type="spellStart"/>
       <w:r>
         <w:rPr>
           <w:rFonts w:ascii="Times New Roman" w:hAnsi="Times New Roman" w:cs="Times New Roman"/>
@@ -1164,6 +1315,7 @@
         </w:rPr>
         <w:t>rg</w:t>
       </w:r>
+      <w:proofErr w:type="spellEnd"/>
       <w:r>
         <w:rPr>
           <w:rFonts w:ascii="Times New Roman" w:hAnsi="Times New Roman" w:cs="Times New Roman" w:hint="eastAsia"/>
@@ -1172,6 +1324,7 @@
         </w:rPr>
         <w:t xml:space="preserve">, his second-in-command, also agreed with him. </w:t>
       </w:r>
+      <w:proofErr w:type="spellStart"/>
       <w:r>
         <w:rPr>
           <w:rFonts w:ascii="Times New Roman" w:hAnsi="Times New Roman" w:cs="Times New Roman" w:hint="eastAsia"/>
@@ -1180,6 +1333,7 @@
         </w:rPr>
         <w:t>Bekovski</w:t>
       </w:r>
+      <w:proofErr w:type="spellEnd"/>
       <w:r>
         <w:rPr>
           <w:rFonts w:ascii="Times New Roman" w:hAnsi="Times New Roman" w:cs="Times New Roman" w:hint="eastAsia"/>
@@ -1204,6 +1358,7 @@
         </w:rPr>
         <w:t xml:space="preserve">s face had a hard time hiding his anger and disappointment. But he politely accepted and said </w:t>
       </w:r>
+      <w:proofErr w:type="spellStart"/>
       <w:r>
         <w:rPr>
           <w:rFonts w:ascii="Times New Roman" w:hAnsi="Times New Roman" w:cs="Times New Roman" w:hint="eastAsia"/>
@@ -1226,8 +1381,18 @@
           <w:sz w:val="24"/>
           <w:szCs w:val="28"/>
         </w:rPr>
-        <w:t xml:space="preserve">s force would have to camp outside the walls. </w:t>
-      </w:r>
+        <w:t>s</w:t>
+      </w:r>
+      <w:proofErr w:type="spellEnd"/>
+      <w:r>
+        <w:rPr>
+          <w:rFonts w:ascii="Times New Roman" w:hAnsi="Times New Roman" w:cs="Times New Roman" w:hint="eastAsia"/>
+          <w:sz w:val="24"/>
+          <w:szCs w:val="28"/>
+        </w:rPr>
+        <w:t xml:space="preserve"> force would have to camp outside the walls. </w:t>
+      </w:r>
+      <w:proofErr w:type="spellStart"/>
       <w:r>
         <w:rPr>
           <w:rFonts w:ascii="Times New Roman" w:hAnsi="Times New Roman" w:cs="Times New Roman" w:hint="eastAsia"/>
@@ -1236,6 +1401,7 @@
         </w:rPr>
         <w:t>Bekovski</w:t>
       </w:r>
+      <w:proofErr w:type="spellEnd"/>
       <w:r>
         <w:rPr>
           <w:rFonts w:ascii="Times New Roman" w:hAnsi="Times New Roman" w:cs="Times New Roman" w:hint="eastAsia"/>
@@ -1286,6 +1452,7 @@
         </w:rPr>
         <w:t xml:space="preserve">The night fell, </w:t>
       </w:r>
+      <w:proofErr w:type="spellStart"/>
       <w:r>
         <w:rPr>
           <w:rFonts w:ascii="Times New Roman" w:hAnsi="Times New Roman" w:cs="Times New Roman" w:hint="eastAsia"/>
@@ -1294,6 +1461,7 @@
         </w:rPr>
         <w:t>Bekovski</w:t>
       </w:r>
+      <w:proofErr w:type="spellEnd"/>
       <w:r>
         <w:rPr>
           <w:rFonts w:ascii="Times New Roman" w:hAnsi="Times New Roman" w:cs="Times New Roman" w:hint="eastAsia"/>
@@ -1334,6 +1502,7 @@
         </w:rPr>
         <w:t xml:space="preserve"> </w:t>
       </w:r>
+      <w:proofErr w:type="spellStart"/>
       <w:r>
         <w:rPr>
           <w:rFonts w:ascii="Times New Roman" w:hAnsi="Times New Roman" w:cs="Times New Roman" w:hint="eastAsia"/>
@@ -1342,6 +1511,7 @@
         </w:rPr>
         <w:t>Bekovski</w:t>
       </w:r>
+      <w:proofErr w:type="spellEnd"/>
       <w:r>
         <w:rPr>
           <w:rFonts w:ascii="Times New Roman" w:hAnsi="Times New Roman" w:cs="Times New Roman" w:hint="eastAsia"/>
@@ -1364,7 +1534,25 @@
           <w:sz w:val="24"/>
           <w:szCs w:val="28"/>
         </w:rPr>
-        <w:t>It was Khivan ambush.</w:t>
+        <w:t xml:space="preserve">It was </w:t>
+      </w:r>
+      <w:proofErr w:type="spellStart"/>
+      <w:r>
+        <w:rPr>
+          <w:rFonts w:ascii="Times New Roman" w:hAnsi="Times New Roman" w:cs="Times New Roman" w:hint="eastAsia"/>
+          <w:sz w:val="24"/>
+          <w:szCs w:val="28"/>
+        </w:rPr>
+        <w:t>Khivan</w:t>
+      </w:r>
+      <w:proofErr w:type="spellEnd"/>
+      <w:r>
+        <w:rPr>
+          <w:rFonts w:ascii="Times New Roman" w:hAnsi="Times New Roman" w:cs="Times New Roman" w:hint="eastAsia"/>
+          <w:sz w:val="24"/>
+          <w:szCs w:val="28"/>
+        </w:rPr>
+        <w:t xml:space="preserve"> ambush.</w:t>
       </w:r>
       <w:r>
         <w:rPr>
@@ -1374,6 +1562,7 @@
         </w:rPr>
         <w:t xml:space="preserve"> In amidst of chaos, </w:t>
       </w:r>
+      <w:proofErr w:type="spellStart"/>
       <w:r>
         <w:rPr>
           <w:rFonts w:ascii="Times New Roman" w:hAnsi="Times New Roman" w:cs="Times New Roman" w:hint="eastAsia"/>
@@ -1382,13 +1571,68 @@
         </w:rPr>
         <w:t>Bekovski</w:t>
       </w:r>
-      <w:r>
-        <w:rPr>
-          <w:rFonts w:ascii="Times New Roman" w:hAnsi="Times New Roman" w:cs="Times New Roman" w:hint="eastAsia"/>
-          <w:sz w:val="24"/>
-          <w:szCs w:val="28"/>
-        </w:rPr>
-        <w:t xml:space="preserve"> and Frankenburg formed the square to resist Khivan onslaught. But there were too many of them. Wounded were being slaughtered in their beds. Scattered Russian troops desperately fought back but were soon hacked to death by Khivans. </w:t>
+      <w:proofErr w:type="spellEnd"/>
+      <w:r>
+        <w:rPr>
+          <w:rFonts w:ascii="Times New Roman" w:hAnsi="Times New Roman" w:cs="Times New Roman" w:hint="eastAsia"/>
+          <w:sz w:val="24"/>
+          <w:szCs w:val="28"/>
+        </w:rPr>
+        <w:t xml:space="preserve"> and </w:t>
+      </w:r>
+      <w:proofErr w:type="spellStart"/>
+      <w:r>
+        <w:rPr>
+          <w:rFonts w:ascii="Times New Roman" w:hAnsi="Times New Roman" w:cs="Times New Roman" w:hint="eastAsia"/>
+          <w:sz w:val="24"/>
+          <w:szCs w:val="28"/>
+        </w:rPr>
+        <w:t>Frankenburg</w:t>
+      </w:r>
+      <w:proofErr w:type="spellEnd"/>
+      <w:r>
+        <w:rPr>
+          <w:rFonts w:ascii="Times New Roman" w:hAnsi="Times New Roman" w:cs="Times New Roman" w:hint="eastAsia"/>
+          <w:sz w:val="24"/>
+          <w:szCs w:val="28"/>
+        </w:rPr>
+        <w:t xml:space="preserve"> formed the square to resist </w:t>
+      </w:r>
+      <w:proofErr w:type="spellStart"/>
+      <w:r>
+        <w:rPr>
+          <w:rFonts w:ascii="Times New Roman" w:hAnsi="Times New Roman" w:cs="Times New Roman" w:hint="eastAsia"/>
+          <w:sz w:val="24"/>
+          <w:szCs w:val="28"/>
+        </w:rPr>
+        <w:t>Khivan</w:t>
+      </w:r>
+      <w:proofErr w:type="spellEnd"/>
+      <w:r>
+        <w:rPr>
+          <w:rFonts w:ascii="Times New Roman" w:hAnsi="Times New Roman" w:cs="Times New Roman" w:hint="eastAsia"/>
+          <w:sz w:val="24"/>
+          <w:szCs w:val="28"/>
+        </w:rPr>
+        <w:t xml:space="preserve"> onslaught. But there were too many of them. Wounded were being slaughtered in their beds. Scattered Russian troops desperately fought back but were soon hacked to death by </w:t>
+      </w:r>
+      <w:proofErr w:type="spellStart"/>
+      <w:r>
+        <w:rPr>
+          <w:rFonts w:ascii="Times New Roman" w:hAnsi="Times New Roman" w:cs="Times New Roman" w:hint="eastAsia"/>
+          <w:sz w:val="24"/>
+          <w:szCs w:val="28"/>
+        </w:rPr>
+        <w:t>Khivans</w:t>
+      </w:r>
+      <w:proofErr w:type="spellEnd"/>
+      <w:r>
+        <w:rPr>
+          <w:rFonts w:ascii="Times New Roman" w:hAnsi="Times New Roman" w:cs="Times New Roman" w:hint="eastAsia"/>
+          <w:sz w:val="24"/>
+          <w:szCs w:val="28"/>
+        </w:rPr>
+        <w:t xml:space="preserve">. </w:t>
       </w:r>
     </w:p>
     <w:p>
@@ -1424,6 +1668,7 @@
         </w:rPr>
         <w:t xml:space="preserve">Finally, the Khan approached </w:t>
       </w:r>
+      <w:proofErr w:type="spellStart"/>
       <w:r>
         <w:rPr>
           <w:rFonts w:ascii="Times New Roman" w:hAnsi="Times New Roman" w:cs="Times New Roman" w:hint="eastAsia"/>
@@ -1432,6 +1677,7 @@
         </w:rPr>
         <w:t>Bekovski</w:t>
       </w:r>
+      <w:proofErr w:type="spellEnd"/>
       <w:r>
         <w:rPr>
           <w:rFonts w:ascii="Times New Roman" w:hAnsi="Times New Roman" w:cs="Times New Roman" w:hint="eastAsia"/>
@@ -1464,6 +1710,7 @@
         </w:rPr>
         <w:t xml:space="preserve"> of the troops if </w:t>
       </w:r>
+      <w:proofErr w:type="spellStart"/>
       <w:r>
         <w:rPr>
           <w:rFonts w:ascii="Times New Roman" w:hAnsi="Times New Roman" w:cs="Times New Roman" w:hint="eastAsia"/>
@@ -1472,6 +1719,7 @@
         </w:rPr>
         <w:t>Bekovski</w:t>
       </w:r>
+      <w:proofErr w:type="spellEnd"/>
       <w:r>
         <w:rPr>
           <w:rFonts w:ascii="Times New Roman" w:hAnsi="Times New Roman" w:cs="Times New Roman" w:hint="eastAsia"/>
@@ -1496,6 +1744,7 @@
         </w:rPr>
         <w:t xml:space="preserve"> himself to be paraded throughout the streets. </w:t>
       </w:r>
+      <w:proofErr w:type="spellStart"/>
       <w:r>
         <w:rPr>
           <w:rFonts w:ascii="Times New Roman" w:hAnsi="Times New Roman" w:cs="Times New Roman" w:hint="eastAsia"/>
@@ -1504,6 +1753,7 @@
         </w:rPr>
         <w:t>Bekovski</w:t>
       </w:r>
+      <w:proofErr w:type="spellEnd"/>
       <w:r>
         <w:rPr>
           <w:rFonts w:ascii="Times New Roman" w:hAnsi="Times New Roman" w:cs="Times New Roman" w:hint="eastAsia"/>
@@ -1542,8 +1792,27 @@
           <w:sz w:val="24"/>
           <w:szCs w:val="28"/>
         </w:rPr>
-        <w:t xml:space="preserve"> toward Khan. As soon as he reached the Khan, however, the entire Khivan army swarmed the troops. The Khan stabbed </w:t>
-      </w:r>
+        <w:t xml:space="preserve"> toward Khan. As soon as he reached the Khan, however, the entire </w:t>
+      </w:r>
+      <w:proofErr w:type="spellStart"/>
+      <w:r>
+        <w:rPr>
+          <w:rFonts w:ascii="Times New Roman" w:hAnsi="Times New Roman" w:cs="Times New Roman" w:hint="eastAsia"/>
+          <w:sz w:val="24"/>
+          <w:szCs w:val="28"/>
+        </w:rPr>
+        <w:t>Khivan</w:t>
+      </w:r>
+      <w:proofErr w:type="spellEnd"/>
+      <w:r>
+        <w:rPr>
+          <w:rFonts w:ascii="Times New Roman" w:hAnsi="Times New Roman" w:cs="Times New Roman" w:hint="eastAsia"/>
+          <w:sz w:val="24"/>
+          <w:szCs w:val="28"/>
+        </w:rPr>
+        <w:t xml:space="preserve"> army swarmed the troops. The Khan stabbed </w:t>
+      </w:r>
+      <w:proofErr w:type="spellStart"/>
       <w:r>
         <w:rPr>
           <w:rFonts w:ascii="Times New Roman" w:hAnsi="Times New Roman" w:cs="Times New Roman" w:hint="eastAsia"/>
@@ -1552,6 +1821,7 @@
         </w:rPr>
         <w:t>Bekovski</w:t>
       </w:r>
+      <w:proofErr w:type="spellEnd"/>
       <w:r>
         <w:rPr>
           <w:rFonts w:ascii="Times New Roman" w:hAnsi="Times New Roman" w:cs="Times New Roman" w:hint="eastAsia"/>
@@ -1631,9 +1901,11 @@
       <w:pPr>
         <w:pStyle w:val="Heading3"/>
       </w:pPr>
+      <w:proofErr w:type="spellStart"/>
       <w:r>
         <w:t>Krasnovodsk</w:t>
       </w:r>
+      <w:proofErr w:type="spellEnd"/>
     </w:p>
     <w:p>
       <w:pPr>
@@ -1652,7 +1924,43 @@
           <w:sz w:val="24"/>
           <w:szCs w:val="28"/>
         </w:rPr>
-        <w:t xml:space="preserve">The port of Krasnovodsk is not that different from that of Astrakan. But you realize that this city is the last bit of civilization you will taste before venturing out into the endless desert. But mission is mission. You firmly continue marching to the outside of the city. </w:t>
+        <w:t xml:space="preserve">The port of </w:t>
+      </w:r>
+      <w:proofErr w:type="spellStart"/>
+      <w:r>
+        <w:rPr>
+          <w:rFonts w:ascii="Times New Roman" w:hAnsi="Times New Roman" w:cs="Times New Roman"/>
+          <w:sz w:val="24"/>
+          <w:szCs w:val="28"/>
+        </w:rPr>
+        <w:t>Krasnovodsk</w:t>
+      </w:r>
+      <w:proofErr w:type="spellEnd"/>
+      <w:r>
+        <w:rPr>
+          <w:rFonts w:ascii="Times New Roman" w:hAnsi="Times New Roman" w:cs="Times New Roman"/>
+          <w:sz w:val="24"/>
+          <w:szCs w:val="28"/>
+        </w:rPr>
+        <w:t xml:space="preserve"> is not that different from that of </w:t>
+      </w:r>
+      <w:proofErr w:type="spellStart"/>
+      <w:r>
+        <w:rPr>
+          <w:rFonts w:ascii="Times New Roman" w:hAnsi="Times New Roman" w:cs="Times New Roman"/>
+          <w:sz w:val="24"/>
+          <w:szCs w:val="28"/>
+        </w:rPr>
+        <w:t>Astrakan</w:t>
+      </w:r>
+      <w:proofErr w:type="spellEnd"/>
+      <w:r>
+        <w:rPr>
+          <w:rFonts w:ascii="Times New Roman" w:hAnsi="Times New Roman" w:cs="Times New Roman"/>
+          <w:sz w:val="24"/>
+          <w:szCs w:val="28"/>
+        </w:rPr>
+        <w:t xml:space="preserve">. But you realize that this city is the last bit of civilization you will taste before venturing out into the endless desert. But mission is mission. You firmly continue marching to the outside of the city. </w:t>
       </w:r>
     </w:p>
     <w:p>
@@ -1721,7 +2029,25 @@
           <w:sz w:val="24"/>
           <w:szCs w:val="28"/>
         </w:rPr>
-        <w:t xml:space="preserve">. As your coin reaches out to her, a British man shouts and tries to stop you. “Oi! Mate! You don’t wanna </w:t>
+        <w:t xml:space="preserve">. As your coin reaches out to her, a British man shouts and tries to stop you. “Oi! Mate! You don’t </w:t>
+      </w:r>
+      <w:proofErr w:type="spellStart"/>
+      <w:r>
+        <w:rPr>
+          <w:rFonts w:ascii="Times New Roman" w:hAnsi="Times New Roman" w:cs="Times New Roman"/>
+          <w:sz w:val="24"/>
+          <w:szCs w:val="28"/>
+        </w:rPr>
+        <w:t>wanna</w:t>
+      </w:r>
+      <w:proofErr w:type="spellEnd"/>
+      <w:r>
+        <w:rPr>
+          <w:rFonts w:ascii="Times New Roman" w:hAnsi="Times New Roman" w:cs="Times New Roman"/>
+          <w:sz w:val="24"/>
+          <w:szCs w:val="28"/>
+        </w:rPr>
+        <w:t xml:space="preserve"> </w:t>
       </w:r>
       <w:r>
         <w:rPr>
@@ -1738,7 +2064,25 @@
           <w:sz w:val="24"/>
           <w:szCs w:val="28"/>
         </w:rPr>
-        <w:t xml:space="preserve">!” You ask him why. He answers that most Turcomans pretend to be beggars and try to cheat you out of money. </w:t>
+        <w:t xml:space="preserve">!” You ask him why. He answers that most </w:t>
+      </w:r>
+      <w:proofErr w:type="spellStart"/>
+      <w:r>
+        <w:rPr>
+          <w:rFonts w:ascii="Times New Roman" w:hAnsi="Times New Roman" w:cs="Times New Roman"/>
+          <w:sz w:val="24"/>
+          <w:szCs w:val="28"/>
+        </w:rPr>
+        <w:t>Turcomans</w:t>
+      </w:r>
+      <w:proofErr w:type="spellEnd"/>
+      <w:r>
+        <w:rPr>
+          <w:rFonts w:ascii="Times New Roman" w:hAnsi="Times New Roman" w:cs="Times New Roman"/>
+          <w:sz w:val="24"/>
+          <w:szCs w:val="28"/>
+        </w:rPr>
+        <w:t xml:space="preserve"> pretend to be beggars and try to cheat you out of money. </w:t>
       </w:r>
       <w:r>
         <w:rPr>
@@ -1783,15 +2127,51 @@
           <w:sz w:val="24"/>
           <w:szCs w:val="28"/>
         </w:rPr>
-        <w:t>Major Frankenburg tells you we don’t have any more time to waste. You proceed to the outside of the city.</w:t>
-      </w:r>
-      <w:r>
-        <w:rPr>
-          <w:rFonts w:ascii="Times New Roman" w:hAnsi="Times New Roman" w:cs="Times New Roman"/>
-          <w:sz w:val="24"/>
-          <w:szCs w:val="28"/>
-        </w:rPr>
-        <w:t xml:space="preserve"> Passing the gate, you feel the sudden rush of sand and heat hitting your face. It is Karakum Desert. You can feel the force of mother nature as the sea of sands expands in front of you. Khiva is 500 miles away. You take your first step into the desert. </w:t>
+        <w:t xml:space="preserve">Major </w:t>
+      </w:r>
+      <w:proofErr w:type="spellStart"/>
+      <w:r>
+        <w:rPr>
+          <w:rFonts w:ascii="Times New Roman" w:hAnsi="Times New Roman" w:cs="Times New Roman"/>
+          <w:sz w:val="24"/>
+          <w:szCs w:val="28"/>
+        </w:rPr>
+        <w:t>Frankenburg</w:t>
+      </w:r>
+      <w:proofErr w:type="spellEnd"/>
+      <w:r>
+        <w:rPr>
+          <w:rFonts w:ascii="Times New Roman" w:hAnsi="Times New Roman" w:cs="Times New Roman"/>
+          <w:sz w:val="24"/>
+          <w:szCs w:val="28"/>
+        </w:rPr>
+        <w:t xml:space="preserve"> tells you we don’t have any more time to waste. You proceed to the outside of the city.</w:t>
+      </w:r>
+      <w:r>
+        <w:rPr>
+          <w:rFonts w:ascii="Times New Roman" w:hAnsi="Times New Roman" w:cs="Times New Roman"/>
+          <w:sz w:val="24"/>
+          <w:szCs w:val="28"/>
+        </w:rPr>
+        <w:t xml:space="preserve"> Passing the gate, you feel the sudden rush of sand and heat hitting your face. It is </w:t>
+      </w:r>
+      <w:proofErr w:type="spellStart"/>
+      <w:r>
+        <w:rPr>
+          <w:rFonts w:ascii="Times New Roman" w:hAnsi="Times New Roman" w:cs="Times New Roman"/>
+          <w:sz w:val="24"/>
+          <w:szCs w:val="28"/>
+        </w:rPr>
+        <w:t>Karakum</w:t>
+      </w:r>
+      <w:proofErr w:type="spellEnd"/>
+      <w:r>
+        <w:rPr>
+          <w:rFonts w:ascii="Times New Roman" w:hAnsi="Times New Roman" w:cs="Times New Roman"/>
+          <w:sz w:val="24"/>
+          <w:szCs w:val="28"/>
+        </w:rPr>
+        <w:t xml:space="preserve"> Desert. You can feel the force of mother nature as the sea of sands expands in front of you. Khiva is 500 miles away. You take your first step into the desert. </w:t>
       </w:r>
     </w:p>
     <w:p>
@@ -1828,7 +2208,15 @@
         <w:pStyle w:val="Heading3"/>
       </w:pPr>
       <w:r>
-        <w:t>Normal Encounter 1: Turcomans passing by</w:t>
+        <w:t xml:space="preserve">Normal Encounter 1: </w:t>
+      </w:r>
+      <w:proofErr w:type="spellStart"/>
+      <w:r>
+        <w:t>Turcomans</w:t>
+      </w:r>
+      <w:proofErr w:type="spellEnd"/>
+      <w:r>
+        <w:t xml:space="preserve"> passing by</w:t>
       </w:r>
     </w:p>
     <w:p>
@@ -1856,7 +2244,43 @@
           <w:sz w:val="24"/>
           <w:szCs w:val="24"/>
         </w:rPr>
-        <w:t xml:space="preserve">ople marching in a column. You squint your eyes. You see men with turbans and camels. Major Frakenburg grabs your shoulder and stops you, “Turcomans…! Be ready, your highness. They might be armed.” </w:t>
+        <w:t xml:space="preserve">ople marching in a column. You squint your eyes. You see men with turbans and camels. Major </w:t>
+      </w:r>
+      <w:proofErr w:type="spellStart"/>
+      <w:r>
+        <w:rPr>
+          <w:rFonts w:ascii="Times New Roman" w:hAnsi="Times New Roman" w:cs="Times New Roman"/>
+          <w:sz w:val="24"/>
+          <w:szCs w:val="24"/>
+        </w:rPr>
+        <w:t>Frakenburg</w:t>
+      </w:r>
+      <w:proofErr w:type="spellEnd"/>
+      <w:r>
+        <w:rPr>
+          <w:rFonts w:ascii="Times New Roman" w:hAnsi="Times New Roman" w:cs="Times New Roman"/>
+          <w:sz w:val="24"/>
+          <w:szCs w:val="24"/>
+        </w:rPr>
+        <w:t xml:space="preserve"> grabs your shoulder and stops you, “</w:t>
+      </w:r>
+      <w:proofErr w:type="spellStart"/>
+      <w:r>
+        <w:rPr>
+          <w:rFonts w:ascii="Times New Roman" w:hAnsi="Times New Roman" w:cs="Times New Roman"/>
+          <w:sz w:val="24"/>
+          <w:szCs w:val="24"/>
+        </w:rPr>
+        <w:t>Turcomans</w:t>
+      </w:r>
+      <w:proofErr w:type="spellEnd"/>
+      <w:r>
+        <w:rPr>
+          <w:rFonts w:ascii="Times New Roman" w:hAnsi="Times New Roman" w:cs="Times New Roman"/>
+          <w:sz w:val="24"/>
+          <w:szCs w:val="24"/>
+        </w:rPr>
+        <w:t xml:space="preserve">…! Be ready, your highness. They might be armed.” </w:t>
       </w:r>
     </w:p>
     <w:p>
@@ -2031,7 +2455,43 @@
           <w:sz w:val="24"/>
           <w:szCs w:val="24"/>
         </w:rPr>
-        <w:t>As you take a step, you find Major Frankenburg staring at the group. You ask him to come. Frankenburg turns toward you. His face is filled with disgust but also fear. He tells you the truth, “Your highness, they were carrying slaves…. Men, women, … even children.”</w:t>
+        <w:t xml:space="preserve">As you take a step, you find Major </w:t>
+      </w:r>
+      <w:proofErr w:type="spellStart"/>
+      <w:r>
+        <w:rPr>
+          <w:rFonts w:ascii="Times New Roman" w:hAnsi="Times New Roman" w:cs="Times New Roman"/>
+          <w:sz w:val="24"/>
+          <w:szCs w:val="24"/>
+        </w:rPr>
+        <w:t>Frankenburg</w:t>
+      </w:r>
+      <w:proofErr w:type="spellEnd"/>
+      <w:r>
+        <w:rPr>
+          <w:rFonts w:ascii="Times New Roman" w:hAnsi="Times New Roman" w:cs="Times New Roman"/>
+          <w:sz w:val="24"/>
+          <w:szCs w:val="24"/>
+        </w:rPr>
+        <w:t xml:space="preserve"> staring at the group. You ask him to come. </w:t>
+      </w:r>
+      <w:proofErr w:type="spellStart"/>
+      <w:r>
+        <w:rPr>
+          <w:rFonts w:ascii="Times New Roman" w:hAnsi="Times New Roman" w:cs="Times New Roman"/>
+          <w:sz w:val="24"/>
+          <w:szCs w:val="24"/>
+        </w:rPr>
+        <w:t>Frankenburg</w:t>
+      </w:r>
+      <w:proofErr w:type="spellEnd"/>
+      <w:r>
+        <w:rPr>
+          <w:rFonts w:ascii="Times New Roman" w:hAnsi="Times New Roman" w:cs="Times New Roman"/>
+          <w:sz w:val="24"/>
+          <w:szCs w:val="24"/>
+        </w:rPr>
+        <w:t xml:space="preserve"> turns toward you. His face is filled with disgust but also fear. He tells you the truth, “Your highness, they were carrying slaves…. Men, women, … even children.”</w:t>
       </w:r>
     </w:p>
     <w:p>
@@ -2128,13 +2588,23 @@
         </w:rPr>
         <w:t xml:space="preserve">ve walked. </w:t>
       </w:r>
-      <w:r>
-        <w:rPr>
-          <w:rFonts w:ascii="Times New Roman" w:hAnsi="Times New Roman" w:cs="Times New Roman" w:hint="eastAsia"/>
-          <w:sz w:val="24"/>
-          <w:szCs w:val="24"/>
-        </w:rPr>
-        <w:t xml:space="preserve">Karakum desert just seems endless. </w:t>
+      <w:proofErr w:type="spellStart"/>
+      <w:r>
+        <w:rPr>
+          <w:rFonts w:ascii="Times New Roman" w:hAnsi="Times New Roman" w:cs="Times New Roman" w:hint="eastAsia"/>
+          <w:sz w:val="24"/>
+          <w:szCs w:val="24"/>
+        </w:rPr>
+        <w:t>Karakum</w:t>
+      </w:r>
+      <w:proofErr w:type="spellEnd"/>
+      <w:r>
+        <w:rPr>
+          <w:rFonts w:ascii="Times New Roman" w:hAnsi="Times New Roman" w:cs="Times New Roman" w:hint="eastAsia"/>
+          <w:sz w:val="24"/>
+          <w:szCs w:val="24"/>
+        </w:rPr>
+        <w:t xml:space="preserve"> desert just seems endless. </w:t>
       </w:r>
       <w:r>
         <w:rPr>
@@ -2150,7 +2620,25 @@
           <w:sz w:val="24"/>
           <w:szCs w:val="24"/>
         </w:rPr>
-        <w:t xml:space="preserve"> Major Frankenburg grabs your hand to stop you. </w:t>
+        <w:t xml:space="preserve"> Major </w:t>
+      </w:r>
+      <w:proofErr w:type="spellStart"/>
+      <w:r>
+        <w:rPr>
+          <w:rFonts w:ascii="Times New Roman" w:hAnsi="Times New Roman" w:cs="Times New Roman" w:hint="eastAsia"/>
+          <w:sz w:val="24"/>
+          <w:szCs w:val="24"/>
+        </w:rPr>
+        <w:t>Frankenburg</w:t>
+      </w:r>
+      <w:proofErr w:type="spellEnd"/>
+      <w:r>
+        <w:rPr>
+          <w:rFonts w:ascii="Times New Roman" w:hAnsi="Times New Roman" w:cs="Times New Roman" w:hint="eastAsia"/>
+          <w:sz w:val="24"/>
+          <w:szCs w:val="24"/>
+        </w:rPr>
+        <w:t xml:space="preserve"> grabs your hand to stop you. </w:t>
       </w:r>
       <w:r>
         <w:rPr>
@@ -2234,7 +2722,25 @@
           <w:sz w:val="24"/>
           <w:szCs w:val="24"/>
         </w:rPr>
-        <w:t>Do not drink -&gt; Trigger the event that you suspect Major Frankenburg stole the water.</w:t>
+        <w:t xml:space="preserve">Do not drink -&gt; Trigger the event that you suspect Major </w:t>
+      </w:r>
+      <w:proofErr w:type="spellStart"/>
+      <w:r>
+        <w:rPr>
+          <w:rFonts w:ascii="Times New Roman" w:hAnsi="Times New Roman" w:cs="Times New Roman" w:hint="eastAsia"/>
+          <w:sz w:val="24"/>
+          <w:szCs w:val="24"/>
+        </w:rPr>
+        <w:t>Frankenburg</w:t>
+      </w:r>
+      <w:proofErr w:type="spellEnd"/>
+      <w:r>
+        <w:rPr>
+          <w:rFonts w:ascii="Times New Roman" w:hAnsi="Times New Roman" w:cs="Times New Roman" w:hint="eastAsia"/>
+          <w:sz w:val="24"/>
+          <w:szCs w:val="24"/>
+        </w:rPr>
+        <w:t xml:space="preserve"> stole the water.</w:t>
       </w:r>
     </w:p>
     <w:p>
@@ -2293,7 +2799,25 @@
           <w:sz w:val="24"/>
           <w:szCs w:val="24"/>
         </w:rPr>
-        <w:t xml:space="preserve"> your skin every time it hits you. Small but significant crackling fire is the only thing we can rely on. Major Frankenburg volunteers to be the first watch. A moment later, you fall into a deep sleep.</w:t>
+        <w:t xml:space="preserve"> your skin every time it hits you. Small but significant crackling fire is the only thing we can rely on. Major </w:t>
+      </w:r>
+      <w:proofErr w:type="spellStart"/>
+      <w:r>
+        <w:rPr>
+          <w:rFonts w:ascii="Times New Roman" w:hAnsi="Times New Roman" w:cs="Times New Roman" w:hint="eastAsia"/>
+          <w:sz w:val="24"/>
+          <w:szCs w:val="24"/>
+        </w:rPr>
+        <w:t>Frankenburg</w:t>
+      </w:r>
+      <w:proofErr w:type="spellEnd"/>
+      <w:r>
+        <w:rPr>
+          <w:rFonts w:ascii="Times New Roman" w:hAnsi="Times New Roman" w:cs="Times New Roman" w:hint="eastAsia"/>
+          <w:sz w:val="24"/>
+          <w:szCs w:val="24"/>
+        </w:rPr>
+        <w:t xml:space="preserve"> volunteers to be the first watch. A moment later, you fall into a deep sleep.</w:t>
       </w:r>
     </w:p>
     <w:p>
@@ -2378,7 +2902,25 @@
           <w:sz w:val="24"/>
           <w:szCs w:val="24"/>
         </w:rPr>
-        <w:t xml:space="preserve"> There, you see Major Frankenburg holding a large water bag</w:t>
+        <w:t xml:space="preserve"> There, you see Major </w:t>
+      </w:r>
+      <w:proofErr w:type="spellStart"/>
+      <w:r>
+        <w:rPr>
+          <w:rFonts w:ascii="Times New Roman" w:hAnsi="Times New Roman" w:cs="Times New Roman" w:hint="eastAsia"/>
+          <w:sz w:val="24"/>
+          <w:szCs w:val="24"/>
+        </w:rPr>
+        <w:t>Frankenburg</w:t>
+      </w:r>
+      <w:proofErr w:type="spellEnd"/>
+      <w:r>
+        <w:rPr>
+          <w:rFonts w:ascii="Times New Roman" w:hAnsi="Times New Roman" w:cs="Times New Roman" w:hint="eastAsia"/>
+          <w:sz w:val="24"/>
+          <w:szCs w:val="24"/>
+        </w:rPr>
+        <w:t xml:space="preserve"> holding a large water bag</w:t>
       </w:r>
       <w:r>
         <w:rPr>
@@ -2531,7 +3073,25 @@
           <w:sz w:val="24"/>
           <w:szCs w:val="24"/>
         </w:rPr>
-        <w:t xml:space="preserve">. You find that Major Frankenburg drank some of the water. Feeling of betrayal rushes into you. You question your lieutenant about this situation. </w:t>
+        <w:t xml:space="preserve">. You find that Major </w:t>
+      </w:r>
+      <w:proofErr w:type="spellStart"/>
+      <w:r>
+        <w:rPr>
+          <w:rFonts w:ascii="Times New Roman" w:hAnsi="Times New Roman" w:cs="Times New Roman" w:hint="eastAsia"/>
+          <w:sz w:val="24"/>
+          <w:szCs w:val="24"/>
+        </w:rPr>
+        <w:t>Frankenburg</w:t>
+      </w:r>
+      <w:proofErr w:type="spellEnd"/>
+      <w:r>
+        <w:rPr>
+          <w:rFonts w:ascii="Times New Roman" w:hAnsi="Times New Roman" w:cs="Times New Roman" w:hint="eastAsia"/>
+          <w:sz w:val="24"/>
+          <w:szCs w:val="24"/>
+        </w:rPr>
+        <w:t xml:space="preserve"> drank some of the water. Feeling of betrayal rushes into you. You question your lieutenant about this situation. </w:t>
       </w:r>
       <w:r>
         <w:rPr>
@@ -2683,7 +3243,25 @@
           <w:sz w:val="24"/>
           <w:szCs w:val="24"/>
         </w:rPr>
-        <w:t xml:space="preserve">Major Frankenburg is disgruntled. </w:t>
+        <w:t xml:space="preserve">Major </w:t>
+      </w:r>
+      <w:proofErr w:type="spellStart"/>
+      <w:r>
+        <w:rPr>
+          <w:rFonts w:ascii="Times New Roman" w:hAnsi="Times New Roman" w:cs="Times New Roman" w:hint="eastAsia"/>
+          <w:sz w:val="24"/>
+          <w:szCs w:val="24"/>
+        </w:rPr>
+        <w:t>Frankenburg</w:t>
+      </w:r>
+      <w:proofErr w:type="spellEnd"/>
+      <w:r>
+        <w:rPr>
+          <w:rFonts w:ascii="Times New Roman" w:hAnsi="Times New Roman" w:cs="Times New Roman" w:hint="eastAsia"/>
+          <w:sz w:val="24"/>
+          <w:szCs w:val="24"/>
+        </w:rPr>
+        <w:t xml:space="preserve"> is disgruntled. </w:t>
       </w:r>
       <w:r>
         <w:rPr>
@@ -2747,7 +3325,25 @@
           <w:sz w:val="24"/>
           <w:szCs w:val="24"/>
         </w:rPr>
-        <w:t xml:space="preserve"> Major Frankenburg </w:t>
+        <w:t xml:space="preserve"> Major </w:t>
+      </w:r>
+      <w:proofErr w:type="spellStart"/>
+      <w:r>
+        <w:rPr>
+          <w:rFonts w:ascii="Times New Roman" w:hAnsi="Times New Roman" w:cs="Times New Roman" w:hint="eastAsia"/>
+          <w:sz w:val="24"/>
+          <w:szCs w:val="24"/>
+        </w:rPr>
+        <w:t>Frankenburg</w:t>
+      </w:r>
+      <w:proofErr w:type="spellEnd"/>
+      <w:r>
+        <w:rPr>
+          <w:rFonts w:ascii="Times New Roman" w:hAnsi="Times New Roman" w:cs="Times New Roman" w:hint="eastAsia"/>
+          <w:sz w:val="24"/>
+          <w:szCs w:val="24"/>
+        </w:rPr>
+        <w:t xml:space="preserve"> </w:t>
       </w:r>
       <w:r>
         <w:rPr>
@@ -2830,7 +3426,25 @@
           <w:sz w:val="24"/>
           <w:szCs w:val="24"/>
         </w:rPr>
-        <w:t xml:space="preserve">Dawn breaks. You and Major Frankenburg break camp and start walking. The desert is still </w:t>
+        <w:t xml:space="preserve">Dawn breaks. You and Major </w:t>
+      </w:r>
+      <w:proofErr w:type="spellStart"/>
+      <w:r>
+        <w:rPr>
+          <w:rFonts w:ascii="Times New Roman" w:hAnsi="Times New Roman" w:cs="Times New Roman" w:hint="eastAsia"/>
+          <w:sz w:val="24"/>
+          <w:szCs w:val="24"/>
+        </w:rPr>
+        <w:t>Frankenburg</w:t>
+      </w:r>
+      <w:proofErr w:type="spellEnd"/>
+      <w:r>
+        <w:rPr>
+          <w:rFonts w:ascii="Times New Roman" w:hAnsi="Times New Roman" w:cs="Times New Roman" w:hint="eastAsia"/>
+          <w:sz w:val="24"/>
+          <w:szCs w:val="24"/>
+        </w:rPr>
+        <w:t xml:space="preserve"> break camp and start walking. The desert is still </w:t>
       </w:r>
       <w:r>
         <w:rPr>
@@ -3173,7 +3787,25 @@
           <w:szCs w:val="24"/>
         </w:rPr>
         <w:lastRenderedPageBreak/>
-        <w:t>Bandits surround you and ride in a circle. You and Frankenburg are standing back-to-back, aiming your pistol at them. Amongst the bandits, the leader comes forward. He was an elderly man with white beard covering his mouth and neck. “Christians!</w:t>
+        <w:t xml:space="preserve">Bandits surround you and ride in a circle. You and </w:t>
+      </w:r>
+      <w:proofErr w:type="spellStart"/>
+      <w:r>
+        <w:rPr>
+          <w:rFonts w:ascii="Times New Roman" w:hAnsi="Times New Roman" w:cs="Times New Roman"/>
+          <w:sz w:val="24"/>
+          <w:szCs w:val="24"/>
+        </w:rPr>
+        <w:t>Frankenburg</w:t>
+      </w:r>
+      <w:proofErr w:type="spellEnd"/>
+      <w:r>
+        <w:rPr>
+          <w:rFonts w:ascii="Times New Roman" w:hAnsi="Times New Roman" w:cs="Times New Roman"/>
+          <w:sz w:val="24"/>
+          <w:szCs w:val="24"/>
+        </w:rPr>
+        <w:t xml:space="preserve"> are standing back-to-back, aiming your pistol at them. Amongst the bandits, the leader comes forward. He was an elderly man with white beard covering his mouth and neck. “Christians!</w:t>
       </w:r>
       <w:r>
         <w:rPr>
@@ -3292,7 +3924,25 @@
           <w:sz w:val="24"/>
           <w:szCs w:val="24"/>
         </w:rPr>
-        <w:t>Option 1: Turcomans not fooled</w:t>
+        <w:t xml:space="preserve">Option 1: </w:t>
+      </w:r>
+      <w:proofErr w:type="spellStart"/>
+      <w:r>
+        <w:rPr>
+          <w:rFonts w:ascii="Times New Roman" w:hAnsi="Times New Roman" w:cs="Times New Roman"/>
+          <w:sz w:val="24"/>
+          <w:szCs w:val="24"/>
+        </w:rPr>
+        <w:t>Turcomans</w:t>
+      </w:r>
+      <w:proofErr w:type="spellEnd"/>
+      <w:r>
+        <w:rPr>
+          <w:rFonts w:ascii="Times New Roman" w:hAnsi="Times New Roman" w:cs="Times New Roman"/>
+          <w:sz w:val="24"/>
+          <w:szCs w:val="24"/>
+        </w:rPr>
+        <w:t xml:space="preserve"> not fooled</w:t>
       </w:r>
     </w:p>
     <w:p>
@@ -3519,7 +4169,25 @@
           <w:sz w:val="24"/>
           <w:szCs w:val="24"/>
         </w:rPr>
-        <w:t xml:space="preserve"> Give </w:t>
+        <w:t xml:space="preserve"> </w:t>
+      </w:r>
+      <w:proofErr w:type="spellStart"/>
+      <w:r>
+        <w:rPr>
+          <w:rFonts w:ascii="Times New Roman" w:hAnsi="Times New Roman" w:cs="Times New Roman" w:hint="eastAsia"/>
+          <w:sz w:val="24"/>
+          <w:szCs w:val="24"/>
+        </w:rPr>
+        <w:t>Give</w:t>
+      </w:r>
+      <w:proofErr w:type="spellEnd"/>
+      <w:r>
+        <w:rPr>
+          <w:rFonts w:ascii="Times New Roman" w:hAnsi="Times New Roman" w:cs="Times New Roman" w:hint="eastAsia"/>
+          <w:sz w:val="24"/>
+          <w:szCs w:val="24"/>
+        </w:rPr>
+        <w:t xml:space="preserve"> </w:t>
       </w:r>
       <w:r>
         <w:rPr>
@@ -4198,7 +4866,21 @@
         <w:rPr>
           <w:rFonts w:hint="eastAsia"/>
         </w:rPr>
-        <w:t>Negative Encounter 6: Major Frankenburg verge of death</w:t>
+        <w:t xml:space="preserve">Negative Encounter 6: Major </w:t>
+      </w:r>
+      <w:proofErr w:type="spellStart"/>
+      <w:r>
+        <w:rPr>
+          <w:rFonts w:hint="eastAsia"/>
+        </w:rPr>
+        <w:t>Frankenburg</w:t>
+      </w:r>
+      <w:proofErr w:type="spellEnd"/>
+      <w:r>
+        <w:rPr>
+          <w:rFonts w:hint="eastAsia"/>
+        </w:rPr>
+        <w:t xml:space="preserve"> verge of death</w:t>
       </w:r>
     </w:p>
     <w:p/>
@@ -4215,7 +4897,23 @@
           <w:rFonts w:ascii="Times New Roman" w:hAnsi="Times New Roman" w:cs="Times New Roman" w:hint="eastAsia"/>
           <w:sz w:val="24"/>
         </w:rPr>
-        <w:t xml:space="preserve">Behind you, Frankenburg collapses on the sand. You quickly turn around and check his condition. His mouth is dried and cracked. </w:t>
+        <w:t xml:space="preserve">Behind you, </w:t>
+      </w:r>
+      <w:proofErr w:type="spellStart"/>
+      <w:r>
+        <w:rPr>
+          <w:rFonts w:ascii="Times New Roman" w:hAnsi="Times New Roman" w:cs="Times New Roman" w:hint="eastAsia"/>
+          <w:sz w:val="24"/>
+        </w:rPr>
+        <w:t>Frankenburg</w:t>
+      </w:r>
+      <w:proofErr w:type="spellEnd"/>
+      <w:r>
+        <w:rPr>
+          <w:rFonts w:ascii="Times New Roman" w:hAnsi="Times New Roman" w:cs="Times New Roman" w:hint="eastAsia"/>
+          <w:sz w:val="24"/>
+        </w:rPr>
+        <w:t xml:space="preserve"> collapses on the sand. You quickly turn around and check his condition. His mouth is dried and cracked. </w:t>
       </w:r>
       <w:r>
         <w:rPr>
@@ -4308,15 +5006,15 @@
     <w:p>
       <w:pPr>
         <w:rPr>
-          <w:rFonts w:ascii="Times New Roman" w:hAnsi="Times New Roman" w:cs="Times New Roman" w:hint="eastAsia"/>
-          <w:sz w:val="24"/>
-        </w:rPr>
-      </w:pPr>
-    </w:p>
-    <w:p>
-      <w:pPr>
-        <w:rPr>
-          <w:rFonts w:ascii="Times New Roman" w:hAnsi="Times New Roman" w:cs="Times New Roman" w:hint="eastAsia"/>
+          <w:rFonts w:ascii="Times New Roman" w:hAnsi="Times New Roman" w:cs="Times New Roman"/>
+          <w:sz w:val="24"/>
+        </w:rPr>
+      </w:pPr>
+    </w:p>
+    <w:p>
+      <w:pPr>
+        <w:rPr>
+          <w:rFonts w:ascii="Times New Roman" w:hAnsi="Times New Roman" w:cs="Times New Roman"/>
           <w:sz w:val="24"/>
         </w:rPr>
       </w:pPr>
@@ -4332,7 +5030,23 @@
           <w:rFonts w:ascii="Times New Roman" w:hAnsi="Times New Roman" w:cs="Times New Roman" w:hint="eastAsia"/>
           <w:sz w:val="24"/>
         </w:rPr>
-        <w:t>Major Frankenburg doesn</w:t>
+        <w:t xml:space="preserve">Major </w:t>
+      </w:r>
+      <w:proofErr w:type="spellStart"/>
+      <w:r>
+        <w:rPr>
+          <w:rFonts w:ascii="Times New Roman" w:hAnsi="Times New Roman" w:cs="Times New Roman" w:hint="eastAsia"/>
+          <w:sz w:val="24"/>
+        </w:rPr>
+        <w:t>Frankenburg</w:t>
+      </w:r>
+      <w:proofErr w:type="spellEnd"/>
+      <w:r>
+        <w:rPr>
+          <w:rFonts w:ascii="Times New Roman" w:hAnsi="Times New Roman" w:cs="Times New Roman" w:hint="eastAsia"/>
+          <w:sz w:val="24"/>
+        </w:rPr>
+        <w:t xml:space="preserve"> doesn</w:t>
       </w:r>
       <w:r>
         <w:rPr>
@@ -4349,136 +5063,145 @@
         <w:t xml:space="preserve">t say anything. He slowly closes his eyes. You grab his dog tag and close his eyes. You lay him down. You quickly turn around and go on your way. </w:t>
       </w:r>
     </w:p>
-    <w:p>
-      <w:pPr>
+    <w:p/>
+    <w:p>
+      <w:pPr>
+        <w:pStyle w:val="Heading3"/>
+      </w:pPr>
+      <w:r>
         <w:rPr>
           <w:rFonts w:hint="eastAsia"/>
         </w:rPr>
+        <w:t>Positive Encounter 1: Turcoman selling supplies</w:t>
+      </w:r>
+    </w:p>
+    <w:p/>
+    <w:p>
+      <w:pPr>
+        <w:rPr>
+          <w:rFonts w:ascii="Times New Roman" w:hAnsi="Times New Roman" w:cs="Times New Roman"/>
+          <w:sz w:val="24"/>
+          <w:szCs w:val="24"/>
+        </w:rPr>
+      </w:pPr>
+      <w:r>
+        <w:tab/>
+      </w:r>
+      <w:r>
+        <w:rPr>
+          <w:rFonts w:ascii="Times New Roman" w:hAnsi="Times New Roman" w:cs="Times New Roman" w:hint="eastAsia"/>
+          <w:sz w:val="24"/>
+          <w:szCs w:val="24"/>
+        </w:rPr>
+        <w:t xml:space="preserve">You see a lone Turcoman with camel. The camel was packed with supplies and goods. The Turcoman greets you with big smile. He starts to barter. </w:t>
+      </w:r>
+      <w:r>
+        <w:rPr>
+          <w:rFonts w:ascii="Times New Roman" w:hAnsi="Times New Roman" w:cs="Times New Roman"/>
+          <w:sz w:val="24"/>
+          <w:szCs w:val="24"/>
+        </w:rPr>
+        <w:t>“</w:t>
+      </w:r>
+      <w:r>
+        <w:rPr>
+          <w:rFonts w:ascii="Times New Roman" w:hAnsi="Times New Roman" w:cs="Times New Roman" w:hint="eastAsia"/>
+          <w:sz w:val="24"/>
+          <w:szCs w:val="24"/>
+        </w:rPr>
+        <w:t xml:space="preserve">Christian! Desert bad! You need water! Water </w:t>
+      </w:r>
+      <w:proofErr w:type="spellStart"/>
+      <w:r>
+        <w:rPr>
+          <w:rFonts w:ascii="Times New Roman" w:hAnsi="Times New Roman" w:cs="Times New Roman" w:hint="eastAsia"/>
+          <w:sz w:val="24"/>
+          <w:szCs w:val="24"/>
+        </w:rPr>
+        <w:t>ey</w:t>
+      </w:r>
+      <w:proofErr w:type="spellEnd"/>
+      <w:r>
+        <w:rPr>
+          <w:rFonts w:ascii="Times New Roman" w:hAnsi="Times New Roman" w:cs="Times New Roman" w:hint="eastAsia"/>
+          <w:sz w:val="24"/>
+          <w:szCs w:val="24"/>
+        </w:rPr>
+        <w:t>? Food too!</w:t>
+      </w:r>
+      <w:r>
+        <w:rPr>
+          <w:rFonts w:ascii="Times New Roman" w:hAnsi="Times New Roman" w:cs="Times New Roman"/>
+          <w:sz w:val="24"/>
+          <w:szCs w:val="24"/>
+        </w:rPr>
+        <w:t>”</w:t>
+      </w:r>
+    </w:p>
+    <w:p>
+      <w:pPr>
+        <w:rPr>
+          <w:rFonts w:ascii="Times New Roman" w:hAnsi="Times New Roman" w:cs="Times New Roman"/>
+          <w:sz w:val="24"/>
+          <w:szCs w:val="24"/>
+        </w:rPr>
+      </w:pPr>
+    </w:p>
+    <w:p>
+      <w:pPr>
+        <w:rPr>
+          <w:rFonts w:ascii="Times New Roman" w:hAnsi="Times New Roman" w:cs="Times New Roman"/>
+          <w:sz w:val="24"/>
+          <w:szCs w:val="24"/>
+        </w:rPr>
+      </w:pPr>
+      <w:r>
+        <w:rPr>
+          <w:rFonts w:ascii="Times New Roman" w:hAnsi="Times New Roman" w:cs="Times New Roman" w:hint="eastAsia"/>
+          <w:sz w:val="24"/>
+          <w:szCs w:val="24"/>
+        </w:rPr>
+        <w:t>Purchase supplies.</w:t>
+      </w:r>
+    </w:p>
+    <w:p>
+      <w:pPr>
+        <w:rPr>
+          <w:rFonts w:ascii="Times New Roman" w:hAnsi="Times New Roman" w:cs="Times New Roman"/>
+          <w:sz w:val="24"/>
+          <w:szCs w:val="24"/>
+        </w:rPr>
+      </w:pPr>
+      <w:r>
+        <w:rPr>
+          <w:rFonts w:ascii="Times New Roman" w:hAnsi="Times New Roman" w:cs="Times New Roman" w:hint="eastAsia"/>
+          <w:sz w:val="24"/>
+          <w:szCs w:val="24"/>
+        </w:rPr>
+        <w:t>Leave the merchant.</w:t>
+      </w:r>
+    </w:p>
+    <w:p>
+      <w:pPr>
+        <w:rPr>
+          <w:rFonts w:ascii="Times New Roman" w:hAnsi="Times New Roman" w:cs="Times New Roman"/>
+          <w:sz w:val="24"/>
+          <w:szCs w:val="24"/>
+        </w:rPr>
+      </w:pPr>
+    </w:p>
+    <w:p>
+      <w:pPr>
+        <w:rPr>
+          <w:rFonts w:ascii="Times New Roman" w:hAnsi="Times New Roman" w:cs="Times New Roman"/>
+          <w:sz w:val="24"/>
+          <w:szCs w:val="24"/>
+        </w:rPr>
       </w:pPr>
     </w:p>
     <w:p>
       <w:pPr>
         <w:pStyle w:val="Heading3"/>
-      </w:pPr>
-      <w:r>
-        <w:rPr>
-          <w:rFonts w:hint="eastAsia"/>
-        </w:rPr>
-        <w:t>Positive Encounter 1: Turcoman selling supplies</w:t>
-      </w:r>
-    </w:p>
-    <w:p/>
-    <w:p>
-      <w:pPr>
-        <w:rPr>
-          <w:rFonts w:ascii="Times New Roman" w:hAnsi="Times New Roman" w:cs="Times New Roman"/>
-          <w:sz w:val="24"/>
-          <w:szCs w:val="24"/>
-        </w:rPr>
-      </w:pPr>
-      <w:r>
-        <w:tab/>
-      </w:r>
-      <w:r>
-        <w:rPr>
-          <w:rFonts w:ascii="Times New Roman" w:hAnsi="Times New Roman" w:cs="Times New Roman" w:hint="eastAsia"/>
-          <w:sz w:val="24"/>
-          <w:szCs w:val="24"/>
-        </w:rPr>
-        <w:t xml:space="preserve">You see a lone Turcoman with camel. The camel was packed with supplies and goods. The Turcoman greets you with big smile. He starts to barter. </w:t>
-      </w:r>
-      <w:r>
-        <w:rPr>
-          <w:rFonts w:ascii="Times New Roman" w:hAnsi="Times New Roman" w:cs="Times New Roman"/>
-          <w:sz w:val="24"/>
-          <w:szCs w:val="24"/>
-        </w:rPr>
-        <w:t>“</w:t>
-      </w:r>
-      <w:r>
-        <w:rPr>
-          <w:rFonts w:ascii="Times New Roman" w:hAnsi="Times New Roman" w:cs="Times New Roman" w:hint="eastAsia"/>
-          <w:sz w:val="24"/>
-          <w:szCs w:val="24"/>
-        </w:rPr>
-        <w:t>Christian! Desert bad! You need water! Water ey? Food too!</w:t>
-      </w:r>
-      <w:r>
-        <w:rPr>
-          <w:rFonts w:ascii="Times New Roman" w:hAnsi="Times New Roman" w:cs="Times New Roman"/>
-          <w:sz w:val="24"/>
-          <w:szCs w:val="24"/>
-        </w:rPr>
-        <w:t>”</w:t>
-      </w:r>
-    </w:p>
-    <w:p>
-      <w:pPr>
-        <w:rPr>
-          <w:rFonts w:ascii="Times New Roman" w:hAnsi="Times New Roman" w:cs="Times New Roman"/>
-          <w:sz w:val="24"/>
-          <w:szCs w:val="24"/>
-        </w:rPr>
-      </w:pPr>
-    </w:p>
-    <w:p>
-      <w:pPr>
-        <w:rPr>
-          <w:rFonts w:ascii="Times New Roman" w:hAnsi="Times New Roman" w:cs="Times New Roman"/>
-          <w:sz w:val="24"/>
-          <w:szCs w:val="24"/>
-        </w:rPr>
-      </w:pPr>
-      <w:r>
-        <w:rPr>
-          <w:rFonts w:ascii="Times New Roman" w:hAnsi="Times New Roman" w:cs="Times New Roman" w:hint="eastAsia"/>
-          <w:sz w:val="24"/>
-          <w:szCs w:val="24"/>
-        </w:rPr>
-        <w:t>Purchase supplies.</w:t>
-      </w:r>
-    </w:p>
-    <w:p>
-      <w:pPr>
-        <w:rPr>
-          <w:rFonts w:ascii="Times New Roman" w:hAnsi="Times New Roman" w:cs="Times New Roman"/>
-          <w:sz w:val="24"/>
-          <w:szCs w:val="24"/>
-        </w:rPr>
-      </w:pPr>
-      <w:r>
-        <w:rPr>
-          <w:rFonts w:ascii="Times New Roman" w:hAnsi="Times New Roman" w:cs="Times New Roman" w:hint="eastAsia"/>
-          <w:sz w:val="24"/>
-          <w:szCs w:val="24"/>
-        </w:rPr>
-        <w:t>Leave the merchant.</w:t>
-      </w:r>
-    </w:p>
-    <w:p>
-      <w:pPr>
-        <w:rPr>
-          <w:rFonts w:ascii="Times New Roman" w:hAnsi="Times New Roman" w:cs="Times New Roman"/>
-          <w:sz w:val="24"/>
-          <w:szCs w:val="24"/>
-        </w:rPr>
-      </w:pPr>
-    </w:p>
-    <w:p>
-      <w:pPr>
-        <w:rPr>
-          <w:rFonts w:ascii="Times New Roman" w:hAnsi="Times New Roman" w:cs="Times New Roman"/>
-          <w:sz w:val="24"/>
-          <w:szCs w:val="24"/>
-        </w:rPr>
-      </w:pPr>
-    </w:p>
-    <w:p>
-      <w:pPr>
-        <w:pStyle w:val="Heading3"/>
-        <w:rPr>
-          <w:rFonts w:hint="eastAsia"/>
-        </w:rPr>
       </w:pPr>
       <w:r>
         <w:rPr>
@@ -4687,7 +5410,7 @@
     <w:p>
       <w:pPr>
         <w:rPr>
-          <w:rFonts w:ascii="Times New Roman" w:hAnsi="Times New Roman" w:cs="Times New Roman" w:hint="eastAsia"/>
+          <w:rFonts w:ascii="Times New Roman" w:hAnsi="Times New Roman" w:cs="Times New Roman"/>
           <w:sz w:val="24"/>
         </w:rPr>
       </w:pPr>
@@ -4703,14 +5426,7 @@
           <w:rFonts w:ascii="Times New Roman" w:hAnsi="Times New Roman" w:cs="Times New Roman" w:hint="eastAsia"/>
           <w:sz w:val="24"/>
         </w:rPr>
-        <w:t xml:space="preserve">You are stumbling as you take one step at a time. But you keep walking for the faint hope. </w:t>
-      </w:r>
-      <w:r>
-        <w:rPr>
-          <w:rFonts w:ascii="Times New Roman" w:hAnsi="Times New Roman" w:cs="Times New Roman" w:hint="eastAsia"/>
-          <w:sz w:val="24"/>
-        </w:rPr>
-        <w:t>You start to pick up the smell of water. It</w:t>
+        <w:t>You are stumbling as you take one step at a time. But you keep walking for the faint hope. You start to pick up the smell of water. It</w:t>
       </w:r>
       <w:r>
         <w:rPr>
@@ -4729,7 +5445,697 @@
     </w:p>
     <w:p>
       <w:pPr>
-        <w:ind w:left="795"/>
+        <w:rPr>
+          <w:rFonts w:ascii="Times New Roman" w:hAnsi="Times New Roman" w:cs="Times New Roman"/>
+          <w:sz w:val="24"/>
+          <w:szCs w:val="24"/>
+        </w:rPr>
+      </w:pPr>
+    </w:p>
+    <w:p>
+      <w:pPr>
+        <w:rPr>
+          <w:rFonts w:ascii="Times New Roman" w:hAnsi="Times New Roman" w:cs="Times New Roman"/>
+          <w:sz w:val="24"/>
+          <w:szCs w:val="24"/>
+        </w:rPr>
+      </w:pPr>
+    </w:p>
+    <w:p>
+      <w:pPr>
+        <w:rPr>
+          <w:rFonts w:ascii="Times New Roman" w:hAnsi="Times New Roman" w:cs="Times New Roman"/>
+          <w:sz w:val="24"/>
+          <w:szCs w:val="24"/>
+        </w:rPr>
+      </w:pPr>
+    </w:p>
+    <w:p>
+      <w:pPr>
+        <w:rPr>
+          <w:rFonts w:ascii="Times New Roman" w:hAnsi="Times New Roman" w:cs="Times New Roman"/>
+          <w:sz w:val="24"/>
+          <w:szCs w:val="24"/>
+        </w:rPr>
+      </w:pPr>
+    </w:p>
+    <w:p>
+      <w:pPr>
+        <w:rPr>
+          <w:rFonts w:ascii="Times New Roman" w:hAnsi="Times New Roman" w:cs="Times New Roman"/>
+          <w:sz w:val="24"/>
+          <w:szCs w:val="24"/>
+        </w:rPr>
+      </w:pPr>
+    </w:p>
+    <w:p>
+      <w:pPr>
+        <w:rPr>
+          <w:rFonts w:ascii="Times New Roman" w:hAnsi="Times New Roman" w:cs="Times New Roman"/>
+          <w:sz w:val="24"/>
+          <w:szCs w:val="24"/>
+        </w:rPr>
+      </w:pPr>
+    </w:p>
+    <w:p>
+      <w:pPr>
+        <w:rPr>
+          <w:rFonts w:ascii="Times New Roman" w:hAnsi="Times New Roman" w:cs="Times New Roman"/>
+          <w:sz w:val="24"/>
+          <w:szCs w:val="24"/>
+        </w:rPr>
+      </w:pPr>
+    </w:p>
+    <w:p>
+      <w:pPr>
+        <w:rPr>
+          <w:rFonts w:ascii="Times New Roman" w:hAnsi="Times New Roman" w:cs="Times New Roman"/>
+          <w:sz w:val="24"/>
+          <w:szCs w:val="24"/>
+        </w:rPr>
+      </w:pPr>
+    </w:p>
+    <w:p>
+      <w:pPr>
+        <w:rPr>
+          <w:rFonts w:ascii="Times New Roman" w:hAnsi="Times New Roman" w:cs="Times New Roman"/>
+          <w:sz w:val="24"/>
+          <w:szCs w:val="24"/>
+        </w:rPr>
+      </w:pPr>
+    </w:p>
+    <w:p>
+      <w:pPr>
+        <w:rPr>
+          <w:rFonts w:ascii="Times New Roman" w:hAnsi="Times New Roman" w:cs="Times New Roman"/>
+          <w:sz w:val="24"/>
+          <w:szCs w:val="24"/>
+        </w:rPr>
+      </w:pPr>
+    </w:p>
+    <w:p>
+      <w:pPr>
+        <w:rPr>
+          <w:rFonts w:ascii="Times New Roman" w:hAnsi="Times New Roman" w:cs="Times New Roman"/>
+          <w:sz w:val="24"/>
+          <w:szCs w:val="24"/>
+        </w:rPr>
+      </w:pPr>
+    </w:p>
+    <w:p>
+      <w:pPr>
+        <w:rPr>
+          <w:rFonts w:ascii="Times New Roman" w:hAnsi="Times New Roman" w:cs="Times New Roman"/>
+          <w:sz w:val="24"/>
+          <w:szCs w:val="24"/>
+        </w:rPr>
+      </w:pPr>
+    </w:p>
+    <w:p>
+      <w:pPr>
+        <w:rPr>
+          <w:rFonts w:ascii="Times New Roman" w:hAnsi="Times New Roman" w:cs="Times New Roman"/>
+          <w:sz w:val="24"/>
+          <w:szCs w:val="24"/>
+        </w:rPr>
+      </w:pPr>
+    </w:p>
+    <w:p>
+      <w:pPr>
+        <w:rPr>
+          <w:rFonts w:ascii="Times New Roman" w:hAnsi="Times New Roman" w:cs="Times New Roman"/>
+          <w:sz w:val="24"/>
+          <w:szCs w:val="24"/>
+        </w:rPr>
+      </w:pPr>
+    </w:p>
+    <w:p>
+      <w:pPr>
+        <w:rPr>
+          <w:rFonts w:ascii="Times New Roman" w:hAnsi="Times New Roman" w:cs="Times New Roman"/>
+          <w:sz w:val="24"/>
+          <w:szCs w:val="24"/>
+        </w:rPr>
+      </w:pPr>
+    </w:p>
+    <w:p>
+      <w:pPr>
+        <w:rPr>
+          <w:rFonts w:ascii="Times New Roman" w:hAnsi="Times New Roman" w:cs="Times New Roman"/>
+          <w:sz w:val="24"/>
+          <w:szCs w:val="24"/>
+        </w:rPr>
+      </w:pPr>
+    </w:p>
+    <w:p>
+      <w:pPr>
+        <w:rPr>
+          <w:rFonts w:ascii="Times New Roman" w:hAnsi="Times New Roman" w:cs="Times New Roman"/>
+          <w:sz w:val="24"/>
+          <w:szCs w:val="24"/>
+        </w:rPr>
+      </w:pPr>
+    </w:p>
+    <w:p>
+      <w:pPr>
+        <w:rPr>
+          <w:rFonts w:ascii="Times New Roman" w:hAnsi="Times New Roman" w:cs="Times New Roman"/>
+          <w:sz w:val="24"/>
+          <w:szCs w:val="24"/>
+        </w:rPr>
+      </w:pPr>
+    </w:p>
+    <w:p>
+      <w:pPr>
+        <w:rPr>
+          <w:rFonts w:ascii="Times New Roman" w:hAnsi="Times New Roman" w:cs="Times New Roman"/>
+          <w:sz w:val="24"/>
+          <w:szCs w:val="24"/>
+        </w:rPr>
+      </w:pPr>
+    </w:p>
+    <w:p>
+      <w:pPr>
+        <w:rPr>
+          <w:rFonts w:ascii="Times New Roman" w:hAnsi="Times New Roman" w:cs="Times New Roman"/>
+          <w:sz w:val="24"/>
+          <w:szCs w:val="24"/>
+        </w:rPr>
+      </w:pPr>
+    </w:p>
+    <w:p>
+      <w:pPr>
+        <w:rPr>
+          <w:rFonts w:ascii="Times New Roman" w:hAnsi="Times New Roman" w:cs="Times New Roman"/>
+          <w:sz w:val="24"/>
+          <w:szCs w:val="24"/>
+        </w:rPr>
+      </w:pPr>
+    </w:p>
+    <w:p>
+      <w:pPr>
+        <w:rPr>
+          <w:rFonts w:ascii="Times New Roman" w:hAnsi="Times New Roman" w:cs="Times New Roman"/>
+          <w:sz w:val="24"/>
+          <w:szCs w:val="24"/>
+        </w:rPr>
+      </w:pPr>
+    </w:p>
+    <w:p>
+      <w:pPr>
+        <w:rPr>
+          <w:rFonts w:ascii="Times New Roman" w:hAnsi="Times New Roman" w:cs="Times New Roman"/>
+          <w:sz w:val="24"/>
+          <w:szCs w:val="24"/>
+        </w:rPr>
+      </w:pPr>
+    </w:p>
+    <w:p>
+      <w:pPr>
+        <w:rPr>
+          <w:rFonts w:ascii="Times New Roman" w:hAnsi="Times New Roman" w:cs="Times New Roman"/>
+          <w:sz w:val="24"/>
+          <w:szCs w:val="24"/>
+        </w:rPr>
+      </w:pPr>
+    </w:p>
+    <w:p>
+      <w:pPr>
+        <w:rPr>
+          <w:rFonts w:ascii="Times New Roman" w:hAnsi="Times New Roman" w:cs="Times New Roman"/>
+          <w:sz w:val="24"/>
+          <w:szCs w:val="24"/>
+        </w:rPr>
+      </w:pPr>
+    </w:p>
+    <w:p>
+      <w:pPr>
+        <w:rPr>
+          <w:rFonts w:ascii="Times New Roman" w:hAnsi="Times New Roman" w:cs="Times New Roman"/>
+          <w:sz w:val="24"/>
+          <w:szCs w:val="24"/>
+        </w:rPr>
+      </w:pPr>
+    </w:p>
+    <w:p>
+      <w:pPr>
+        <w:rPr>
+          <w:rFonts w:ascii="Times New Roman" w:hAnsi="Times New Roman" w:cs="Times New Roman"/>
+          <w:sz w:val="24"/>
+          <w:szCs w:val="24"/>
+        </w:rPr>
+      </w:pPr>
+    </w:p>
+    <w:p>
+      <w:pPr>
+        <w:rPr>
+          <w:rFonts w:ascii="Times New Roman" w:hAnsi="Times New Roman" w:cs="Times New Roman"/>
+          <w:sz w:val="24"/>
+          <w:szCs w:val="24"/>
+        </w:rPr>
+      </w:pPr>
+    </w:p>
+    <w:p>
+      <w:pPr>
+        <w:rPr>
+          <w:rFonts w:ascii="Times New Roman" w:hAnsi="Times New Roman" w:cs="Times New Roman"/>
+          <w:sz w:val="24"/>
+          <w:szCs w:val="24"/>
+        </w:rPr>
+      </w:pPr>
+    </w:p>
+    <w:p>
+      <w:pPr>
+        <w:rPr>
+          <w:rFonts w:ascii="Times New Roman" w:hAnsi="Times New Roman" w:cs="Times New Roman"/>
+          <w:sz w:val="24"/>
+          <w:szCs w:val="24"/>
+        </w:rPr>
+      </w:pPr>
+    </w:p>
+    <w:p>
+      <w:pPr>
+        <w:rPr>
+          <w:rFonts w:ascii="Times New Roman" w:hAnsi="Times New Roman" w:cs="Times New Roman"/>
+          <w:sz w:val="24"/>
+          <w:szCs w:val="24"/>
+        </w:rPr>
+      </w:pPr>
+    </w:p>
+    <w:p>
+      <w:pPr>
+        <w:rPr>
+          <w:rFonts w:ascii="Times New Roman" w:hAnsi="Times New Roman" w:cs="Times New Roman"/>
+          <w:sz w:val="24"/>
+          <w:szCs w:val="24"/>
+        </w:rPr>
+      </w:pPr>
+    </w:p>
+    <w:p>
+      <w:pPr>
+        <w:rPr>
+          <w:rFonts w:ascii="Times New Roman" w:hAnsi="Times New Roman" w:cs="Times New Roman"/>
+          <w:sz w:val="24"/>
+          <w:szCs w:val="24"/>
+        </w:rPr>
+      </w:pPr>
+    </w:p>
+    <w:p>
+      <w:pPr>
+        <w:pStyle w:val="Heading1"/>
+      </w:pPr>
+      <w:r>
+        <w:rPr>
+          <w:rFonts w:hint="eastAsia"/>
+        </w:rPr>
+        <w:lastRenderedPageBreak/>
+        <w:t>Khiva Encounter</w:t>
+      </w:r>
+    </w:p>
+    <w:p>
+      <w:pPr>
+        <w:rPr>
+          <w:rFonts w:ascii="Times New Roman" w:hAnsi="Times New Roman" w:cs="Times New Roman" w:hint="eastAsia"/>
+          <w:sz w:val="24"/>
+          <w:szCs w:val="24"/>
+        </w:rPr>
+      </w:pPr>
+      <w:r>
+        <w:rPr>
+          <w:rFonts w:ascii="Times New Roman" w:hAnsi="Times New Roman" w:cs="Times New Roman" w:hint="eastAsia"/>
+          <w:sz w:val="24"/>
+          <w:szCs w:val="24"/>
+        </w:rPr>
+        <w:t xml:space="preserve">This is the encounter that puts a distrust in the player. The player should feel uneasy and suspicious toward natives and the Khan. </w:t>
+      </w:r>
+      <w:r>
+        <w:rPr>
+          <w:rFonts w:ascii="Times New Roman" w:hAnsi="Times New Roman" w:cs="Times New Roman"/>
+          <w:sz w:val="24"/>
+          <w:szCs w:val="24"/>
+        </w:rPr>
+        <w:t>Later</w:t>
+      </w:r>
+      <w:r>
+        <w:rPr>
+          <w:rFonts w:ascii="Times New Roman" w:hAnsi="Times New Roman" w:cs="Times New Roman" w:hint="eastAsia"/>
+          <w:sz w:val="24"/>
+          <w:szCs w:val="24"/>
+        </w:rPr>
+        <w:t xml:space="preserve">, the player will have </w:t>
+      </w:r>
+      <w:r>
+        <w:rPr>
+          <w:rFonts w:ascii="Times New Roman" w:hAnsi="Times New Roman" w:cs="Times New Roman"/>
+          <w:sz w:val="24"/>
+          <w:szCs w:val="24"/>
+        </w:rPr>
+        <w:t>a harder</w:t>
+      </w:r>
+      <w:r>
+        <w:rPr>
+          <w:rFonts w:ascii="Times New Roman" w:hAnsi="Times New Roman" w:cs="Times New Roman" w:hint="eastAsia"/>
+          <w:sz w:val="24"/>
+          <w:szCs w:val="24"/>
+        </w:rPr>
+        <w:t xml:space="preserve"> time trusting them during the main playthrough.   </w:t>
+      </w:r>
+    </w:p>
+    <w:p>
+      <w:pPr>
+        <w:rPr>
+          <w:rFonts w:ascii="Times New Roman" w:hAnsi="Times New Roman" w:cs="Times New Roman"/>
+          <w:sz w:val="24"/>
+          <w:szCs w:val="24"/>
+        </w:rPr>
+      </w:pPr>
+    </w:p>
+    <w:p>
+      <w:pPr>
+        <w:rPr>
+          <w:rFonts w:ascii="Times New Roman" w:hAnsi="Times New Roman" w:cs="Times New Roman" w:hint="eastAsia"/>
+          <w:sz w:val="24"/>
+          <w:szCs w:val="24"/>
+        </w:rPr>
+      </w:pPr>
+    </w:p>
+    <w:p>
+      <w:pPr>
+        <w:rPr>
+          <w:rFonts w:ascii="Times New Roman" w:hAnsi="Times New Roman" w:cs="Times New Roman"/>
+          <w:sz w:val="24"/>
+          <w:szCs w:val="24"/>
+        </w:rPr>
+      </w:pPr>
+      <w:r>
+        <w:rPr>
+          <w:rFonts w:ascii="Times New Roman" w:hAnsi="Times New Roman" w:cs="Times New Roman" w:hint="eastAsia"/>
+          <w:sz w:val="24"/>
+          <w:szCs w:val="24"/>
+        </w:rPr>
+        <w:t>You finally arrive at the gates of Khiva. Finally, you feel safe at last. The wooden gate opens and soldiers on horses ride up to you. Among them, a lavishly dressed Khan</w:t>
+      </w:r>
+      <w:r>
+        <w:rPr>
+          <w:rFonts w:ascii="Times New Roman" w:hAnsi="Times New Roman" w:cs="Times New Roman" w:hint="eastAsia"/>
+          <w:sz w:val="24"/>
+          <w:szCs w:val="24"/>
+        </w:rPr>
+        <w:t xml:space="preserve"> </w:t>
+      </w:r>
+      <w:r>
+        <w:rPr>
+          <w:rFonts w:ascii="Times New Roman" w:hAnsi="Times New Roman" w:cs="Times New Roman" w:hint="eastAsia"/>
+          <w:sz w:val="24"/>
+          <w:szCs w:val="24"/>
+        </w:rPr>
+        <w:t>is approaching with his</w:t>
+      </w:r>
+      <w:r>
+        <w:rPr>
+          <w:rFonts w:ascii="Times New Roman" w:hAnsi="Times New Roman" w:cs="Times New Roman" w:hint="eastAsia"/>
+          <w:sz w:val="24"/>
+          <w:szCs w:val="24"/>
+        </w:rPr>
+        <w:t xml:space="preserve"> arms open.</w:t>
+      </w:r>
+      <w:r>
+        <w:rPr>
+          <w:rFonts w:ascii="Times New Roman" w:hAnsi="Times New Roman" w:cs="Times New Roman" w:hint="eastAsia"/>
+          <w:sz w:val="24"/>
+          <w:szCs w:val="24"/>
+        </w:rPr>
+        <w:t xml:space="preserve"> </w:t>
+      </w:r>
+      <w:r>
+        <w:rPr>
+          <w:rFonts w:ascii="Times New Roman" w:hAnsi="Times New Roman" w:cs="Times New Roman"/>
+          <w:sz w:val="24"/>
+          <w:szCs w:val="24"/>
+        </w:rPr>
+        <w:t>“</w:t>
+      </w:r>
+      <w:r>
+        <w:rPr>
+          <w:rFonts w:ascii="Times New Roman" w:hAnsi="Times New Roman" w:cs="Times New Roman" w:hint="eastAsia"/>
+          <w:sz w:val="24"/>
+          <w:szCs w:val="24"/>
+        </w:rPr>
+        <w:t>My honorable guests! Welcome to my city! It must have been a rough travel. Think of this place as your home!</w:t>
+      </w:r>
+      <w:r>
+        <w:rPr>
+          <w:rFonts w:ascii="Times New Roman" w:hAnsi="Times New Roman" w:cs="Times New Roman"/>
+          <w:sz w:val="24"/>
+          <w:szCs w:val="24"/>
+        </w:rPr>
+        <w:t>”</w:t>
+      </w:r>
+      <w:r>
+        <w:rPr>
+          <w:rFonts w:ascii="Times New Roman" w:hAnsi="Times New Roman" w:cs="Times New Roman" w:hint="eastAsia"/>
+          <w:sz w:val="24"/>
+          <w:szCs w:val="24"/>
+        </w:rPr>
+        <w:t xml:space="preserve"> </w:t>
+      </w:r>
+      <w:r>
+        <w:rPr>
+          <w:rFonts w:ascii="Times New Roman" w:hAnsi="Times New Roman" w:cs="Times New Roman" w:hint="eastAsia"/>
+          <w:sz w:val="24"/>
+          <w:szCs w:val="24"/>
+        </w:rPr>
+        <w:t xml:space="preserve">Khan offers you horses to ride. You barely get up on the saddle and </w:t>
+      </w:r>
+      <w:r>
+        <w:rPr>
+          <w:rFonts w:ascii="Times New Roman" w:hAnsi="Times New Roman" w:cs="Times New Roman" w:hint="eastAsia"/>
+          <w:sz w:val="24"/>
+          <w:szCs w:val="24"/>
+        </w:rPr>
+        <w:t>follow him into the city.</w:t>
+      </w:r>
+    </w:p>
+    <w:p>
+      <w:pPr>
+        <w:rPr>
+          <w:rFonts w:ascii="Times New Roman" w:hAnsi="Times New Roman" w:cs="Times New Roman"/>
+          <w:sz w:val="24"/>
+          <w:szCs w:val="24"/>
+        </w:rPr>
+      </w:pPr>
+    </w:p>
+    <w:p>
+      <w:pPr>
+        <w:rPr>
+          <w:rFonts w:ascii="Times New Roman" w:hAnsi="Times New Roman" w:cs="Times New Roman"/>
+          <w:sz w:val="24"/>
+          <w:szCs w:val="24"/>
+        </w:rPr>
+      </w:pPr>
+      <w:r>
+        <w:rPr>
+          <w:rFonts w:ascii="Times New Roman" w:hAnsi="Times New Roman" w:cs="Times New Roman" w:hint="eastAsia"/>
+          <w:sz w:val="24"/>
+          <w:szCs w:val="24"/>
+        </w:rPr>
+        <w:t>The street is surprisingly busy. Apparently, Khan prepared a whole military parade. But you sense a little lack of discipline as some soldiers are shaking while holding up their swords.</w:t>
+      </w:r>
+      <w:r>
+        <w:rPr>
+          <w:rFonts w:ascii="Times New Roman" w:hAnsi="Times New Roman" w:cs="Times New Roman" w:hint="eastAsia"/>
+          <w:sz w:val="24"/>
+          <w:szCs w:val="24"/>
+        </w:rPr>
+        <w:t xml:space="preserve"> </w:t>
+      </w:r>
+      <w:r>
+        <w:rPr>
+          <w:rFonts w:ascii="Times New Roman" w:hAnsi="Times New Roman" w:cs="Times New Roman"/>
+          <w:sz w:val="24"/>
+          <w:szCs w:val="24"/>
+        </w:rPr>
+        <w:t>“</w:t>
+      </w:r>
+      <w:r>
+        <w:rPr>
+          <w:rFonts w:ascii="Times New Roman" w:hAnsi="Times New Roman" w:cs="Times New Roman" w:hint="eastAsia"/>
+          <w:sz w:val="24"/>
+          <w:szCs w:val="24"/>
+        </w:rPr>
+        <w:t>See how great my army is? My soldiers can take on any European soldiers!</w:t>
+      </w:r>
+      <w:r>
+        <w:rPr>
+          <w:rFonts w:ascii="Times New Roman" w:hAnsi="Times New Roman" w:cs="Times New Roman"/>
+          <w:sz w:val="24"/>
+          <w:szCs w:val="24"/>
+        </w:rPr>
+        <w:t>”</w:t>
+      </w:r>
+      <w:r>
+        <w:rPr>
+          <w:rFonts w:ascii="Times New Roman" w:hAnsi="Times New Roman" w:cs="Times New Roman" w:hint="eastAsia"/>
+          <w:sz w:val="24"/>
+          <w:szCs w:val="24"/>
+        </w:rPr>
+        <w:t xml:space="preserve"> Eager to not offend the Khan, you reluctantly agree. </w:t>
+      </w:r>
+    </w:p>
+    <w:p>
+      <w:pPr>
+        <w:rPr>
+          <w:rFonts w:ascii="Times New Roman" w:hAnsi="Times New Roman" w:cs="Times New Roman"/>
+          <w:sz w:val="24"/>
+          <w:szCs w:val="24"/>
+        </w:rPr>
+      </w:pPr>
+    </w:p>
+    <w:p>
+      <w:pPr>
+        <w:rPr>
+          <w:rFonts w:ascii="Times New Roman" w:hAnsi="Times New Roman" w:cs="Times New Roman"/>
+          <w:sz w:val="24"/>
+          <w:szCs w:val="24"/>
+        </w:rPr>
+      </w:pPr>
+      <w:r>
+        <w:rPr>
+          <w:rFonts w:ascii="Times New Roman" w:hAnsi="Times New Roman" w:cs="Times New Roman" w:hint="eastAsia"/>
+          <w:sz w:val="24"/>
+          <w:szCs w:val="24"/>
+        </w:rPr>
+        <w:t>You and Khan finally arrive in the palace. Long conversation between you and Khan</w:t>
+      </w:r>
+    </w:p>
+    <w:p>
+      <w:pPr>
+        <w:rPr>
+          <w:rFonts w:ascii="Times New Roman" w:hAnsi="Times New Roman" w:cs="Times New Roman"/>
+          <w:sz w:val="24"/>
+          <w:szCs w:val="24"/>
+        </w:rPr>
+      </w:pPr>
+    </w:p>
+    <w:p>
+      <w:pPr>
+        <w:rPr>
+          <w:rFonts w:ascii="Times New Roman" w:hAnsi="Times New Roman" w:cs="Times New Roman" w:hint="eastAsia"/>
+          <w:sz w:val="24"/>
+          <w:szCs w:val="24"/>
+        </w:rPr>
+      </w:pPr>
+      <w:r>
+        <w:rPr>
+          <w:rFonts w:ascii="Times New Roman" w:hAnsi="Times New Roman" w:cs="Times New Roman" w:hint="eastAsia"/>
+          <w:sz w:val="24"/>
+          <w:szCs w:val="24"/>
+        </w:rPr>
+        <w:t xml:space="preserve">Khan shows you his </w:t>
+      </w:r>
+      <w:r>
+        <w:rPr>
+          <w:rFonts w:ascii="Times New Roman" w:hAnsi="Times New Roman" w:cs="Times New Roman"/>
+          <w:sz w:val="24"/>
+          <w:szCs w:val="24"/>
+        </w:rPr>
+        <w:t>“</w:t>
+      </w:r>
+      <w:r>
+        <w:rPr>
+          <w:rFonts w:ascii="Times New Roman" w:hAnsi="Times New Roman" w:cs="Times New Roman" w:hint="eastAsia"/>
+          <w:sz w:val="24"/>
+          <w:szCs w:val="24"/>
+        </w:rPr>
+        <w:t>gift,</w:t>
+      </w:r>
+      <w:r>
+        <w:rPr>
+          <w:rFonts w:ascii="Times New Roman" w:hAnsi="Times New Roman" w:cs="Times New Roman"/>
+          <w:sz w:val="24"/>
+          <w:szCs w:val="24"/>
+        </w:rPr>
+        <w:t>”</w:t>
+      </w:r>
+      <w:r>
+        <w:rPr>
+          <w:rFonts w:ascii="Times New Roman" w:hAnsi="Times New Roman" w:cs="Times New Roman" w:hint="eastAsia"/>
+          <w:sz w:val="24"/>
+          <w:szCs w:val="24"/>
+        </w:rPr>
+        <w:t xml:space="preserve"> Russian slaves.</w:t>
+      </w:r>
+    </w:p>
+    <w:p>
+      <w:pPr>
+        <w:rPr>
+          <w:rFonts w:ascii="Times New Roman" w:hAnsi="Times New Roman" w:cs="Times New Roman"/>
+          <w:sz w:val="24"/>
+          <w:szCs w:val="24"/>
+        </w:rPr>
+      </w:pPr>
+      <w:r>
+        <w:rPr>
+          <w:rFonts w:ascii="Times New Roman" w:hAnsi="Times New Roman" w:cs="Times New Roman" w:hint="eastAsia"/>
+          <w:sz w:val="24"/>
+          <w:szCs w:val="24"/>
+        </w:rPr>
+        <w:t>Khan</w:t>
+      </w:r>
+      <w:r>
+        <w:rPr>
+          <w:rFonts w:ascii="Times New Roman" w:hAnsi="Times New Roman" w:cs="Times New Roman"/>
+          <w:sz w:val="24"/>
+          <w:szCs w:val="24"/>
+        </w:rPr>
+        <w:t>’</w:t>
+      </w:r>
+      <w:r>
+        <w:rPr>
+          <w:rFonts w:ascii="Times New Roman" w:hAnsi="Times New Roman" w:cs="Times New Roman" w:hint="eastAsia"/>
+          <w:sz w:val="24"/>
+          <w:szCs w:val="24"/>
+        </w:rPr>
+        <w:t>s revelation of his real intention, betrayal.</w:t>
+      </w:r>
+    </w:p>
+    <w:p>
+      <w:pPr>
+        <w:rPr>
+          <w:rFonts w:ascii="Times New Roman" w:hAnsi="Times New Roman" w:cs="Times New Roman" w:hint="eastAsia"/>
+          <w:sz w:val="24"/>
+          <w:szCs w:val="24"/>
+        </w:rPr>
+      </w:pPr>
+      <w:r>
+        <w:rPr>
+          <w:rFonts w:ascii="Times New Roman" w:hAnsi="Times New Roman" w:cs="Times New Roman" w:hint="eastAsia"/>
+          <w:sz w:val="24"/>
+          <w:szCs w:val="24"/>
+        </w:rPr>
+        <w:t xml:space="preserve">You and </w:t>
+      </w:r>
+      <w:proofErr w:type="spellStart"/>
+      <w:r>
+        <w:rPr>
+          <w:rFonts w:ascii="Times New Roman" w:hAnsi="Times New Roman" w:cs="Times New Roman" w:hint="eastAsia"/>
+          <w:sz w:val="24"/>
+          <w:szCs w:val="24"/>
+        </w:rPr>
+        <w:t>Frankenburg</w:t>
+      </w:r>
+      <w:proofErr w:type="spellEnd"/>
+      <w:r>
+        <w:rPr>
+          <w:rFonts w:ascii="Times New Roman" w:hAnsi="Times New Roman" w:cs="Times New Roman" w:hint="eastAsia"/>
+          <w:sz w:val="24"/>
+          <w:szCs w:val="24"/>
+        </w:rPr>
+        <w:t xml:space="preserve"> tricked and apprehended. </w:t>
+      </w:r>
+    </w:p>
+    <w:p>
+      <w:pPr>
         <w:rPr>
           <w:rFonts w:ascii="Times New Roman" w:hAnsi="Times New Roman" w:cs="Times New Roman" w:hint="eastAsia"/>
           <w:sz w:val="24"/>

</xml_diff>